<commit_message>
Desenv. 1cap monografia - Raissa A
</commit_message>
<xml_diff>
--- a/documentacao/MONOGRAFIA/Monografia_ cap1- v01.docx
+++ b/documentacao/MONOGRAFIA/Monografia_ cap1- v01.docx
@@ -191,8 +191,6 @@
       <w:r>
         <w:t>PHARMASENSORS</w:t>
       </w:r>
-      <w:bookmarkStart w:id="0" w:name="_GoBack"/>
-      <w:bookmarkEnd w:id="0"/>
     </w:p>
     <w:p>
       <w:pPr>
@@ -223,6 +221,7 @@
     <w:p>
       <w:pPr>
         <w:pStyle w:val="NormalGrande"/>
+        <w:jc w:val="both"/>
       </w:pPr>
     </w:p>
     <w:p>
@@ -239,56 +238,37 @@
       <w:pPr>
         <w:pStyle w:val="NormalGrande"/>
       </w:pPr>
+      <w:r>
+        <w:t>SÃO PAULO</w:t>
+      </w:r>
     </w:p>
     <w:p>
       <w:pPr>
         <w:pStyle w:val="NormalGrande"/>
       </w:pPr>
+      <w:r>
+        <w:t>201</w:t>
+      </w:r>
+      <w:r>
+        <w:t>9</w:t>
+      </w:r>
     </w:p>
     <w:p>
       <w:pPr>
         <w:pStyle w:val="NormalGrande"/>
       </w:pPr>
+      <w:r>
+        <w:lastRenderedPageBreak/>
+        <w:t>Sumário</w:t>
+      </w:r>
     </w:p>
     <w:p>
       <w:pPr>
         <w:pStyle w:val="NormalGrande"/>
       </w:pPr>
     </w:p>
-    <w:p>
-      <w:pPr>
-        <w:pStyle w:val="NormalGrande"/>
-      </w:pPr>
-      <w:r>
-        <w:t>SÃO PAULO</w:t>
-      </w:r>
-    </w:p>
-    <w:p>
-      <w:pPr>
-        <w:pStyle w:val="NormalGrande"/>
-      </w:pPr>
-      <w:r>
-        <w:t>201</w:t>
-      </w:r>
-      <w:r>
-        <w:t>9</w:t>
-      </w:r>
-    </w:p>
-    <w:p>
-      <w:pPr>
-        <w:pStyle w:val="NormalGrande"/>
-      </w:pPr>
-      <w:r>
-        <w:t>Sumário</w:t>
-      </w:r>
-    </w:p>
-    <w:p>
-      <w:pPr>
-        <w:pStyle w:val="NormalGrande"/>
-      </w:pPr>
-    </w:p>
-    <w:bookmarkStart w:id="1" w:name="_Toc124080441"/>
-    <w:bookmarkStart w:id="2" w:name="_Toc125374503"/>
+    <w:bookmarkStart w:id="0" w:name="_Toc124080441"/>
+    <w:bookmarkStart w:id="1" w:name="_Toc125374503"/>
     <w:p>
       <w:pPr>
         <w:pStyle w:val="Sumrio1"/>
@@ -2259,10 +2239,10 @@
       <w:r>
         <w:br w:type="page"/>
       </w:r>
-      <w:bookmarkStart w:id="3" w:name="_Toc121491440"/>
-      <w:bookmarkStart w:id="4" w:name="_Toc124080445"/>
+      <w:bookmarkStart w:id="2" w:name="_Toc121491440"/>
+      <w:bookmarkStart w:id="3" w:name="_Toc124080445"/>
+      <w:bookmarkEnd w:id="0"/>
       <w:bookmarkEnd w:id="1"/>
-      <w:bookmarkEnd w:id="2"/>
     </w:p>
     <w:p>
       <w:pPr>
@@ -2287,22 +2267,11 @@
       <w:pPr>
         <w:pStyle w:val="FolhadeRostodosCaptulos"/>
       </w:pPr>
-      <w:r>
-        <w:lastRenderedPageBreak/>
-        <w:fldChar w:fldCharType="begin"/>
-      </w:r>
-      <w:r>
-        <w:instrText xml:space="preserve"> REF _Ref125306779 \w </w:instrText>
-      </w:r>
-      <w:r>
-        <w:fldChar w:fldCharType="separate"/>
-      </w:r>
-      <w:r>
-        <w:t>1</w:t>
-      </w:r>
-      <w:r>
-        <w:fldChar w:fldCharType="end"/>
-      </w:r>
+      <w:fldSimple w:instr=" REF _Ref125306779 \w ">
+        <w:r>
+          <w:t>1</w:t>
+        </w:r>
+      </w:fldSimple>
       <w:r>
         <w:tab/>
       </w:r>
@@ -2314,14 +2283,67 @@
       <w:pPr>
         <w:pStyle w:val="Ttulo1"/>
       </w:pPr>
-      <w:bookmarkStart w:id="5" w:name="_Toc512519587"/>
+      <w:bookmarkStart w:id="4" w:name="_Toc512519587"/>
+      <w:bookmarkEnd w:id="2"/>
       <w:bookmarkEnd w:id="3"/>
-      <w:bookmarkEnd w:id="4"/>
       <w:r>
         <w:lastRenderedPageBreak/>
         <w:t>VISÃO DO PROJETO</w:t>
       </w:r>
+      <w:bookmarkEnd w:id="4"/>
+    </w:p>
+    <w:p>
+      <w:pPr>
+        <w:pStyle w:val="Ttulo2"/>
+        <w:rPr>
+          <w:b/>
+        </w:rPr>
+      </w:pPr>
+      <w:r>
+        <w:rPr>
+          <w:b/>
+        </w:rPr>
+        <w:tab/>
+      </w:r>
+      <w:bookmarkStart w:id="5" w:name="_Toc512519588"/>
+      <w:r>
+        <w:rPr>
+          <w:b/>
+        </w:rPr>
+        <w:t>APRESENTAÇÃ</w:t>
+      </w:r>
+      <w:r>
+        <w:rPr>
+          <w:b/>
+        </w:rPr>
+        <w:t>O DO GRUPO</w:t>
+      </w:r>
       <w:bookmarkEnd w:id="5"/>
+      <w:r>
+        <w:rPr>
+          <w:b/>
+        </w:rPr>
+        <w:t xml:space="preserve"> </w:t>
+      </w:r>
+    </w:p>
+    <w:p>
+      <w:pPr>
+        <w:rPr>
+          <w:noProof/>
+        </w:rPr>
+      </w:pPr>
+      <w:r>
+        <w:rPr>
+          <w:noProof/>
+        </w:rPr>
+        <w:tab/>
+      </w:r>
+      <w:r>
+        <w:rPr>
+          <w:noProof/>
+        </w:rPr>
+        <w:t xml:space="preserve">Apresentação : nome do grupo, integrantes, logomarca, posicionamento no mercado / acadêmico. </w:t>
+      </w:r>
     </w:p>
     <w:p>
       <w:pPr>
@@ -2330,51 +2352,606 @@
           <w:b/>
         </w:rPr>
       </w:pPr>
+      <w:bookmarkStart w:id="6" w:name="_Toc124080447"/>
       <w:r>
         <w:rPr>
           <w:b/>
         </w:rPr>
-        <w:tab/>
-      </w:r>
-      <w:bookmarkStart w:id="6" w:name="_Toc512519588"/>
-      <w:r>
+        <w:t>CONTEXTO</w:t>
+      </w:r>
+    </w:p>
+    <w:p>
+      <w:pPr>
+        <w:ind w:firstLine="851"/>
+        <w:rPr>
+          <w:rFonts w:cs="Arial"/>
+        </w:rPr>
+      </w:pPr>
+      <w:r>
+        <w:rPr>
+          <w:rFonts w:cs="Arial"/>
+        </w:rPr>
+        <w:t>Desde o início da</w:t>
+      </w:r>
+      <w:r>
+        <w:rPr>
+          <w:rFonts w:cs="Arial"/>
+        </w:rPr>
+        <w:t>s civilizações houve a necessidade de utilizar medicamentos para combater doenças e outros malefícios. O procedimento era realizado a partir de remédios de origem natural, contando com ervas e frutos para o preparo de xaropes e chás. Entretanto, com o aumento populacional e o descobrimento de novos territórios, inúmeras doenças e pestes foram se desenvolvendo e um número significativo de pessoas foram mortas por falta de tratamentos, ou pelo desconhecimento de uma substância para neutralizar os efeitos dessas doenças.</w:t>
+      </w:r>
+    </w:p>
+    <w:p>
+      <w:pPr>
+        <w:ind w:firstLine="851"/>
+        <w:rPr>
+          <w:rFonts w:cs="Arial"/>
+        </w:rPr>
+      </w:pPr>
+      <w:r>
+        <w:rPr>
+          <w:rFonts w:cs="Arial"/>
+        </w:rPr>
+        <w:t xml:space="preserve">Com o passar dos anos, o crescente desenvolvimento nos âmbitos tecnológico e na </w:t>
+      </w:r>
+      <w:r>
+        <w:rPr>
+          <w:rFonts w:cs="Arial"/>
+        </w:rPr>
+        <w:t>área da saúde</w:t>
+      </w:r>
+      <w:r>
+        <w:rPr>
+          <w:rFonts w:cs="Arial"/>
+        </w:rPr>
+        <w:t xml:space="preserve">, possibilitou o conhecimento e desenvolvimento de diversos tipos de fármacos para tratamento de variadas enfermidades e patologias. Um exemplo disso se configurou a partir do descobrimento do DNA nos anos 50, onde a biologia celular começou a progredir e nos permitiu a criação de diversos medicamentos, como vacinas e remédios que podem tratar tuberculose, hepatite, meningite, sarampo, tétano, </w:t>
+      </w:r>
+      <w:proofErr w:type="spellStart"/>
+      <w:r>
+        <w:rPr>
+          <w:rFonts w:cs="Arial"/>
+        </w:rPr>
+        <w:t>hpv</w:t>
+      </w:r>
+      <w:proofErr w:type="spellEnd"/>
+      <w:r>
+        <w:rPr>
+          <w:rFonts w:cs="Arial"/>
+        </w:rPr>
+        <w:t xml:space="preserve"> entre outras. </w:t>
+      </w:r>
+    </w:p>
+    <w:p>
+      <w:pPr>
+        <w:ind w:firstLine="851"/>
+        <w:rPr>
+          <w:rFonts w:cs="Arial"/>
+        </w:rPr>
+      </w:pPr>
+      <w:r>
+        <w:rPr>
+          <w:rFonts w:cs="Arial"/>
+        </w:rPr>
+        <w:t xml:space="preserve">A partir disso, é notória a importância da existência destes fármacos e ademais, da preservação e cuidado com manuseio destes medicamentos, visto que são substâncias instáveis e podem sofrer alterações em suas propriedades químicas se não </w:t>
+      </w:r>
+      <w:r>
+        <w:rPr>
+          <w:rFonts w:cs="Arial"/>
+        </w:rPr>
+        <w:t xml:space="preserve">alocados </w:t>
+      </w:r>
+      <w:r>
+        <w:rPr>
+          <w:rFonts w:cs="Arial"/>
+        </w:rPr>
+        <w:t xml:space="preserve">corretamente, fazendo com que elas percam parcialmente ou </w:t>
+      </w:r>
+      <w:proofErr w:type="spellStart"/>
+      <w:r>
+        <w:rPr>
+          <w:rFonts w:cs="Arial"/>
+        </w:rPr>
+        <w:t>ate</w:t>
+      </w:r>
+      <w:proofErr w:type="spellEnd"/>
+      <w:r>
+        <w:rPr>
+          <w:rFonts w:cs="Arial"/>
+        </w:rPr>
+        <w:t xml:space="preserve"> completamente seus efeitos desejados.</w:t>
+      </w:r>
+    </w:p>
+    <w:p>
+      <w:pPr>
+        <w:ind w:firstLine="851"/>
+        <w:rPr>
+          <w:rFonts w:cs="Arial"/>
+        </w:rPr>
+      </w:pPr>
+      <w:r>
+        <w:rPr>
+          <w:rFonts w:cs="Arial"/>
+        </w:rPr>
+        <w:t>No mercado farmacêutico atual, há tecnologias para controle de temperatura de medicamentos, como refrigeradores, ar condicionado e câmaras frias, porém, a gestão desses equipamentos é feita de forma manual, por meio de termômetros digitais ou analógicos que estão presentes nos locais de resfriamento. Os responsáveis, seja um enfermeiro ou outro funcionário, devem checar a temperatura a cada 8 horas (3 x ao dia) e anotar os resultados em um papel.</w:t>
+      </w:r>
+    </w:p>
+    <w:p>
+      <w:pPr>
+        <w:ind w:firstLine="851"/>
+        <w:rPr>
+          <w:rFonts w:cs="Arial"/>
+        </w:rPr>
+      </w:pPr>
+      <w:r>
+        <w:rPr>
+          <w:rFonts w:cs="Arial"/>
+        </w:rPr>
+        <w:lastRenderedPageBreak/>
+        <w:t xml:space="preserve">Porém, esse tipo de gestão pode apresentar falhas humanas. Relatos reais mostram que a negligência faz </w:t>
+      </w:r>
+      <w:r>
+        <w:rPr>
+          <w:rFonts w:cs="Arial"/>
+        </w:rPr>
+        <w:t>muitas vezes com que as anotações sejam incoerentes ou não verídicas, prejudicando o resultado final do medicamento (desde seu desempenho no paciente até diversas consequências para a saúde da população).</w:t>
+      </w:r>
+    </w:p>
+    <w:p>
+      <w:pPr>
+        <w:ind w:firstLine="851"/>
+        <w:rPr>
+          <w:rFonts w:cs="Arial"/>
+        </w:rPr>
+      </w:pPr>
+      <w:r>
+        <w:rPr>
+          <w:rFonts w:cs="Arial"/>
+        </w:rPr>
+        <w:t>Visando reduzir tais problemas, surge a necessida</w:t>
+      </w:r>
+      <w:r>
+        <w:rPr>
+          <w:rFonts w:cs="Arial"/>
+        </w:rPr>
+        <w:t>de de estratégias para gestão rigorosa da temperatura destes medicamentos e insumos</w:t>
+      </w:r>
+      <w:r>
+        <w:rPr>
+          <w:rFonts w:cs="Arial"/>
+        </w:rPr>
+        <w:t>.</w:t>
+      </w:r>
+    </w:p>
+    <w:p>
+      <w:pPr>
+        <w:ind w:firstLine="851"/>
+        <w:rPr>
+          <w:rFonts w:cs="Arial"/>
+        </w:rPr>
+      </w:pPr>
+      <w:r>
+        <w:rPr>
+          <w:rFonts w:cs="Arial"/>
+        </w:rPr>
+        <w:t>Sendo assim, e</w:t>
+      </w:r>
+      <w:r>
+        <w:rPr>
+          <w:rFonts w:cs="Arial"/>
+        </w:rPr>
+        <w:t xml:space="preserve">ste documento se destina à proposta de criação e implementação de um sistema automatizado, com o objetivo </w:t>
+      </w:r>
+      <w:r>
+        <w:rPr>
+          <w:rFonts w:cs="Arial"/>
+        </w:rPr>
+        <w:t>controlar e efetuar monitoramento em tempo real de substâncias e medicamentos, a fim de reduzir a quantidade de medicamentos perdidos e danificados pela má gestão e oferecendo um recurso confiável e assertivo.</w:t>
+      </w:r>
+    </w:p>
+    <w:p>
+      <w:pPr>
+        <w:ind w:firstLine="851"/>
+        <w:rPr>
+          <w:rFonts w:cs="Arial"/>
+        </w:rPr>
+      </w:pPr>
+    </w:p>
+    <w:p>
+      <w:pPr>
+        <w:pStyle w:val="Ttulo2"/>
         <w:rPr>
           <w:b/>
         </w:rPr>
-        <w:t>APRESENTAÇÃ</w:t>
-      </w:r>
+      </w:pPr>
       <w:r>
         <w:rPr>
           <w:b/>
         </w:rPr>
-        <w:t>O DO GRUPO</w:t>
-      </w:r>
-      <w:bookmarkEnd w:id="6"/>
-      <w:r>
+        <w:t>Problema / justificativa do projeto</w:t>
+      </w:r>
+    </w:p>
+    <w:p>
+      <w:pPr>
+        <w:ind w:firstLine="851"/>
+        <w:rPr>
+          <w:rFonts w:cs="Arial"/>
+          <w:szCs w:val="28"/>
+        </w:rPr>
+      </w:pPr>
+      <w:r>
+        <w:rPr>
+          <w:rFonts w:cs="Arial"/>
+          <w:szCs w:val="28"/>
+        </w:rPr>
+        <w:t>De acordo com o SUS (Sistema Único de Saúde) são gastos por ano cerca de R$ 7,1 bilhões para compra de medicamentos, sendo pelo menos parte desse desperdiçado devido à falta de cuidados prévios. Um relatório inédito da Controladoria-Geral da União (CGU), concluído em abril</w:t>
+      </w:r>
+      <w:r>
+        <w:rPr>
+          <w:rFonts w:cs="Arial"/>
+          <w:szCs w:val="28"/>
+        </w:rPr>
+        <w:t xml:space="preserve"> de 2018</w:t>
+      </w:r>
+      <w:r>
+        <w:rPr>
+          <w:rFonts w:cs="Arial"/>
+          <w:szCs w:val="28"/>
+        </w:rPr>
+        <w:t>, mostra que 11 Estados e o Distrito Federal jogaram remédios fora em 2014 e 2015</w:t>
+      </w:r>
+      <w:r>
+        <w:rPr>
+          <w:rFonts w:cs="Arial"/>
+          <w:szCs w:val="28"/>
+        </w:rPr>
+        <w:t>.</w:t>
+      </w:r>
+      <w:r>
+        <w:rPr>
+          <w:rFonts w:cs="Arial"/>
+          <w:szCs w:val="28"/>
+        </w:rPr>
+        <w:t xml:space="preserve"> </w:t>
+      </w:r>
+      <w:r>
+        <w:rPr>
+          <w:rFonts w:cs="Arial"/>
+          <w:szCs w:val="28"/>
+        </w:rPr>
+        <w:t>A</w:t>
+      </w:r>
+      <w:r>
+        <w:rPr>
+          <w:rFonts w:cs="Arial"/>
+          <w:szCs w:val="28"/>
+        </w:rPr>
+        <w:t>s causas do desperdício, que chega a R$ 16 milhões, foram</w:t>
+      </w:r>
+      <w:r>
+        <w:rPr>
+          <w:rFonts w:cs="Arial"/>
+          <w:szCs w:val="28"/>
+        </w:rPr>
+        <w:t xml:space="preserve"> </w:t>
+      </w:r>
+      <w:r>
+        <w:rPr>
+          <w:rFonts w:cs="Arial"/>
+          <w:szCs w:val="28"/>
+        </w:rPr>
+        <w:t xml:space="preserve">validade vencida e armazenagem incorreta.  E é nesse contexto de desperdício e maus cuidados com a saúde pública que nosso projeto se encaixa. </w:t>
+      </w:r>
+    </w:p>
+    <w:p>
+      <w:pPr>
+        <w:ind w:firstLine="851"/>
+        <w:rPr>
+          <w:rFonts w:cs="Arial"/>
+          <w:szCs w:val="28"/>
+        </w:rPr>
+      </w:pPr>
+      <w:r>
+        <w:rPr>
+          <w:rFonts w:cs="Arial"/>
+          <w:szCs w:val="28"/>
+        </w:rPr>
+        <w:t>Com a ideia de aprimorar e ajudar em um controle mais elaborado</w:t>
+      </w:r>
+      <w:r>
+        <w:rPr>
+          <w:rFonts w:cs="Arial"/>
+          <w:szCs w:val="28"/>
+        </w:rPr>
+        <w:t>, confiável e</w:t>
+      </w:r>
+      <w:r>
+        <w:rPr>
+          <w:rFonts w:cs="Arial"/>
+          <w:szCs w:val="28"/>
+        </w:rPr>
+        <w:t xml:space="preserve"> eficiente, nosso produto entra no mercado com uma proposta inovadora e tecnológica. Além de problemas no transporte, o maior erro encontrado por nosso grupo é a questão do controle de </w:t>
+      </w:r>
+      <w:r>
+        <w:rPr>
+          <w:rFonts w:cs="Arial"/>
+          <w:szCs w:val="28"/>
+        </w:rPr>
+        <w:t xml:space="preserve">validade, </w:t>
+      </w:r>
+      <w:r>
+        <w:rPr>
+          <w:rFonts w:cs="Arial"/>
+          <w:szCs w:val="28"/>
+        </w:rPr>
+        <w:t>temperatura e armazenagem dos medicamentos. Geralmente nas farmácias há apenas um controle manual referente a estocagem, fazendo com que haja desperdício, pois, o controle não é eficaz na grande maioria dos casos.</w:t>
+      </w:r>
+    </w:p>
+    <w:p>
+      <w:pPr>
+        <w:ind w:firstLine="851"/>
+        <w:rPr>
+          <w:rFonts w:cs="Arial"/>
+          <w:szCs w:val="28"/>
+        </w:rPr>
+      </w:pPr>
+      <w:r>
+        <w:rPr>
+          <w:rFonts w:cs="Arial"/>
+          <w:szCs w:val="28"/>
+        </w:rPr>
+        <w:t>Nossa solução pretende que toda a gestão seja feita por um sistema informatizado, gerindo</w:t>
+      </w:r>
+      <w:r>
+        <w:rPr>
+          <w:rFonts w:cs="Arial"/>
+          <w:szCs w:val="28"/>
+        </w:rPr>
+        <w:t xml:space="preserve"> automaticamente</w:t>
+      </w:r>
+      <w:r>
+        <w:rPr>
+          <w:rFonts w:cs="Arial"/>
+          <w:szCs w:val="28"/>
+        </w:rPr>
+        <w:t xml:space="preserve"> dados referente a temperatura e umidade adequada para cada tipo de remédio</w:t>
+      </w:r>
+      <w:r>
+        <w:rPr>
+          <w:rFonts w:cs="Arial"/>
+          <w:szCs w:val="28"/>
+        </w:rPr>
+        <w:t xml:space="preserve"> e informando aos estabelecimentos caso haja </w:t>
+      </w:r>
+      <w:r>
+        <w:rPr>
+          <w:rFonts w:cs="Arial"/>
+          <w:szCs w:val="28"/>
+        </w:rPr>
+        <w:lastRenderedPageBreak/>
+        <w:t>qualquer problema com seus medicamentos,</w:t>
+      </w:r>
+      <w:r>
+        <w:rPr>
+          <w:rFonts w:cs="Arial"/>
+          <w:szCs w:val="28"/>
+        </w:rPr>
+        <w:t xml:space="preserve"> fazendo com que a administração seja eficaz e </w:t>
+      </w:r>
+      <w:r>
+        <w:rPr>
+          <w:rFonts w:cs="Arial"/>
+          <w:szCs w:val="28"/>
+        </w:rPr>
+        <w:t>que o desperdício caia drasticamente</w:t>
+      </w:r>
+      <w:r>
+        <w:rPr>
+          <w:rFonts w:cs="Arial"/>
+          <w:szCs w:val="28"/>
+        </w:rPr>
+        <w:t>.</w:t>
+      </w:r>
+    </w:p>
+    <w:p>
+      <w:pPr>
+        <w:ind w:firstLine="851"/>
+        <w:rPr>
+          <w:rFonts w:cs="Arial"/>
+          <w:szCs w:val="28"/>
+        </w:rPr>
+      </w:pPr>
+      <w:r>
+        <w:rPr>
+          <w:rFonts w:cs="Arial"/>
+          <w:szCs w:val="28"/>
+        </w:rPr>
+        <w:t xml:space="preserve">Objetivamos que nosso sistema aponte dados específicos (temperatura e umidade) para cada remédio catalogado no banco de dados de </w:t>
+      </w:r>
+      <w:r>
+        <w:rPr>
+          <w:rFonts w:cs="Arial"/>
+          <w:szCs w:val="28"/>
+        </w:rPr>
+        <w:t>nossa</w:t>
+      </w:r>
+      <w:r>
+        <w:rPr>
+          <w:rFonts w:cs="Arial"/>
+          <w:szCs w:val="28"/>
+        </w:rPr>
+        <w:t xml:space="preserve"> solução.</w:t>
+      </w:r>
+    </w:p>
+    <w:p/>
+    <w:p>
+      <w:pPr>
+        <w:pStyle w:val="Ttulo2"/>
         <w:rPr>
           <w:b/>
         </w:rPr>
-        <w:t xml:space="preserve"> </w:t>
-      </w:r>
-    </w:p>
-    <w:p>
-      <w:pPr>
-        <w:rPr>
-          <w:noProof/>
-        </w:rPr>
-      </w:pPr>
-      <w:r>
-        <w:rPr>
-          <w:noProof/>
-        </w:rPr>
-        <w:tab/>
-      </w:r>
-      <w:r>
-        <w:rPr>
-          <w:noProof/>
-        </w:rPr>
-        <w:t xml:space="preserve">Apresentação : nome do grupo, integrantes, logomarca, posicionamento no mercado / acadêmico. </w:t>
-      </w:r>
+      </w:pPr>
+      <w:bookmarkStart w:id="7" w:name="_Toc512519591"/>
+      <w:r>
+        <w:rPr>
+          <w:b/>
+        </w:rPr>
+        <w:t>objetivo da solução</w:t>
+      </w:r>
+      <w:bookmarkEnd w:id="7"/>
+    </w:p>
+    <w:p>
+      <w:pPr>
+        <w:pStyle w:val="paragraph"/>
+        <w:spacing w:before="0" w:beforeAutospacing="0" w:after="0" w:afterAutospacing="0" w:line="360" w:lineRule="auto"/>
+        <w:textAlignment w:val="baseline"/>
+        <w:rPr>
+          <w:rFonts w:ascii="Arial" w:hAnsi="Arial" w:cs="Arial"/>
+          <w:sz w:val="18"/>
+          <w:szCs w:val="18"/>
+        </w:rPr>
+      </w:pPr>
+      <w:r>
+        <w:rPr>
+          <w:rStyle w:val="normaltextrun"/>
+          <w:rFonts w:ascii="Arial" w:hAnsi="Arial" w:cs="Arial"/>
+        </w:rPr>
+        <w:t>O presente projeto destina à criação e implementação de um sistema gerencia e monitoramento em tempo real da temperatura e umidade de substâncias e medicamentos em geladeiras hospitalares.</w:t>
+      </w:r>
+      <w:r>
+        <w:rPr>
+          <w:rStyle w:val="eop"/>
+          <w:rFonts w:ascii="Arial" w:hAnsi="Arial" w:cs="Arial"/>
+        </w:rPr>
+        <w:t> </w:t>
+      </w:r>
+    </w:p>
+    <w:p>
+      <w:pPr>
+        <w:pStyle w:val="paragraph"/>
+        <w:spacing w:before="0" w:beforeAutospacing="0" w:after="0" w:afterAutospacing="0" w:line="360" w:lineRule="auto"/>
+        <w:textAlignment w:val="baseline"/>
+        <w:rPr>
+          <w:rFonts w:ascii="Arial" w:hAnsi="Arial" w:cs="Arial"/>
+          <w:sz w:val="18"/>
+          <w:szCs w:val="18"/>
+        </w:rPr>
+      </w:pPr>
+      <w:r>
+        <w:rPr>
+          <w:rStyle w:val="normaltextrun"/>
+          <w:rFonts w:ascii="Arial" w:hAnsi="Arial" w:cs="Arial"/>
+        </w:rPr>
+        <w:t>O sistema permite o monitoramento dos seguintes medicamentos:</w:t>
+      </w:r>
+      <w:r>
+        <w:rPr>
+          <w:rStyle w:val="eop"/>
+          <w:rFonts w:ascii="Arial" w:hAnsi="Arial" w:cs="Arial"/>
+        </w:rPr>
+        <w:t> </w:t>
+      </w:r>
+    </w:p>
+    <w:p>
+      <w:pPr>
+        <w:pStyle w:val="paragraph"/>
+        <w:numPr>
+          <w:ilvl w:val="0"/>
+          <w:numId w:val="46"/>
+        </w:numPr>
+        <w:spacing w:before="0" w:beforeAutospacing="0" w:after="0" w:afterAutospacing="0" w:line="360" w:lineRule="auto"/>
+        <w:ind w:left="360" w:firstLine="0"/>
+        <w:textAlignment w:val="baseline"/>
+        <w:rPr>
+          <w:rFonts w:ascii="Arial" w:hAnsi="Arial" w:cs="Arial"/>
+        </w:rPr>
+      </w:pPr>
+      <w:r>
+        <w:rPr>
+          <w:rStyle w:val="normaltextrun"/>
+          <w:rFonts w:ascii="Arial" w:hAnsi="Arial" w:cs="Arial"/>
+        </w:rPr>
+        <w:t>Medicamentos comuns (</w:t>
+      </w:r>
+      <w:r>
+        <w:rPr>
+          <w:rStyle w:val="normaltextrun"/>
+          <w:rFonts w:ascii="Arial" w:hAnsi="Arial" w:cs="Arial"/>
+          <w:color w:val="FF0000"/>
+        </w:rPr>
+        <w:t>citar exemplos</w:t>
+      </w:r>
+      <w:r>
+        <w:rPr>
+          <w:rStyle w:val="normaltextrun"/>
+          <w:rFonts w:ascii="Arial" w:hAnsi="Arial" w:cs="Arial"/>
+        </w:rPr>
+        <w:t>)</w:t>
+      </w:r>
+    </w:p>
+    <w:p>
+      <w:pPr>
+        <w:pStyle w:val="paragraph"/>
+        <w:numPr>
+          <w:ilvl w:val="0"/>
+          <w:numId w:val="46"/>
+        </w:numPr>
+        <w:spacing w:before="0" w:beforeAutospacing="0" w:after="0" w:afterAutospacing="0" w:line="360" w:lineRule="auto"/>
+        <w:ind w:left="360" w:firstLine="0"/>
+        <w:textAlignment w:val="baseline"/>
+        <w:rPr>
+          <w:rFonts w:ascii="Arial" w:hAnsi="Arial" w:cs="Arial"/>
+        </w:rPr>
+      </w:pPr>
+      <w:r>
+        <w:rPr>
+          <w:rStyle w:val="normaltextrun"/>
+          <w:rFonts w:ascii="Arial" w:hAnsi="Arial" w:cs="Arial"/>
+        </w:rPr>
+        <w:t>Vacinas e insulinas ()</w:t>
+      </w:r>
+      <w:r>
+        <w:rPr>
+          <w:rStyle w:val="eop"/>
+          <w:rFonts w:ascii="Arial" w:hAnsi="Arial" w:cs="Arial"/>
+        </w:rPr>
+        <w:t> </w:t>
+      </w:r>
+    </w:p>
+    <w:p>
+      <w:pPr>
+        <w:pStyle w:val="paragraph"/>
+        <w:numPr>
+          <w:ilvl w:val="0"/>
+          <w:numId w:val="47"/>
+        </w:numPr>
+        <w:spacing w:before="0" w:beforeAutospacing="0" w:after="0" w:afterAutospacing="0" w:line="360" w:lineRule="auto"/>
+        <w:ind w:left="360" w:firstLine="0"/>
+        <w:textAlignment w:val="baseline"/>
+        <w:rPr>
+          <w:rFonts w:ascii="Arial" w:hAnsi="Arial" w:cs="Arial"/>
+        </w:rPr>
+      </w:pPr>
+      <w:r>
+        <w:rPr>
+          <w:rStyle w:val="normaltextrun"/>
+          <w:rFonts w:ascii="Arial" w:hAnsi="Arial" w:cs="Arial"/>
+        </w:rPr>
+        <w:t>Imunobiológicos ()</w:t>
+      </w:r>
+      <w:r>
+        <w:rPr>
+          <w:rStyle w:val="eop"/>
+          <w:rFonts w:ascii="Arial" w:hAnsi="Arial" w:cs="Arial"/>
+        </w:rPr>
+        <w:t> </w:t>
+      </w:r>
+    </w:p>
+    <w:p>
+      <w:pPr>
+        <w:jc w:val="left"/>
+        <w:rPr>
+          <w:rFonts w:cs="Arial"/>
+        </w:rPr>
+      </w:pPr>
     </w:p>
     <w:p>
       <w:pPr>
@@ -2383,97 +2960,39 @@
           <w:b/>
         </w:rPr>
       </w:pPr>
-      <w:bookmarkStart w:id="7" w:name="_Toc124080447"/>
+      <w:bookmarkStart w:id="8" w:name="_Toc512519592"/>
       <w:r>
         <w:rPr>
           <w:b/>
         </w:rPr>
-        <w:t>CONTEXTO</w:t>
-      </w:r>
-    </w:p>
-    <w:p>
-      <w:r>
-        <w:t>Mercado de IoT e números</w:t>
-      </w:r>
-      <w:r>
-        <w:t>. Preocupações com sustentabilidade, controle de custos, etc.</w:t>
-      </w:r>
-    </w:p>
-    <w:p>
-      <w:pPr>
-        <w:pStyle w:val="Ttulo2"/>
-        <w:rPr>
-          <w:b/>
-        </w:rPr>
-      </w:pPr>
-      <w:r>
-        <w:rPr>
-          <w:b/>
-        </w:rPr>
-        <w:t>Problema / justificativa do projeto</w:t>
-      </w:r>
-    </w:p>
-    <w:p>
-      <w:r>
-        <w:t>As últimas linhas devem conter os objetivos enumerados que serão respondidos na conclusão.</w:t>
+        <w:t>diagrama da solução</w:t>
+      </w:r>
+      <w:bookmarkEnd w:id="8"/>
+    </w:p>
+    <w:p>
+      <w:r>
+        <w:t>O d</w:t>
+      </w:r>
+      <w:r>
+        <w:t>iagrama</w:t>
+      </w:r>
+      <w:r>
+        <w:t xml:space="preserve"> d</w:t>
+      </w:r>
+      <w:r>
+        <w:t>e</w:t>
+      </w:r>
+      <w:r>
+        <w:t xml:space="preserve"> solução </w:t>
+      </w:r>
+      <w:r>
+        <w:t>a seguir descreve a visão de alto nível do sistema</w:t>
+      </w:r>
+      <w:r>
+        <w:t>.</w:t>
       </w:r>
     </w:p>
     <w:p/>
-    <w:p>
-      <w:pPr>
-        <w:pStyle w:val="Ttulo2"/>
-        <w:rPr>
-          <w:b/>
-        </w:rPr>
-      </w:pPr>
-      <w:bookmarkStart w:id="8" w:name="_Toc512519591"/>
-      <w:r>
-        <w:rPr>
-          <w:b/>
-        </w:rPr>
-        <w:t>objetivo da solução</w:t>
-      </w:r>
-      <w:bookmarkEnd w:id="8"/>
-    </w:p>
-    <w:p>
-      <w:r>
-        <w:t>Descrição da solução</w:t>
-      </w:r>
-    </w:p>
-    <w:p/>
-    <w:p>
-      <w:pPr>
-        <w:pStyle w:val="Ttulo2"/>
-        <w:rPr>
-          <w:b/>
-        </w:rPr>
-      </w:pPr>
-      <w:bookmarkStart w:id="9" w:name="_Toc512519592"/>
-      <w:r>
-        <w:rPr>
-          <w:b/>
-        </w:rPr>
-        <w:t>diagrama da solução</w:t>
-      </w:r>
-      <w:bookmarkEnd w:id="9"/>
-    </w:p>
-    <w:p>
-      <w:r>
-        <w:t>Diagrama</w:t>
-      </w:r>
-      <w:r>
-        <w:t xml:space="preserve"> da solução para o cliente</w:t>
-      </w:r>
-      <w:r>
-        <w:t xml:space="preserve"> final</w:t>
-      </w:r>
-      <w:r>
-        <w:t xml:space="preserve"> com foco no que vai solucionar e qual o ganho para o cliente</w:t>
-      </w:r>
-      <w:r>
-        <w:t>.</w:t>
-      </w:r>
-    </w:p>
     <w:p>
       <w:pPr>
         <w:sectPr>
@@ -2489,8 +3008,50 @@
           <w:docGrid w:linePitch="360"/>
         </w:sectPr>
       </w:pPr>
-    </w:p>
-    <w:bookmarkEnd w:id="7"/>
+      <w:bookmarkStart w:id="9" w:name="_GoBack"/>
+      <w:r>
+        <w:rPr>
+          <w:noProof/>
+        </w:rPr>
+        <w:drawing>
+          <wp:inline distT="0" distB="0" distL="0" distR="0" wp14:anchorId="06B380F7" wp14:editId="2A10C2D1">
+            <wp:extent cx="4962525" cy="3144245"/>
+            <wp:effectExtent l="0" t="0" r="0" b="0"/>
+            <wp:docPr id="2" name="Imagem 2"/>
+            <wp:cNvGraphicFramePr>
+              <a:graphicFrameLocks xmlns:a="http://schemas.openxmlformats.org/drawingml/2006/main" noChangeAspect="1"/>
+            </wp:cNvGraphicFramePr>
+            <a:graphic xmlns:a="http://schemas.openxmlformats.org/drawingml/2006/main">
+              <a:graphicData uri="http://schemas.openxmlformats.org/drawingml/2006/picture">
+                <pic:pic xmlns:pic="http://schemas.openxmlformats.org/drawingml/2006/picture">
+                  <pic:nvPicPr>
+                    <pic:cNvPr id="2" name="HLD.png"/>
+                    <pic:cNvPicPr/>
+                  </pic:nvPicPr>
+                  <pic:blipFill>
+                    <a:blip r:embed="rId17"/>
+                    <a:stretch>
+                      <a:fillRect/>
+                    </a:stretch>
+                  </pic:blipFill>
+                  <pic:spPr>
+                    <a:xfrm>
+                      <a:off x="0" y="0"/>
+                      <a:ext cx="4972185" cy="3150366"/>
+                    </a:xfrm>
+                    <a:prstGeom prst="rect">
+                      <a:avLst/>
+                    </a:prstGeom>
+                  </pic:spPr>
+                </pic:pic>
+              </a:graphicData>
+            </a:graphic>
+          </wp:inline>
+        </w:drawing>
+      </w:r>
+      <w:bookmarkEnd w:id="9"/>
+    </w:p>
+    <w:bookmarkEnd w:id="6"/>
     <w:p>
       <w:pPr>
         <w:pStyle w:val="FolhadeRostodosCaptulos"/>
@@ -2563,7 +3124,23 @@
         <w:t>Descrever a equipe e seus papéis no projeto</w:t>
       </w:r>
       <w:r>
-        <w:t>, mencionar os papéis de acordo com a metodologia ágil adotada. Ex. Scrum Master, Product Owner, Time de Desenvolvimento, etc. Deixar claro quem fez o quê no projeto, um integrante pode ter mais de um papel no projeto.</w:t>
+        <w:t xml:space="preserve">, mencionar os papéis de acordo com a metodologia ágil adotada. Ex. Scrum Master, </w:t>
+      </w:r>
+      <w:proofErr w:type="spellStart"/>
+      <w:r>
+        <w:t>Product</w:t>
+      </w:r>
+      <w:proofErr w:type="spellEnd"/>
+      <w:r>
+        <w:t xml:space="preserve"> </w:t>
+      </w:r>
+      <w:proofErr w:type="spellStart"/>
+      <w:r>
+        <w:t>Owner</w:t>
+      </w:r>
+      <w:proofErr w:type="spellEnd"/>
+      <w:r>
+        <w:t>, Time de Desenvolvimento, etc. Deixar claro quem fez o quê no projeto, um integrante pode ter mais de um papel no projeto.</w:t>
       </w:r>
     </w:p>
     <w:p>
@@ -2688,7 +3265,15 @@
         <w:tab/>
       </w:r>
       <w:r>
-        <w:t xml:space="preserve">Apresentar o Product Backlog </w:t>
+        <w:t xml:space="preserve">Apresentar o </w:t>
+      </w:r>
+      <w:proofErr w:type="spellStart"/>
+      <w:r>
+        <w:t>Product</w:t>
+      </w:r>
+      <w:proofErr w:type="spellEnd"/>
+      <w:r>
+        <w:t xml:space="preserve"> Backlog </w:t>
       </w:r>
       <w:r>
         <w:t xml:space="preserve">e </w:t>
@@ -2734,19 +3319,27 @@
         <w:tab/>
       </w:r>
       <w:r>
-        <w:t>Apresentar o(s) Sprint Backlog(s) – O que do Product Backlog foi endereçado no(s) Sprint(s)</w:t>
+        <w:t xml:space="preserve">Apresentar o(s) Sprint Backlog(s) – O que do </w:t>
+      </w:r>
+      <w:proofErr w:type="spellStart"/>
+      <w:r>
+        <w:t>Product</w:t>
+      </w:r>
+      <w:proofErr w:type="spellEnd"/>
+      <w:r>
+        <w:t xml:space="preserve"> Backlog foi endereçado no(s) Sprint(s)</w:t>
       </w:r>
     </w:p>
     <w:p/>
     <w:p>
       <w:pPr>
         <w:sectPr>
-          <w:headerReference w:type="even" r:id="rId17"/>
-          <w:headerReference w:type="default" r:id="rId18"/>
-          <w:footerReference w:type="even" r:id="rId19"/>
-          <w:footerReference w:type="default" r:id="rId20"/>
-          <w:headerReference w:type="first" r:id="rId21"/>
-          <w:footerReference w:type="first" r:id="rId22"/>
+          <w:headerReference w:type="even" r:id="rId18"/>
+          <w:headerReference w:type="default" r:id="rId19"/>
+          <w:footerReference w:type="even" r:id="rId20"/>
+          <w:footerReference w:type="default" r:id="rId21"/>
+          <w:headerReference w:type="first" r:id="rId22"/>
+          <w:footerReference w:type="first" r:id="rId23"/>
           <w:pgSz w:w="11907" w:h="16840" w:code="9"/>
           <w:pgMar w:top="1701" w:right="1134" w:bottom="1531" w:left="1701" w:header="709" w:footer="709" w:gutter="0"/>
           <w:cols w:space="708"/>
@@ -2759,22 +3352,11 @@
       <w:pPr>
         <w:pStyle w:val="FolhadeRostodosCaptulos"/>
       </w:pPr>
-      <w:r>
-        <w:lastRenderedPageBreak/>
-        <w:fldChar w:fldCharType="begin"/>
-      </w:r>
-      <w:r>
-        <w:instrText xml:space="preserve"> REF _Ref125306944 \w </w:instrText>
-      </w:r>
-      <w:r>
-        <w:fldChar w:fldCharType="separate"/>
-      </w:r>
-      <w:r>
-        <w:t>3</w:t>
-      </w:r>
-      <w:r>
-        <w:fldChar w:fldCharType="end"/>
-      </w:r>
+      <w:fldSimple w:instr=" REF _Ref125306944 \w ">
+        <w:r>
+          <w:t>3</w:t>
+        </w:r>
+      </w:fldSimple>
       <w:r>
         <w:tab/>
       </w:r>
@@ -3037,12 +3619,12 @@
     <w:p>
       <w:pPr>
         <w:sectPr>
-          <w:headerReference w:type="even" r:id="rId23"/>
-          <w:headerReference w:type="default" r:id="rId24"/>
-          <w:footerReference w:type="even" r:id="rId25"/>
-          <w:footerReference w:type="default" r:id="rId26"/>
-          <w:headerReference w:type="first" r:id="rId27"/>
-          <w:footerReference w:type="first" r:id="rId28"/>
+          <w:headerReference w:type="even" r:id="rId24"/>
+          <w:headerReference w:type="default" r:id="rId25"/>
+          <w:footerReference w:type="even" r:id="rId26"/>
+          <w:footerReference w:type="default" r:id="rId27"/>
+          <w:headerReference w:type="first" r:id="rId28"/>
+          <w:footerReference w:type="first" r:id="rId29"/>
           <w:pgSz w:w="11907" w:h="16840" w:code="9"/>
           <w:pgMar w:top="1701" w:right="1134" w:bottom="1531" w:left="1701" w:header="720" w:footer="720" w:gutter="0"/>
           <w:cols w:space="708"/>
@@ -3201,7 +3783,20 @@
         <w:t>Canais de atendimento</w:t>
       </w:r>
       <w:r>
-        <w:t xml:space="preserve"> (telefone,e-meil, chat)</w:t>
+        <w:t xml:space="preserve"> (</w:t>
+      </w:r>
+      <w:proofErr w:type="spellStart"/>
+      <w:proofErr w:type="gramStart"/>
+      <w:r>
+        <w:t>telefone,e</w:t>
+      </w:r>
+      <w:proofErr w:type="gramEnd"/>
+      <w:r>
+        <w:t>-meil</w:t>
+      </w:r>
+      <w:proofErr w:type="spellEnd"/>
+      <w:r>
+        <w:t>, chat)</w:t>
       </w:r>
       <w:r>
         <w:t>, níveis de suporte, base de conhecimento na ferramenta</w:t>
@@ -3242,10 +3837,10 @@
           <w:noProof/>
         </w:rPr>
         <w:sectPr>
-          <w:headerReference w:type="default" r:id="rId29"/>
-          <w:footerReference w:type="default" r:id="rId30"/>
-          <w:headerReference w:type="first" r:id="rId31"/>
-          <w:footerReference w:type="first" r:id="rId32"/>
+          <w:headerReference w:type="default" r:id="rId30"/>
+          <w:footerReference w:type="default" r:id="rId31"/>
+          <w:headerReference w:type="first" r:id="rId32"/>
+          <w:footerReference w:type="first" r:id="rId33"/>
           <w:pgSz w:w="11907" w:h="16840" w:code="9"/>
           <w:pgMar w:top="1701" w:right="1134" w:bottom="1531" w:left="1701" w:header="720" w:footer="720" w:gutter="0"/>
           <w:cols w:space="708"/>
@@ -3258,40 +3853,19 @@
       <w:pPr>
         <w:pStyle w:val="FolhadeRostodosCaptulos"/>
       </w:pPr>
-      <w:r>
-        <w:lastRenderedPageBreak/>
-        <w:fldChar w:fldCharType="begin"/>
-      </w:r>
-      <w:r>
-        <w:instrText xml:space="preserve"> REF _Ref125307146 \w </w:instrText>
-      </w:r>
-      <w:r>
-        <w:fldChar w:fldCharType="separate"/>
-      </w:r>
-      <w:r>
-        <w:t>5</w:t>
-      </w:r>
-      <w:r>
-        <w:fldChar w:fldCharType="end"/>
-      </w:r>
+      <w:fldSimple w:instr=" REF _Ref125307146 \w ">
+        <w:r>
+          <w:t>5</w:t>
+        </w:r>
+      </w:fldSimple>
       <w:r>
         <w:tab/>
       </w:r>
-      <w:r>
-        <w:fldChar w:fldCharType="begin"/>
-      </w:r>
-      <w:r>
-        <w:instrText xml:space="preserve"> REF _Ref125307146 </w:instrText>
-      </w:r>
-      <w:r>
-        <w:fldChar w:fldCharType="separate"/>
-      </w:r>
-      <w:r>
-        <w:t>CONCLUSÕES</w:t>
-      </w:r>
-      <w:r>
-        <w:fldChar w:fldCharType="end"/>
-      </w:r>
+      <w:fldSimple w:instr=" REF _Ref125307146 ">
+        <w:r>
+          <w:t>CONCLUSÕES</w:t>
+        </w:r>
+      </w:fldSimple>
     </w:p>
     <w:p>
       <w:pPr>
@@ -3505,11 +4079,11 @@
           <w:tab w:val="clear" w:pos="851"/>
         </w:tabs>
         <w:sectPr>
-          <w:headerReference w:type="even" r:id="rId33"/>
-          <w:headerReference w:type="default" r:id="rId34"/>
-          <w:footerReference w:type="default" r:id="rId35"/>
-          <w:headerReference w:type="first" r:id="rId36"/>
-          <w:footerReference w:type="first" r:id="rId37"/>
+          <w:headerReference w:type="even" r:id="rId34"/>
+          <w:headerReference w:type="default" r:id="rId35"/>
+          <w:footerReference w:type="default" r:id="rId36"/>
+          <w:headerReference w:type="first" r:id="rId37"/>
+          <w:footerReference w:type="first" r:id="rId38"/>
           <w:type w:val="continuous"/>
           <w:pgSz w:w="11907" w:h="16840" w:code="9"/>
           <w:pgMar w:top="1701" w:right="1134" w:bottom="1531" w:left="1701" w:header="720" w:footer="720" w:gutter="0"/>
@@ -3597,7 +4171,7 @@
         </w:rPr>
         <w:t xml:space="preserve">v. 32, n. 3, p. 635-40, Apr-May 2004. ISSN 0363-5465 (Print). Disponível em: &lt; </w:t>
       </w:r>
-      <w:hyperlink r:id="rId38" w:history="1">
+      <w:hyperlink r:id="rId39" w:history="1">
         <w:r>
           <w:rPr>
             <w:rStyle w:val="Hyperlink"/>
@@ -3880,7 +4454,7 @@
         </w:rPr>
         <w:t xml:space="preserve">Disponível em: &lt; </w:t>
       </w:r>
-      <w:hyperlink r:id="rId39" w:history="1">
+      <w:hyperlink r:id="rId40" w:history="1">
         <w:r>
           <w:rPr>
             <w:rStyle w:val="Hyperlink"/>
@@ -3943,10 +4517,10 @@
       </w:pPr>
     </w:p>
     <w:sectPr>
-      <w:headerReference w:type="default" r:id="rId40"/>
-      <w:footerReference w:type="default" r:id="rId41"/>
-      <w:headerReference w:type="first" r:id="rId42"/>
-      <w:footerReference w:type="first" r:id="rId43"/>
+      <w:headerReference w:type="default" r:id="rId41"/>
+      <w:footerReference w:type="default" r:id="rId42"/>
+      <w:headerReference w:type="first" r:id="rId43"/>
+      <w:footerReference w:type="first" r:id="rId44"/>
       <w:pgSz w:w="11907" w:h="16840" w:code="9"/>
       <w:pgMar w:top="1701" w:right="1134" w:bottom="1531" w:left="1701" w:header="709" w:footer="709" w:gutter="0"/>
       <w:cols w:space="708"/>
@@ -6015,12 +6589,161 @@
     </w:lvl>
   </w:abstractNum>
   <w:abstractNum w:abstractNumId="13" w15:restartNumberingAfterBreak="0">
+    <w:nsid w:val="0AA20FB5"/>
+    <w:multiLevelType w:val="multilevel"/>
+    <w:tmpl w:val="886ABBD6"/>
+    <w:lvl w:ilvl="0">
+      <w:start w:val="1"/>
+      <w:numFmt w:val="bullet"/>
+      <w:lvlText w:val=""/>
+      <w:lvlJc w:val="left"/>
+      <w:pPr>
+        <w:tabs>
+          <w:tab w:val="num" w:pos="720"/>
+        </w:tabs>
+        <w:ind w:left="720" w:hanging="360"/>
+      </w:pPr>
+      <w:rPr>
+        <w:rFonts w:ascii="Symbol" w:hAnsi="Symbol" w:hint="default"/>
+        <w:sz w:val="20"/>
+      </w:rPr>
+    </w:lvl>
+    <w:lvl w:ilvl="1" w:tentative="1">
+      <w:start w:val="1"/>
+      <w:numFmt w:val="bullet"/>
+      <w:lvlText w:val=""/>
+      <w:lvlJc w:val="left"/>
+      <w:pPr>
+        <w:tabs>
+          <w:tab w:val="num" w:pos="1440"/>
+        </w:tabs>
+        <w:ind w:left="1440" w:hanging="360"/>
+      </w:pPr>
+      <w:rPr>
+        <w:rFonts w:ascii="Symbol" w:hAnsi="Symbol" w:hint="default"/>
+        <w:sz w:val="20"/>
+      </w:rPr>
+    </w:lvl>
+    <w:lvl w:ilvl="2" w:tentative="1">
+      <w:start w:val="1"/>
+      <w:numFmt w:val="bullet"/>
+      <w:lvlText w:val=""/>
+      <w:lvlJc w:val="left"/>
+      <w:pPr>
+        <w:tabs>
+          <w:tab w:val="num" w:pos="2160"/>
+        </w:tabs>
+        <w:ind w:left="2160" w:hanging="360"/>
+      </w:pPr>
+      <w:rPr>
+        <w:rFonts w:ascii="Symbol" w:hAnsi="Symbol" w:hint="default"/>
+        <w:sz w:val="20"/>
+      </w:rPr>
+    </w:lvl>
+    <w:lvl w:ilvl="3" w:tentative="1">
+      <w:start w:val="1"/>
+      <w:numFmt w:val="bullet"/>
+      <w:lvlText w:val=""/>
+      <w:lvlJc w:val="left"/>
+      <w:pPr>
+        <w:tabs>
+          <w:tab w:val="num" w:pos="2880"/>
+        </w:tabs>
+        <w:ind w:left="2880" w:hanging="360"/>
+      </w:pPr>
+      <w:rPr>
+        <w:rFonts w:ascii="Symbol" w:hAnsi="Symbol" w:hint="default"/>
+        <w:sz w:val="20"/>
+      </w:rPr>
+    </w:lvl>
+    <w:lvl w:ilvl="4" w:tentative="1">
+      <w:start w:val="1"/>
+      <w:numFmt w:val="bullet"/>
+      <w:lvlText w:val=""/>
+      <w:lvlJc w:val="left"/>
+      <w:pPr>
+        <w:tabs>
+          <w:tab w:val="num" w:pos="3600"/>
+        </w:tabs>
+        <w:ind w:left="3600" w:hanging="360"/>
+      </w:pPr>
+      <w:rPr>
+        <w:rFonts w:ascii="Symbol" w:hAnsi="Symbol" w:hint="default"/>
+        <w:sz w:val="20"/>
+      </w:rPr>
+    </w:lvl>
+    <w:lvl w:ilvl="5" w:tentative="1">
+      <w:start w:val="1"/>
+      <w:numFmt w:val="bullet"/>
+      <w:lvlText w:val=""/>
+      <w:lvlJc w:val="left"/>
+      <w:pPr>
+        <w:tabs>
+          <w:tab w:val="num" w:pos="4320"/>
+        </w:tabs>
+        <w:ind w:left="4320" w:hanging="360"/>
+      </w:pPr>
+      <w:rPr>
+        <w:rFonts w:ascii="Symbol" w:hAnsi="Symbol" w:hint="default"/>
+        <w:sz w:val="20"/>
+      </w:rPr>
+    </w:lvl>
+    <w:lvl w:ilvl="6" w:tentative="1">
+      <w:start w:val="1"/>
+      <w:numFmt w:val="bullet"/>
+      <w:lvlText w:val=""/>
+      <w:lvlJc w:val="left"/>
+      <w:pPr>
+        <w:tabs>
+          <w:tab w:val="num" w:pos="5040"/>
+        </w:tabs>
+        <w:ind w:left="5040" w:hanging="360"/>
+      </w:pPr>
+      <w:rPr>
+        <w:rFonts w:ascii="Symbol" w:hAnsi="Symbol" w:hint="default"/>
+        <w:sz w:val="20"/>
+      </w:rPr>
+    </w:lvl>
+    <w:lvl w:ilvl="7" w:tentative="1">
+      <w:start w:val="1"/>
+      <w:numFmt w:val="bullet"/>
+      <w:lvlText w:val=""/>
+      <w:lvlJc w:val="left"/>
+      <w:pPr>
+        <w:tabs>
+          <w:tab w:val="num" w:pos="5760"/>
+        </w:tabs>
+        <w:ind w:left="5760" w:hanging="360"/>
+      </w:pPr>
+      <w:rPr>
+        <w:rFonts w:ascii="Symbol" w:hAnsi="Symbol" w:hint="default"/>
+        <w:sz w:val="20"/>
+      </w:rPr>
+    </w:lvl>
+    <w:lvl w:ilvl="8" w:tentative="1">
+      <w:start w:val="1"/>
+      <w:numFmt w:val="bullet"/>
+      <w:lvlText w:val=""/>
+      <w:lvlJc w:val="left"/>
+      <w:pPr>
+        <w:tabs>
+          <w:tab w:val="num" w:pos="6480"/>
+        </w:tabs>
+        <w:ind w:left="6480" w:hanging="360"/>
+      </w:pPr>
+      <w:rPr>
+        <w:rFonts w:ascii="Symbol" w:hAnsi="Symbol" w:hint="default"/>
+        <w:sz w:val="20"/>
+      </w:rPr>
+    </w:lvl>
+  </w:abstractNum>
+  <w:abstractNum w:abstractNumId="14" w15:restartNumberingAfterBreak="0">
     <w:nsid w:val="12FC0EDE"/>
     <w:multiLevelType w:val="multilevel"/>
     <w:tmpl w:val="D8EA3752"/>
     <w:numStyleLink w:val="ListaNumerada-Nmeros"/>
   </w:abstractNum>
-  <w:abstractNum w:abstractNumId="14" w15:restartNumberingAfterBreak="0">
+  <w:abstractNum w:abstractNumId="15" w15:restartNumberingAfterBreak="0">
     <w:nsid w:val="18B6213B"/>
     <w:multiLevelType w:val="multilevel"/>
     <w:tmpl w:val="0416001D"/>
@@ -6161,7 +6884,7 @@
       </w:rPr>
     </w:lvl>
   </w:abstractNum>
-  <w:abstractNum w:abstractNumId="15" w15:restartNumberingAfterBreak="0">
+  <w:abstractNum w:abstractNumId="16" w15:restartNumberingAfterBreak="0">
     <w:nsid w:val="1E1D70FE"/>
     <w:multiLevelType w:val="hybridMultilevel"/>
     <w:tmpl w:val="260AAF50"/>
@@ -6301,7 +7024,7 @@
       </w:rPr>
     </w:lvl>
   </w:abstractNum>
-  <w:abstractNum w:abstractNumId="16" w15:restartNumberingAfterBreak="0">
+  <w:abstractNum w:abstractNumId="17" w15:restartNumberingAfterBreak="0">
     <w:nsid w:val="1E531D6C"/>
     <w:multiLevelType w:val="multilevel"/>
     <w:tmpl w:val="D8EA3752"/>
@@ -6442,7 +7165,7 @@
       </w:rPr>
     </w:lvl>
   </w:abstractNum>
-  <w:abstractNum w:abstractNumId="17" w15:restartNumberingAfterBreak="0">
+  <w:abstractNum w:abstractNumId="18" w15:restartNumberingAfterBreak="0">
     <w:nsid w:val="1F6B7663"/>
     <w:multiLevelType w:val="hybridMultilevel"/>
     <w:tmpl w:val="511882E6"/>
@@ -6583,7 +7306,7 @@
       </w:rPr>
     </w:lvl>
   </w:abstractNum>
-  <w:abstractNum w:abstractNumId="18" w15:restartNumberingAfterBreak="0">
+  <w:abstractNum w:abstractNumId="19" w15:restartNumberingAfterBreak="0">
     <w:nsid w:val="266C312B"/>
     <w:multiLevelType w:val="multilevel"/>
     <w:tmpl w:val="FFFFFFFF"/>
@@ -6670,7 +7393,7 @@
       </w:pPr>
     </w:lvl>
   </w:abstractNum>
-  <w:abstractNum w:abstractNumId="19" w15:restartNumberingAfterBreak="0">
+  <w:abstractNum w:abstractNumId="20" w15:restartNumberingAfterBreak="0">
     <w:nsid w:val="2AFD6339"/>
     <w:multiLevelType w:val="multilevel"/>
     <w:tmpl w:val="F5A2E7F6"/>
@@ -6810,7 +7533,7 @@
       </w:rPr>
     </w:lvl>
   </w:abstractNum>
-  <w:abstractNum w:abstractNumId="20" w15:restartNumberingAfterBreak="0">
+  <w:abstractNum w:abstractNumId="21" w15:restartNumberingAfterBreak="0">
     <w:nsid w:val="2E9F40C6"/>
     <w:multiLevelType w:val="multilevel"/>
     <w:tmpl w:val="FFFFFFFF"/>
@@ -6896,7 +7619,7 @@
       </w:pPr>
     </w:lvl>
   </w:abstractNum>
-  <w:abstractNum w:abstractNumId="21" w15:restartNumberingAfterBreak="0">
+  <w:abstractNum w:abstractNumId="22" w15:restartNumberingAfterBreak="0">
     <w:nsid w:val="3249477C"/>
     <w:multiLevelType w:val="hybridMultilevel"/>
     <w:tmpl w:val="5D0862B8"/>
@@ -7036,13 +7759,13 @@
       </w:rPr>
     </w:lvl>
   </w:abstractNum>
-  <w:abstractNum w:abstractNumId="22" w15:restartNumberingAfterBreak="0">
+  <w:abstractNum w:abstractNumId="23" w15:restartNumberingAfterBreak="0">
     <w:nsid w:val="342A73EF"/>
     <w:multiLevelType w:val="multilevel"/>
     <w:tmpl w:val="D8EA3752"/>
     <w:numStyleLink w:val="ListaNumerada-Nmeros"/>
   </w:abstractNum>
-  <w:abstractNum w:abstractNumId="23" w15:restartNumberingAfterBreak="0">
+  <w:abstractNum w:abstractNumId="24" w15:restartNumberingAfterBreak="0">
     <w:nsid w:val="38CC3943"/>
     <w:multiLevelType w:val="multilevel"/>
     <w:tmpl w:val="BE04529C"/>
@@ -7179,7 +7902,7 @@
       </w:rPr>
     </w:lvl>
   </w:abstractNum>
-  <w:abstractNum w:abstractNumId="24" w15:restartNumberingAfterBreak="0">
+  <w:abstractNum w:abstractNumId="25" w15:restartNumberingAfterBreak="0">
     <w:nsid w:val="3D5D4A42"/>
     <w:multiLevelType w:val="hybridMultilevel"/>
     <w:tmpl w:val="B8285692"/>
@@ -7203,6 +7926,7 @@
         <w:strike w:val="0"/>
         <w:dstrike w:val="0"/>
         <w:vanish w:val="0"/>
+        <w:color w:val="000000"/>
         <w:spacing w:val="0"/>
         <w:kern w:val="0"/>
         <w:position w:val="0"/>
@@ -7216,11 +7940,6 @@
           <w14:prstDash w14:val="solid"/>
           <w14:bevel/>
         </w14:textOutline>
-        <w14:textFill>
-          <w14:solidFill>
-            <w14:srgbClr w14:val="000000"/>
-          </w14:solidFill>
-        </w14:textFill>
       </w:rPr>
     </w:lvl>
     <w:lvl w:ilvl="1" w:tplc="04160019" w:tentative="1">
@@ -7344,7 +8063,156 @@
       </w:rPr>
     </w:lvl>
   </w:abstractNum>
-  <w:abstractNum w:abstractNumId="25" w15:restartNumberingAfterBreak="0">
+  <w:abstractNum w:abstractNumId="26" w15:restartNumberingAfterBreak="0">
+    <w:nsid w:val="3FE31649"/>
+    <w:multiLevelType w:val="multilevel"/>
+    <w:tmpl w:val="3724C93E"/>
+    <w:lvl w:ilvl="0">
+      <w:start w:val="1"/>
+      <w:numFmt w:val="bullet"/>
+      <w:lvlText w:val=""/>
+      <w:lvlJc w:val="left"/>
+      <w:pPr>
+        <w:tabs>
+          <w:tab w:val="num" w:pos="720"/>
+        </w:tabs>
+        <w:ind w:left="720" w:hanging="360"/>
+      </w:pPr>
+      <w:rPr>
+        <w:rFonts w:ascii="Symbol" w:hAnsi="Symbol" w:hint="default"/>
+        <w:sz w:val="20"/>
+      </w:rPr>
+    </w:lvl>
+    <w:lvl w:ilvl="1" w:tentative="1">
+      <w:start w:val="1"/>
+      <w:numFmt w:val="bullet"/>
+      <w:lvlText w:val=""/>
+      <w:lvlJc w:val="left"/>
+      <w:pPr>
+        <w:tabs>
+          <w:tab w:val="num" w:pos="1440"/>
+        </w:tabs>
+        <w:ind w:left="1440" w:hanging="360"/>
+      </w:pPr>
+      <w:rPr>
+        <w:rFonts w:ascii="Symbol" w:hAnsi="Symbol" w:hint="default"/>
+        <w:sz w:val="20"/>
+      </w:rPr>
+    </w:lvl>
+    <w:lvl w:ilvl="2" w:tentative="1">
+      <w:start w:val="1"/>
+      <w:numFmt w:val="bullet"/>
+      <w:lvlText w:val=""/>
+      <w:lvlJc w:val="left"/>
+      <w:pPr>
+        <w:tabs>
+          <w:tab w:val="num" w:pos="2160"/>
+        </w:tabs>
+        <w:ind w:left="2160" w:hanging="360"/>
+      </w:pPr>
+      <w:rPr>
+        <w:rFonts w:ascii="Symbol" w:hAnsi="Symbol" w:hint="default"/>
+        <w:sz w:val="20"/>
+      </w:rPr>
+    </w:lvl>
+    <w:lvl w:ilvl="3" w:tentative="1">
+      <w:start w:val="1"/>
+      <w:numFmt w:val="bullet"/>
+      <w:lvlText w:val=""/>
+      <w:lvlJc w:val="left"/>
+      <w:pPr>
+        <w:tabs>
+          <w:tab w:val="num" w:pos="2880"/>
+        </w:tabs>
+        <w:ind w:left="2880" w:hanging="360"/>
+      </w:pPr>
+      <w:rPr>
+        <w:rFonts w:ascii="Symbol" w:hAnsi="Symbol" w:hint="default"/>
+        <w:sz w:val="20"/>
+      </w:rPr>
+    </w:lvl>
+    <w:lvl w:ilvl="4" w:tentative="1">
+      <w:start w:val="1"/>
+      <w:numFmt w:val="bullet"/>
+      <w:lvlText w:val=""/>
+      <w:lvlJc w:val="left"/>
+      <w:pPr>
+        <w:tabs>
+          <w:tab w:val="num" w:pos="3600"/>
+        </w:tabs>
+        <w:ind w:left="3600" w:hanging="360"/>
+      </w:pPr>
+      <w:rPr>
+        <w:rFonts w:ascii="Symbol" w:hAnsi="Symbol" w:hint="default"/>
+        <w:sz w:val="20"/>
+      </w:rPr>
+    </w:lvl>
+    <w:lvl w:ilvl="5" w:tentative="1">
+      <w:start w:val="1"/>
+      <w:numFmt w:val="bullet"/>
+      <w:lvlText w:val=""/>
+      <w:lvlJc w:val="left"/>
+      <w:pPr>
+        <w:tabs>
+          <w:tab w:val="num" w:pos="4320"/>
+        </w:tabs>
+        <w:ind w:left="4320" w:hanging="360"/>
+      </w:pPr>
+      <w:rPr>
+        <w:rFonts w:ascii="Symbol" w:hAnsi="Symbol" w:hint="default"/>
+        <w:sz w:val="20"/>
+      </w:rPr>
+    </w:lvl>
+    <w:lvl w:ilvl="6" w:tentative="1">
+      <w:start w:val="1"/>
+      <w:numFmt w:val="bullet"/>
+      <w:lvlText w:val=""/>
+      <w:lvlJc w:val="left"/>
+      <w:pPr>
+        <w:tabs>
+          <w:tab w:val="num" w:pos="5040"/>
+        </w:tabs>
+        <w:ind w:left="5040" w:hanging="360"/>
+      </w:pPr>
+      <w:rPr>
+        <w:rFonts w:ascii="Symbol" w:hAnsi="Symbol" w:hint="default"/>
+        <w:sz w:val="20"/>
+      </w:rPr>
+    </w:lvl>
+    <w:lvl w:ilvl="7" w:tentative="1">
+      <w:start w:val="1"/>
+      <w:numFmt w:val="bullet"/>
+      <w:lvlText w:val=""/>
+      <w:lvlJc w:val="left"/>
+      <w:pPr>
+        <w:tabs>
+          <w:tab w:val="num" w:pos="5760"/>
+        </w:tabs>
+        <w:ind w:left="5760" w:hanging="360"/>
+      </w:pPr>
+      <w:rPr>
+        <w:rFonts w:ascii="Symbol" w:hAnsi="Symbol" w:hint="default"/>
+        <w:sz w:val="20"/>
+      </w:rPr>
+    </w:lvl>
+    <w:lvl w:ilvl="8" w:tentative="1">
+      <w:start w:val="1"/>
+      <w:numFmt w:val="bullet"/>
+      <w:lvlText w:val=""/>
+      <w:lvlJc w:val="left"/>
+      <w:pPr>
+        <w:tabs>
+          <w:tab w:val="num" w:pos="6480"/>
+        </w:tabs>
+        <w:ind w:left="6480" w:hanging="360"/>
+      </w:pPr>
+      <w:rPr>
+        <w:rFonts w:ascii="Symbol" w:hAnsi="Symbol" w:hint="default"/>
+        <w:sz w:val="20"/>
+      </w:rPr>
+    </w:lvl>
+  </w:abstractNum>
+  <w:abstractNum w:abstractNumId="27" w15:restartNumberingAfterBreak="0">
     <w:nsid w:val="411621EE"/>
     <w:multiLevelType w:val="multilevel"/>
     <w:tmpl w:val="04160023"/>
@@ -7484,7 +8352,7 @@
       </w:rPr>
     </w:lvl>
   </w:abstractNum>
-  <w:abstractNum w:abstractNumId="26" w15:restartNumberingAfterBreak="0">
+  <w:abstractNum w:abstractNumId="28" w15:restartNumberingAfterBreak="0">
     <w:nsid w:val="412739F0"/>
     <w:multiLevelType w:val="hybridMultilevel"/>
     <w:tmpl w:val="726E78F0"/>
@@ -7625,19 +8493,19 @@
       </w:rPr>
     </w:lvl>
   </w:abstractNum>
-  <w:abstractNum w:abstractNumId="27" w15:restartNumberingAfterBreak="0">
+  <w:abstractNum w:abstractNumId="29" w15:restartNumberingAfterBreak="0">
     <w:nsid w:val="5A261AB3"/>
     <w:multiLevelType w:val="multilevel"/>
     <w:tmpl w:val="0416001F"/>
     <w:numStyleLink w:val="111111"/>
   </w:abstractNum>
-  <w:abstractNum w:abstractNumId="28" w15:restartNumberingAfterBreak="0">
+  <w:abstractNum w:abstractNumId="30" w15:restartNumberingAfterBreak="0">
     <w:nsid w:val="5C1C5EC1"/>
     <w:multiLevelType w:val="multilevel"/>
     <w:tmpl w:val="0416001F"/>
     <w:numStyleLink w:val="111111"/>
   </w:abstractNum>
-  <w:abstractNum w:abstractNumId="29" w15:restartNumberingAfterBreak="0">
+  <w:abstractNum w:abstractNumId="31" w15:restartNumberingAfterBreak="0">
     <w:nsid w:val="60D21E28"/>
     <w:multiLevelType w:val="hybridMultilevel"/>
     <w:tmpl w:val="435215CC"/>
@@ -7778,7 +8646,7 @@
       </w:rPr>
     </w:lvl>
   </w:abstractNum>
-  <w:abstractNum w:abstractNumId="30" w15:restartNumberingAfterBreak="0">
+  <w:abstractNum w:abstractNumId="32" w15:restartNumberingAfterBreak="0">
     <w:nsid w:val="6CE02215"/>
     <w:multiLevelType w:val="multilevel"/>
     <w:tmpl w:val="0416001F"/>
@@ -7919,7 +8787,7 @@
       </w:rPr>
     </w:lvl>
   </w:abstractNum>
-  <w:abstractNum w:abstractNumId="31" w15:restartNumberingAfterBreak="0">
+  <w:abstractNum w:abstractNumId="33" w15:restartNumberingAfterBreak="0">
     <w:nsid w:val="728410E5"/>
     <w:multiLevelType w:val="hybridMultilevel"/>
     <w:tmpl w:val="9E28CB10"/>
@@ -8060,7 +8928,7 @@
       </w:rPr>
     </w:lvl>
   </w:abstractNum>
-  <w:abstractNum w:abstractNumId="32" w15:restartNumberingAfterBreak="0">
+  <w:abstractNum w:abstractNumId="34" w15:restartNumberingAfterBreak="0">
     <w:nsid w:val="7A7A7378"/>
     <w:multiLevelType w:val="hybridMultilevel"/>
     <w:tmpl w:val="1A9C2790"/>
@@ -8268,43 +9136,43 @@
     <w:abstractNumId w:val="12"/>
   </w:num>
   <w:num w:numId="23">
+    <w:abstractNumId w:val="27"/>
+  </w:num>
+  <w:num w:numId="24">
+    <w:abstractNumId w:val="32"/>
+  </w:num>
+  <w:num w:numId="25">
+    <w:abstractNumId w:val="15"/>
+  </w:num>
+  <w:num w:numId="26">
+    <w:abstractNumId w:val="24"/>
+  </w:num>
+  <w:num w:numId="27">
+    <w:abstractNumId w:val="28"/>
+  </w:num>
+  <w:num w:numId="28">
+    <w:abstractNumId w:val="31"/>
+  </w:num>
+  <w:num w:numId="29">
+    <w:abstractNumId w:val="17"/>
+  </w:num>
+  <w:num w:numId="30">
+    <w:abstractNumId w:val="33"/>
+  </w:num>
+  <w:num w:numId="31">
+    <w:abstractNumId w:val="18"/>
+  </w:num>
+  <w:num w:numId="32">
     <w:abstractNumId w:val="25"/>
   </w:num>
-  <w:num w:numId="24">
-    <w:abstractNumId w:val="30"/>
+  <w:num w:numId="33">
+    <w:abstractNumId w:val="34"/>
   </w:num>
-  <w:num w:numId="25">
+  <w:num w:numId="34">
     <w:abstractNumId w:val="14"/>
   </w:num>
-  <w:num w:numId="26">
+  <w:num w:numId="35">
     <w:abstractNumId w:val="23"/>
-  </w:num>
-  <w:num w:numId="27">
-    <w:abstractNumId w:val="26"/>
-  </w:num>
-  <w:num w:numId="28">
-    <w:abstractNumId w:val="29"/>
-  </w:num>
-  <w:num w:numId="29">
-    <w:abstractNumId w:val="16"/>
-  </w:num>
-  <w:num w:numId="30">
-    <w:abstractNumId w:val="31"/>
-  </w:num>
-  <w:num w:numId="31">
-    <w:abstractNumId w:val="17"/>
-  </w:num>
-  <w:num w:numId="32">
-    <w:abstractNumId w:val="24"/>
-  </w:num>
-  <w:num w:numId="33">
-    <w:abstractNumId w:val="32"/>
-  </w:num>
-  <w:num w:numId="34">
-    <w:abstractNumId w:val="13"/>
-  </w:num>
-  <w:num w:numId="35">
-    <w:abstractNumId w:val="22"/>
   </w:num>
   <w:num w:numId="36">
     <w:abstractNumId w:val="12"/>
@@ -8313,28 +9181,34 @@
     <w:abstractNumId w:val="10"/>
   </w:num>
   <w:num w:numId="38">
-    <w:abstractNumId w:val="15"/>
+    <w:abstractNumId w:val="16"/>
   </w:num>
   <w:num w:numId="39">
-    <w:abstractNumId w:val="28"/>
+    <w:abstractNumId w:val="30"/>
   </w:num>
   <w:num w:numId="40">
-    <w:abstractNumId w:val="27"/>
+    <w:abstractNumId w:val="29"/>
   </w:num>
   <w:num w:numId="41">
+    <w:abstractNumId w:val="22"/>
+  </w:num>
+  <w:num w:numId="42">
+    <w:abstractNumId w:val="20"/>
+  </w:num>
+  <w:num w:numId="43">
     <w:abstractNumId w:val="21"/>
   </w:num>
-  <w:num w:numId="42">
+  <w:num w:numId="44">
     <w:abstractNumId w:val="19"/>
-  </w:num>
-  <w:num w:numId="43">
-    <w:abstractNumId w:val="20"/>
-  </w:num>
-  <w:num w:numId="44">
-    <w:abstractNumId w:val="18"/>
   </w:num>
   <w:num w:numId="45">
     <w:abstractNumId w:val="11"/>
+  </w:num>
+  <w:num w:numId="46">
+    <w:abstractNumId w:val="13"/>
+  </w:num>
+  <w:num w:numId="47">
+    <w:abstractNumId w:val="26"/>
   </w:num>
   <w:numIdMacAtCleanup w:val="26"/>
 </w:numbering>
@@ -14745,6 +15619,32 @@
       </w:numPr>
     </w:pPr>
   </w:style>
+  <w:style w:type="paragraph" w:customStyle="1" w:styleId="paragraph">
+    <w:name w:val="paragraph"/>
+    <w:basedOn w:val="Normal"/>
+    <w:rsid w:val="00C877C9"/>
+    <w:pPr>
+      <w:tabs>
+        <w:tab w:val="clear" w:pos="851"/>
+      </w:tabs>
+      <w:spacing w:before="100" w:beforeAutospacing="1" w:after="100" w:afterAutospacing="1" w:line="240" w:lineRule="auto"/>
+      <w:jc w:val="left"/>
+    </w:pPr>
+    <w:rPr>
+      <w:rFonts w:ascii="Times New Roman" w:hAnsi="Times New Roman"/>
+      <w:lang w:eastAsia="pt-BR"/>
+    </w:rPr>
+  </w:style>
+  <w:style w:type="character" w:customStyle="1" w:styleId="normaltextrun">
+    <w:name w:val="normaltextrun"/>
+    <w:basedOn w:val="Fontepargpadro"/>
+    <w:rsid w:val="00C877C9"/>
+  </w:style>
+  <w:style w:type="character" w:customStyle="1" w:styleId="eop">
+    <w:name w:val="eop"/>
+    <w:basedOn w:val="Fontepargpadro"/>
+    <w:rsid w:val="00C877C9"/>
+  </w:style>
 </w:styles>
 </file>
 
@@ -15036,7 +15936,7 @@
 </file>
 
 <file path=customXml/itemProps1.xml><?xml version="1.0" encoding="utf-8"?>
-<ds:datastoreItem xmlns:ds="http://schemas.openxmlformats.org/officeDocument/2006/customXml" ds:itemID="{F2682A77-3210-4F9C-B3AE-4E93DFC9AB1B}">
+<ds:datastoreItem xmlns:ds="http://schemas.openxmlformats.org/officeDocument/2006/customXml" ds:itemID="{D2D27320-7D8A-425C-8B23-D49A8404AD69}">
   <ds:schemaRefs>
     <ds:schemaRef ds:uri="http://schemas.openxmlformats.org/officeDocument/2006/bibliography"/>
   </ds:schemaRefs>

</xml_diff>

<commit_message>
capitulo 01 monografia revisado
</commit_message>
<xml_diff>
--- a/documentacao/MONOGRAFIA/Monografia_ cap1- v01.docx
+++ b/documentacao/MONOGRAFIA/Monografia_ cap1- v01.docx
@@ -5,7 +5,6 @@
     <w:p>
       <w:pPr>
         <w:spacing w:line="240" w:lineRule="auto"/>
-        <w:jc w:val="center"/>
         <w:rPr>
           <w:rFonts w:cs="Arial"/>
         </w:rPr>
@@ -152,26 +151,7 @@
     <w:p>
       <w:pPr>
         <w:pStyle w:val="NormalGrande"/>
-      </w:pPr>
-    </w:p>
-    <w:p>
-      <w:pPr>
-        <w:pStyle w:val="NormalGrande"/>
-      </w:pPr>
-    </w:p>
-    <w:p>
-      <w:pPr>
-        <w:pStyle w:val="NormalGrande"/>
-      </w:pPr>
-    </w:p>
-    <w:p>
-      <w:pPr>
-        <w:pStyle w:val="NormalGrande"/>
-      </w:pPr>
-    </w:p>
-    <w:p>
-      <w:pPr>
-        <w:pStyle w:val="NormalGrande"/>
+        <w:jc w:val="both"/>
       </w:pPr>
     </w:p>
     <w:p>
@@ -201,6 +181,26 @@
       <w:pPr>
         <w:pStyle w:val="Capa-Grauacadmico"/>
         <w:ind w:left="5711" w:hanging="1175"/>
+      </w:pPr>
+    </w:p>
+    <w:p>
+      <w:pPr>
+        <w:pStyle w:val="NormalGrande"/>
+      </w:pPr>
+    </w:p>
+    <w:p>
+      <w:pPr>
+        <w:pStyle w:val="NormalGrande"/>
+      </w:pPr>
+    </w:p>
+    <w:p>
+      <w:pPr>
+        <w:pStyle w:val="NormalGrande"/>
+      </w:pPr>
+    </w:p>
+    <w:p>
+      <w:pPr>
+        <w:pStyle w:val="NormalGrande"/>
       </w:pPr>
     </w:p>
     <w:p>
@@ -2228,136 +2228,373 @@
         <w:fldChar w:fldCharType="end"/>
       </w:r>
     </w:p>
-    <w:p>
-      <w:pPr>
-        <w:pStyle w:val="Ttulo"/>
-        <w:rPr>
-          <w:color w:val="000000"/>
-          <w:lang w:val="en-US"/>
-        </w:rPr>
-      </w:pPr>
-      <w:r>
-        <w:br w:type="page"/>
-      </w:r>
-      <w:bookmarkStart w:id="2" w:name="_Toc121491440"/>
-      <w:bookmarkStart w:id="3" w:name="_Toc124080445"/>
-      <w:bookmarkEnd w:id="0"/>
-      <w:bookmarkEnd w:id="1"/>
-    </w:p>
-    <w:p>
-      <w:pPr>
-        <w:pStyle w:val="ResumoeAbstract"/>
-        <w:ind w:left="1320" w:hanging="1320"/>
-        <w:rPr>
-          <w:lang w:val="en-US"/>
-        </w:rPr>
-        <w:sectPr>
-          <w:headerReference w:type="default" r:id="rId9"/>
-          <w:footerReference w:type="even" r:id="rId10"/>
-          <w:footerReference w:type="default" r:id="rId11"/>
-          <w:pgSz w:w="11907" w:h="16840" w:code="9"/>
-          <w:pgMar w:top="1701" w:right="1134" w:bottom="1531" w:left="1701" w:header="709" w:footer="709" w:gutter="0"/>
-          <w:pgNumType w:fmt="lowerRoman" w:start="2"/>
-          <w:cols w:space="708"/>
-          <w:docGrid w:linePitch="360"/>
-        </w:sectPr>
-      </w:pPr>
-    </w:p>
+    <w:bookmarkStart w:id="2" w:name="_Toc121491440"/>
+    <w:bookmarkStart w:id="3" w:name="_Toc124080445"/>
+    <w:bookmarkEnd w:id="0"/>
+    <w:bookmarkEnd w:id="1"/>
     <w:p>
       <w:pPr>
         <w:pStyle w:val="FolhadeRostodosCaptulos"/>
-      </w:pPr>
-      <w:fldSimple w:instr=" REF _Ref125306779 \w ">
-        <w:r>
-          <w:t>1</w:t>
-        </w:r>
-      </w:fldSimple>
+        <w:jc w:val="left"/>
+      </w:pPr>
+      <w:r>
+        <w:lastRenderedPageBreak/>
+        <w:fldChar w:fldCharType="begin"/>
+      </w:r>
+      <w:r>
+        <w:instrText xml:space="preserve"> REF _Ref125306779 \w </w:instrText>
+      </w:r>
+      <w:r>
+        <w:instrText xml:space="preserve"> \* MERGEFORMAT </w:instrText>
+      </w:r>
+      <w:r>
+        <w:fldChar w:fldCharType="separate"/>
+      </w:r>
+      <w:r>
+        <w:t>1</w:t>
+      </w:r>
+      <w:r>
+        <w:fldChar w:fldCharType="end"/>
+      </w:r>
       <w:r>
         <w:tab/>
       </w:r>
       <w:r>
         <w:t>VISÃO DO PROJETO</w:t>
       </w:r>
-    </w:p>
-    <w:p>
-      <w:pPr>
-        <w:pStyle w:val="Ttulo1"/>
-      </w:pPr>
       <w:bookmarkStart w:id="4" w:name="_Toc512519587"/>
       <w:bookmarkEnd w:id="2"/>
       <w:bookmarkEnd w:id="3"/>
       <w:r>
+        <w:t>VISÃO DO PROJETO</w:t>
+      </w:r>
+      <w:bookmarkEnd w:id="4"/>
+    </w:p>
+    <w:p>
+      <w:pPr>
+        <w:pStyle w:val="Ttulo2"/>
+        <w:rPr>
+          <w:b/>
+        </w:rPr>
+      </w:pPr>
+      <w:r>
+        <w:rPr>
+          <w:b/>
+        </w:rPr>
+        <w:tab/>
+      </w:r>
+      <w:bookmarkStart w:id="5" w:name="_Toc512519588"/>
+      <w:r>
+        <w:rPr>
+          <w:b/>
+        </w:rPr>
+        <w:t>APRESENTAÇÃ</w:t>
+      </w:r>
+      <w:r>
+        <w:rPr>
+          <w:b/>
+        </w:rPr>
+        <w:t>O DO GRUPO</w:t>
+      </w:r>
+      <w:bookmarkEnd w:id="5"/>
+      <w:r>
+        <w:rPr>
+          <w:b/>
+        </w:rPr>
+        <w:t xml:space="preserve"> </w:t>
+      </w:r>
+    </w:p>
+    <w:p>
+      <w:pPr>
+        <w:rPr>
+          <w:noProof/>
+          <w:color w:val="FF0000"/>
+        </w:rPr>
+      </w:pPr>
+      <w:r>
+        <w:rPr>
+          <w:noProof/>
+        </w:rPr>
+        <w:tab/>
+      </w:r>
+      <w:r>
+        <w:rPr>
+          <w:noProof/>
+          <w:color w:val="FF0000"/>
+        </w:rPr>
+        <w:t xml:space="preserve">Apresentação : nome do grupo, integrantes, logomarca, posicionamento no mercado / acadêmico. </w:t>
+      </w:r>
+    </w:p>
+    <w:p>
+      <w:pPr>
+        <w:rPr>
+          <w:noProof/>
+          <w:color w:val="000000" w:themeColor="text1"/>
+        </w:rPr>
+      </w:pPr>
+      <w:r>
+        <w:rPr>
+          <w:noProof/>
+          <w:color w:val="000000" w:themeColor="text1"/>
+        </w:rPr>
+        <w:tab/>
+        <w:t>O grupo PharmaSensors é composto por: Fernando Maia, Giulia Maia Costa, Oscar Althausen, Raissa Arantes e Vitória Cristina</w:t>
+      </w:r>
+    </w:p>
+    <w:p>
+      <w:pPr>
+        <w:rPr>
+          <w:noProof/>
+          <w:color w:val="000000" w:themeColor="text1"/>
+        </w:rPr>
+      </w:pPr>
+    </w:p>
+    <w:p>
+      <w:pPr>
+        <w:rPr>
+          <w:noProof/>
+          <w:color w:val="000000" w:themeColor="text1"/>
+        </w:rPr>
+      </w:pPr>
+      <w:r>
+        <w:rPr>
+          <w:noProof/>
+          <w:color w:val="000000" w:themeColor="text1"/>
+        </w:rPr>
+        <w:t>Logomarca:</w:t>
+      </w:r>
+    </w:p>
+    <w:p>
+      <w:pPr>
+        <w:jc w:val="center"/>
+        <w:rPr>
+          <w:noProof/>
+          <w:color w:val="000000" w:themeColor="text1"/>
+        </w:rPr>
+      </w:pPr>
+      <w:r>
+        <w:rPr>
+          <w:noProof/>
+          <w:color w:val="000000" w:themeColor="text1"/>
+        </w:rPr>
+        <w:drawing>
+          <wp:inline distT="0" distB="0" distL="0" distR="0" wp14:anchorId="50D54428" wp14:editId="4B96EA45">
+            <wp:extent cx="4108704" cy="1836507"/>
+            <wp:effectExtent l="0" t="0" r="0" b="0"/>
+            <wp:docPr id="3" name="Imagem 3"/>
+            <wp:cNvGraphicFramePr>
+              <a:graphicFrameLocks xmlns:a="http://schemas.openxmlformats.org/drawingml/2006/main" noChangeAspect="1"/>
+            </wp:cNvGraphicFramePr>
+            <a:graphic xmlns:a="http://schemas.openxmlformats.org/drawingml/2006/main">
+              <a:graphicData uri="http://schemas.openxmlformats.org/drawingml/2006/picture">
+                <pic:pic xmlns:pic="http://schemas.openxmlformats.org/drawingml/2006/picture">
+                  <pic:nvPicPr>
+                    <pic:cNvPr id="3" name="logoscriptblack.png"/>
+                    <pic:cNvPicPr/>
+                  </pic:nvPicPr>
+                  <pic:blipFill>
+                    <a:blip r:embed="rId9"/>
+                    <a:stretch>
+                      <a:fillRect/>
+                    </a:stretch>
+                  </pic:blipFill>
+                  <pic:spPr>
+                    <a:xfrm>
+                      <a:off x="0" y="0"/>
+                      <a:ext cx="4122858" cy="1842833"/>
+                    </a:xfrm>
+                    <a:prstGeom prst="rect">
+                      <a:avLst/>
+                    </a:prstGeom>
+                  </pic:spPr>
+                </pic:pic>
+              </a:graphicData>
+            </a:graphic>
+          </wp:inline>
+        </w:drawing>
+      </w:r>
+    </w:p>
+    <w:p>
+      <w:pPr>
+        <w:rPr>
+          <w:noProof/>
+          <w:color w:val="000000" w:themeColor="text1"/>
+        </w:rPr>
+      </w:pPr>
+      <w:r>
+        <w:rPr>
+          <w:noProof/>
+          <w:color w:val="000000" w:themeColor="text1"/>
+        </w:rPr>
+        <w:tab/>
+        <w:t>Temos, como nosso posicionamento de mercado</w:t>
+      </w:r>
+    </w:p>
+    <w:p>
+      <w:pPr>
+        <w:rPr>
+          <w:noProof/>
+        </w:rPr>
+      </w:pPr>
+    </w:p>
+    <w:p>
+      <w:pPr>
+        <w:pStyle w:val="Ttulo2"/>
+        <w:rPr>
+          <w:b/>
+        </w:rPr>
+      </w:pPr>
+      <w:bookmarkStart w:id="6" w:name="_Toc124080447"/>
+      <w:r>
+        <w:rPr>
+          <w:b/>
+        </w:rPr>
+        <w:t>CONTEXTO</w:t>
+      </w:r>
+    </w:p>
+    <w:p>
+      <w:pPr>
+        <w:ind w:firstLine="851"/>
+        <w:rPr>
+          <w:rFonts w:cs="Arial"/>
+        </w:rPr>
+      </w:pPr>
+      <w:r>
+        <w:rPr>
+          <w:rFonts w:cs="Arial"/>
+        </w:rPr>
+        <w:t>Desde o início da</w:t>
+      </w:r>
+      <w:r>
+        <w:rPr>
+          <w:rFonts w:cs="Arial"/>
+        </w:rPr>
+        <w:t>s civilizações houve a necessidade de utilizar medicamentos para combater doenças e outros malefícios. O procedimento era realizado a partir de remédios de origem natural, contando com ervas e frutos para o preparo de xaropes e chás. Entretanto, com o aumento populacional e o descobrimento de novos territórios, inúmeras doenças e pestes foram se desenvolvendo e um número significativo de pessoas foram mortas por falta de tratamentos, ou pelo desconhecimento de uma substância para neutralizar os efeitos dessas doenças.</w:t>
+      </w:r>
+    </w:p>
+    <w:p>
+      <w:pPr>
+        <w:ind w:firstLine="851"/>
+        <w:rPr>
+          <w:rFonts w:cs="Arial"/>
+        </w:rPr>
+      </w:pPr>
+      <w:r>
+        <w:rPr>
+          <w:rFonts w:cs="Arial"/>
+        </w:rPr>
+        <w:t xml:space="preserve">Com o passar dos anos, o crescente desenvolvimento nos âmbitos tecnológico e na </w:t>
+      </w:r>
+      <w:r>
+        <w:rPr>
+          <w:rFonts w:cs="Arial"/>
+        </w:rPr>
+        <w:t>área da saúde</w:t>
+      </w:r>
+      <w:r>
+        <w:rPr>
+          <w:rFonts w:cs="Arial"/>
+        </w:rPr>
+        <w:t xml:space="preserve">, possibilitou o conhecimento e desenvolvimento de diversos tipos de fármacos para tratamento de variadas enfermidades e patologias. Um exemplo disso se configurou a partir do descobrimento do DNA nos anos 50, onde </w:t>
+      </w:r>
+      <w:r>
+        <w:rPr>
+          <w:rFonts w:cs="Arial"/>
+        </w:rPr>
         <w:lastRenderedPageBreak/>
-        <w:t>VISÃO DO PROJETO</w:t>
-      </w:r>
-      <w:bookmarkEnd w:id="4"/>
-    </w:p>
-    <w:p>
-      <w:pPr>
-        <w:pStyle w:val="Ttulo2"/>
-        <w:rPr>
-          <w:b/>
-        </w:rPr>
-      </w:pPr>
-      <w:r>
-        <w:rPr>
-          <w:b/>
-        </w:rPr>
-        <w:tab/>
-      </w:r>
-      <w:bookmarkStart w:id="5" w:name="_Toc512519588"/>
-      <w:r>
-        <w:rPr>
-          <w:b/>
-        </w:rPr>
-        <w:t>APRESENTAÇÃ</w:t>
-      </w:r>
-      <w:r>
-        <w:rPr>
-          <w:b/>
-        </w:rPr>
-        <w:t>O DO GRUPO</w:t>
-      </w:r>
-      <w:bookmarkEnd w:id="5"/>
-      <w:r>
-        <w:rPr>
-          <w:b/>
+        <w:t xml:space="preserve">a biologia celular começou a progredir e nos permitiu a criação de diversos medicamentos, como vacinas e remédios que podem tratar tuberculose, hepatite, meningite, sarampo, tétano, </w:t>
+      </w:r>
+      <w:proofErr w:type="spellStart"/>
+      <w:r>
+        <w:rPr>
+          <w:rFonts w:cs="Arial"/>
+        </w:rPr>
+        <w:t>hpv</w:t>
+      </w:r>
+      <w:proofErr w:type="spellEnd"/>
+      <w:r>
+        <w:rPr>
+          <w:rFonts w:cs="Arial"/>
+        </w:rPr>
+        <w:t xml:space="preserve"> entre outras. </w:t>
+      </w:r>
+    </w:p>
+    <w:p>
+      <w:pPr>
+        <w:ind w:firstLine="851"/>
+        <w:rPr>
+          <w:rFonts w:cs="Arial"/>
+        </w:rPr>
+      </w:pPr>
+      <w:r>
+        <w:rPr>
+          <w:rFonts w:cs="Arial"/>
+        </w:rPr>
+        <w:t xml:space="preserve">A partir disso, é notória a importância da existência destes fármacos e ademais, da preservação e cuidado com manuseio destes medicamentos, visto que são substâncias instáveis e podem sofrer alterações em suas propriedades químicas se não </w:t>
+      </w:r>
+      <w:r>
+        <w:rPr>
+          <w:rFonts w:cs="Arial"/>
+        </w:rPr>
+        <w:t xml:space="preserve">alocados </w:t>
+      </w:r>
+      <w:r>
+        <w:rPr>
+          <w:rFonts w:cs="Arial"/>
+        </w:rPr>
+        <w:t xml:space="preserve">corretamente, fazendo com que elas percam parcialmente ou </w:t>
+      </w:r>
+      <w:proofErr w:type="spellStart"/>
+      <w:r>
+        <w:rPr>
+          <w:rFonts w:cs="Arial"/>
+        </w:rPr>
+        <w:t>ate</w:t>
+      </w:r>
+      <w:proofErr w:type="spellEnd"/>
+      <w:r>
+        <w:rPr>
+          <w:rFonts w:cs="Arial"/>
+        </w:rPr>
+        <w:t xml:space="preserve"> completamente seus efeitos desejados.</w:t>
+      </w:r>
+    </w:p>
+    <w:p>
+      <w:pPr>
+        <w:ind w:firstLine="851"/>
+        <w:rPr>
+          <w:rFonts w:cs="Arial"/>
+        </w:rPr>
+      </w:pPr>
+      <w:r>
+        <w:rPr>
+          <w:rFonts w:cs="Arial"/>
+        </w:rPr>
+        <w:t>No mercado farmacêutico atual, há tecnologias para controle de temperatura de medicamentos, como refrigeradores, ar condicionado e câmaras frias</w:t>
+      </w:r>
+      <w:r>
+        <w:rPr>
+          <w:rFonts w:cs="Arial"/>
+        </w:rPr>
+        <w:t>.</w:t>
+      </w:r>
+      <w:r>
+        <w:rPr>
+          <w:rFonts w:cs="Arial"/>
         </w:rPr>
         <w:t xml:space="preserve"> </w:t>
       </w:r>
-    </w:p>
-    <w:p>
-      <w:pPr>
-        <w:rPr>
-          <w:noProof/>
-        </w:rPr>
-      </w:pPr>
-      <w:r>
-        <w:rPr>
-          <w:noProof/>
-        </w:rPr>
-        <w:tab/>
-      </w:r>
-      <w:r>
-        <w:rPr>
-          <w:noProof/>
-        </w:rPr>
-        <w:t xml:space="preserve">Apresentação : nome do grupo, integrantes, logomarca, posicionamento no mercado / acadêmico. </w:t>
-      </w:r>
-    </w:p>
-    <w:p>
-      <w:pPr>
-        <w:pStyle w:val="Ttulo2"/>
-        <w:rPr>
-          <w:b/>
-        </w:rPr>
-      </w:pPr>
-      <w:bookmarkStart w:id="6" w:name="_Toc124080447"/>
-      <w:r>
-        <w:rPr>
-          <w:b/>
-        </w:rPr>
-        <w:t>CONTEXTO</w:t>
+      <w:r>
+        <w:rPr>
+          <w:rFonts w:cs="Arial"/>
+        </w:rPr>
+        <w:t>P</w:t>
+      </w:r>
+      <w:r>
+        <w:rPr>
+          <w:rFonts w:cs="Arial"/>
+        </w:rPr>
+        <w:t>orém, a gestão desses equipamentos é feita de forma manual, por meio de termômetros digitais ou analógicos que estão presentes nos locais de resfriamento. Os responsáveis, seja um enfermeiro ou outro funcionário, devem checar a temperatura a cada 8 horas (3 x ao dia) e anotar os resultados em um papel.</w:t>
       </w:r>
     </w:p>
     <w:p>
@@ -2371,128 +2608,99 @@
         <w:rPr>
           <w:rFonts w:cs="Arial"/>
         </w:rPr>
-        <w:t>Desde o início da</w:t>
+        <w:t xml:space="preserve">Esse </w:t>
       </w:r>
       <w:r>
         <w:rPr>
           <w:rFonts w:cs="Arial"/>
         </w:rPr>
-        <w:t>s civilizações houve a necessidade de utilizar medicamentos para combater doenças e outros malefícios. O procedimento era realizado a partir de remédios de origem natural, contando com ervas e frutos para o preparo de xaropes e chás. Entretanto, com o aumento populacional e o descobrimento de novos territórios, inúmeras doenças e pestes foram se desenvolvendo e um número significativo de pessoas foram mortas por falta de tratamentos, ou pelo desconhecimento de uma substância para neutralizar os efeitos dessas doenças.</w:t>
-      </w:r>
-    </w:p>
-    <w:p>
-      <w:pPr>
-        <w:ind w:firstLine="851"/>
+        <w:t>tipo de gestão pode apresentar</w:t>
+      </w:r>
+      <w:r>
         <w:rPr>
           <w:rFonts w:cs="Arial"/>
         </w:rPr>
-      </w:pPr>
+        <w:t xml:space="preserve"> diversas</w:t>
+      </w:r>
       <w:r>
         <w:rPr>
           <w:rFonts w:cs="Arial"/>
         </w:rPr>
-        <w:t xml:space="preserve">Com o passar dos anos, o crescente desenvolvimento nos âmbitos tecnológico e na </w:t>
+        <w:t xml:space="preserve"> falhas humanas. </w:t>
       </w:r>
       <w:r>
         <w:rPr>
           <w:rFonts w:cs="Arial"/>
         </w:rPr>
-        <w:t>área da saúde</w:t>
+        <w:t>A</w:t>
       </w:r>
       <w:r>
         <w:rPr>
           <w:rFonts w:cs="Arial"/>
         </w:rPr>
-        <w:t xml:space="preserve">, possibilitou o conhecimento e desenvolvimento de diversos tipos de fármacos para tratamento de variadas enfermidades e patologias. Um exemplo disso se configurou a partir do descobrimento do DNA nos anos 50, onde a biologia celular começou a progredir e nos permitiu a criação de diversos medicamentos, como vacinas e remédios que podem tratar tuberculose, hepatite, meningite, sarampo, tétano, </w:t>
+        <w:t xml:space="preserve"> negligência</w:t>
+      </w:r>
+      <w:r>
+        <w:rPr>
+          <w:rFonts w:cs="Arial"/>
+        </w:rPr>
+        <w:t xml:space="preserve"> de </w:t>
       </w:r>
       <w:proofErr w:type="spellStart"/>
       <w:r>
         <w:rPr>
           <w:rFonts w:cs="Arial"/>
         </w:rPr>
-        <w:t>hpv</w:t>
+        <w:t>profissonais</w:t>
       </w:r>
       <w:proofErr w:type="spellEnd"/>
       <w:r>
         <w:rPr>
           <w:rFonts w:cs="Arial"/>
         </w:rPr>
-        <w:t xml:space="preserve"> entre outras. </w:t>
-      </w:r>
-    </w:p>
-    <w:p>
-      <w:pPr>
-        <w:ind w:firstLine="851"/>
+        <w:t xml:space="preserve"> faz </w:t>
+      </w:r>
+      <w:r>
         <w:rPr>
           <w:rFonts w:cs="Arial"/>
         </w:rPr>
-      </w:pPr>
+        <w:t xml:space="preserve">muitas vezes com que as anotações sejam incoerentes ou não verídicas, prejudicando o </w:t>
+      </w:r>
       <w:r>
         <w:rPr>
           <w:rFonts w:cs="Arial"/>
         </w:rPr>
-        <w:t xml:space="preserve">A partir disso, é notória a importância da existência destes fármacos e ademais, da preservação e cuidado com manuseio destes medicamentos, visto que são substâncias instáveis e podem sofrer alterações em suas propriedades químicas se não </w:t>
+        <w:t>desempenho</w:t>
       </w:r>
       <w:r>
         <w:rPr>
           <w:rFonts w:cs="Arial"/>
         </w:rPr>
-        <w:t xml:space="preserve">alocados </w:t>
+        <w:t xml:space="preserve"> final do medicamento (desde seu desempenho </w:t>
       </w:r>
       <w:r>
         <w:rPr>
           <w:rFonts w:cs="Arial"/>
         </w:rPr>
-        <w:t xml:space="preserve">corretamente, fazendo com que elas percam parcialmente ou </w:t>
-      </w:r>
-      <w:proofErr w:type="spellStart"/>
+        <w:t>em apenas um</w:t>
+      </w:r>
       <w:r>
         <w:rPr>
           <w:rFonts w:cs="Arial"/>
         </w:rPr>
-        <w:t>ate</w:t>
-      </w:r>
-      <w:proofErr w:type="spellEnd"/>
+        <w:t xml:space="preserve"> paciente até </w:t>
+      </w:r>
       <w:r>
         <w:rPr>
           <w:rFonts w:cs="Arial"/>
         </w:rPr>
-        <w:t xml:space="preserve"> completamente seus efeitos desejados.</w:t>
-      </w:r>
-    </w:p>
-    <w:p>
-      <w:pPr>
-        <w:ind w:firstLine="851"/>
+        <w:t>de grupos maiores</w:t>
+      </w:r>
+      <w:r>
         <w:rPr>
           <w:rFonts w:cs="Arial"/>
         </w:rPr>
-      </w:pPr>
-      <w:r>
-        <w:rPr>
-          <w:rFonts w:cs="Arial"/>
-        </w:rPr>
-        <w:t>No mercado farmacêutico atual, há tecnologias para controle de temperatura de medicamentos, como refrigeradores, ar condicionado e câmaras frias, porém, a gestão desses equipamentos é feita de forma manual, por meio de termômetros digitais ou analógicos que estão presentes nos locais de resfriamento. Os responsáveis, seja um enfermeiro ou outro funcionário, devem checar a temperatura a cada 8 horas (3 x ao dia) e anotar os resultados em um papel.</w:t>
-      </w:r>
-    </w:p>
-    <w:p>
-      <w:pPr>
-        <w:ind w:firstLine="851"/>
-        <w:rPr>
-          <w:rFonts w:cs="Arial"/>
-        </w:rPr>
-      </w:pPr>
-      <w:r>
-        <w:rPr>
-          <w:rFonts w:cs="Arial"/>
-        </w:rPr>
-        <w:lastRenderedPageBreak/>
-        <w:t xml:space="preserve">Porém, esse tipo de gestão pode apresentar falhas humanas. Relatos reais mostram que a negligência faz </w:t>
-      </w:r>
-      <w:r>
-        <w:rPr>
-          <w:rFonts w:cs="Arial"/>
-        </w:rPr>
-        <w:t>muitas vezes com que as anotações sejam incoerentes ou não verídicas, prejudicando o resultado final do medicamento (desde seu desempenho no paciente até diversas consequências para a saúde da população).</w:t>
+        <w:t>).</w:t>
       </w:r>
     </w:p>
     <w:p>
@@ -2582,433 +2790,397 @@
           <w:rFonts w:cs="Arial"/>
           <w:szCs w:val="28"/>
         </w:rPr>
-        <w:t>De acordo com o SUS (Sistema Único de Saúde) são gastos por ano cerca de R$ 7,1 bilhões para compra de medicamentos, sendo pelo menos parte desse desperdiçado devido à falta de cuidados prévios. Um relatório inédito da Controladoria-Geral da União (CGU), concluído em abril</w:t>
+        <w:t xml:space="preserve">De acordo com o SUS (Sistema Único de Saúde) são gastos por ano cerca de R$ 7,1 bilhões </w:t>
       </w:r>
       <w:r>
         <w:rPr>
           <w:rFonts w:cs="Arial"/>
           <w:szCs w:val="28"/>
         </w:rPr>
-        <w:t xml:space="preserve"> de 2018</w:t>
+        <w:t>na</w:t>
       </w:r>
       <w:r>
         <w:rPr>
           <w:rFonts w:cs="Arial"/>
           <w:szCs w:val="28"/>
         </w:rPr>
-        <w:t>, mostra que 11 Estados e o Distrito Federal jogaram remédios fora em 2014 e 2015</w:t>
+        <w:t xml:space="preserve"> compra de medicamentos</w:t>
       </w:r>
       <w:r>
         <w:rPr>
           <w:rFonts w:cs="Arial"/>
           <w:szCs w:val="28"/>
         </w:rPr>
-        <w:t>.</w:t>
+        <w:t xml:space="preserve"> de alto custo para doenças crônicas. </w:t>
       </w:r>
       <w:r>
         <w:rPr>
           <w:rFonts w:cs="Arial"/>
           <w:szCs w:val="28"/>
         </w:rPr>
-        <w:t xml:space="preserve"> </w:t>
+        <w:t>Um relatório inédito da Controladoria-Geral da União (CGU), concluído em abril</w:t>
       </w:r>
       <w:r>
         <w:rPr>
           <w:rFonts w:cs="Arial"/>
           <w:szCs w:val="28"/>
         </w:rPr>
-        <w:t>A</w:t>
+        <w:t xml:space="preserve"> de 2018</w:t>
       </w:r>
       <w:r>
         <w:rPr>
           <w:rFonts w:cs="Arial"/>
           <w:szCs w:val="28"/>
         </w:rPr>
-        <w:t>s causas do desperdício, que chega a R$ 16 milhões, foram</w:t>
+        <w:t>, mostr</w:t>
       </w:r>
       <w:r>
         <w:rPr>
           <w:rFonts w:cs="Arial"/>
           <w:szCs w:val="28"/>
         </w:rPr>
-        <w:t xml:space="preserve"> </w:t>
+        <w:t>ou</w:t>
       </w:r>
       <w:r>
         <w:rPr>
           <w:rFonts w:cs="Arial"/>
           <w:szCs w:val="28"/>
         </w:rPr>
-        <w:t xml:space="preserve">validade vencida e armazenagem incorreta.  E é nesse contexto de desperdício e maus cuidados com a saúde pública que nosso projeto se encaixa. </w:t>
-      </w:r>
-    </w:p>
-    <w:p>
-      <w:pPr>
-        <w:ind w:firstLine="851"/>
+        <w:t xml:space="preserve"> que 11 Estados e o Distrito Federal jogaram remédios fora em 2014 e </w:t>
+      </w:r>
+      <w:r>
         <w:rPr>
           <w:rFonts w:cs="Arial"/>
           <w:szCs w:val="28"/>
         </w:rPr>
-      </w:pPr>
+        <w:lastRenderedPageBreak/>
+        <w:t>2015</w:t>
+      </w:r>
       <w:r>
         <w:rPr>
           <w:rFonts w:cs="Arial"/>
           <w:szCs w:val="28"/>
         </w:rPr>
-        <w:t>Com a ideia de aprimorar e ajudar em um controle mais elaborado</w:t>
+        <w:t>,</w:t>
       </w:r>
       <w:r>
         <w:rPr>
           <w:rFonts w:cs="Arial"/>
           <w:szCs w:val="28"/>
         </w:rPr>
-        <w:t>, confiável e</w:t>
+        <w:t xml:space="preserve"> causa</w:t>
       </w:r>
       <w:r>
         <w:rPr>
           <w:rFonts w:cs="Arial"/>
           <w:szCs w:val="28"/>
         </w:rPr>
-        <w:t xml:space="preserve"> eficiente, nosso produto entra no mercado com uma proposta inovadora e tecnológica. Além de problemas no transporte, o maior erro encontrado por nosso grupo é a questão do controle de </w:t>
+        <w:t>ndo um des</w:t>
       </w:r>
       <w:r>
         <w:rPr>
           <w:rFonts w:cs="Arial"/>
           <w:szCs w:val="28"/>
         </w:rPr>
-        <w:t xml:space="preserve">validade, </w:t>
+        <w:t>perdício que cheg</w:t>
       </w:r>
       <w:r>
         <w:rPr>
           <w:rFonts w:cs="Arial"/>
           <w:szCs w:val="28"/>
         </w:rPr>
-        <w:t>temperatura e armazenagem dos medicamentos. Geralmente nas farmácias há apenas um controle manual referente a estocagem, fazendo com que haja desperdício, pois, o controle não é eficaz na grande maioria dos casos.</w:t>
-      </w:r>
-    </w:p>
-    <w:p>
-      <w:pPr>
-        <w:ind w:firstLine="851"/>
+        <w:t>ou</w:t>
+      </w:r>
+      <w:r>
         <w:rPr>
           <w:rFonts w:cs="Arial"/>
           <w:szCs w:val="28"/>
         </w:rPr>
-      </w:pPr>
+        <w:t xml:space="preserve"> a 16 milhões</w:t>
+      </w:r>
       <w:r>
         <w:rPr>
           <w:rFonts w:cs="Arial"/>
           <w:szCs w:val="28"/>
         </w:rPr>
-        <w:t>Nossa solução pretende que toda a gestão seja feita por um sistema informatizado, gerindo</w:t>
-      </w:r>
-      <w:r>
+        <w:t xml:space="preserve"> de reais. Os motivos apresentados foram medicamentos vencidos pela armazenagem incorreta.</w:t>
+      </w:r>
+    </w:p>
+    <w:p>
+      <w:pPr>
+        <w:ind w:firstLine="851"/>
         <w:rPr>
           <w:rFonts w:cs="Arial"/>
           <w:szCs w:val="28"/>
         </w:rPr>
-        <w:t xml:space="preserve"> automaticamente</w:t>
-      </w:r>
+      </w:pPr>
       <w:r>
         <w:rPr>
           <w:rFonts w:cs="Arial"/>
           <w:szCs w:val="28"/>
         </w:rPr>
-        <w:t xml:space="preserve"> dados referente a temperatura e umidade adequada para cada tipo de remédio</w:t>
+        <w:t xml:space="preserve">Adentrando o problema, foi descoberto que farmácias comerciais e hospitalares, mantém um relatório mensal para o controle de temperatura </w:t>
       </w:r>
       <w:r>
         <w:rPr>
           <w:rFonts w:cs="Arial"/>
           <w:szCs w:val="28"/>
         </w:rPr>
-        <w:t xml:space="preserve"> e informando aos estabelecimentos caso haja </w:t>
-      </w:r>
-      <w:r>
+        <w:t xml:space="preserve">das estocagens. Esse relatório seria apenas um papel preso a geladeira onde funcionários averiguam a temperatura registrada no termômetro e os registram. Tal maneira não impede fraudes no sistema, já que muitos dos responsáveis pela tarefa não a executam na hora determinada ou a fazem de maneira duvidosa. </w:t>
+      </w:r>
+    </w:p>
+    <w:p>
+      <w:pPr>
+        <w:ind w:firstLine="851"/>
         <w:rPr>
           <w:rFonts w:cs="Arial"/>
           <w:szCs w:val="28"/>
         </w:rPr>
-        <w:lastRenderedPageBreak/>
-        <w:t>qualquer problema com seus medicamentos,</w:t>
-      </w:r>
-      <w:r>
+      </w:pPr>
+    </w:p>
+    <w:p/>
+    <w:p>
+      <w:pPr>
+        <w:pStyle w:val="Ttulo2"/>
+        <w:rPr>
+          <w:b/>
+        </w:rPr>
+      </w:pPr>
+      <w:bookmarkStart w:id="7" w:name="_Toc512519591"/>
+      <w:r>
+        <w:rPr>
+          <w:b/>
+        </w:rPr>
+        <w:t>objetivo da solução</w:t>
+      </w:r>
+      <w:bookmarkEnd w:id="7"/>
+    </w:p>
+    <w:p>
+      <w:pPr>
+        <w:ind w:firstLine="851"/>
         <w:rPr>
           <w:rFonts w:cs="Arial"/>
           <w:szCs w:val="28"/>
         </w:rPr>
-        <w:t xml:space="preserve"> fazendo com que a administração seja eficaz e </w:t>
-      </w:r>
+      </w:pPr>
       <w:r>
         <w:rPr>
           <w:rFonts w:cs="Arial"/>
           <w:szCs w:val="28"/>
         </w:rPr>
-        <w:t>que o desperdício caia drasticamente</w:t>
+        <w:t xml:space="preserve">Nossa solução pretende que toda a gestão seja feita por um sistema informatizado, </w:t>
       </w:r>
       <w:r>
         <w:rPr>
           <w:rFonts w:cs="Arial"/>
           <w:szCs w:val="28"/>
         </w:rPr>
-        <w:t>.</w:t>
-      </w:r>
-    </w:p>
-    <w:p>
-      <w:pPr>
-        <w:ind w:firstLine="851"/>
+        <w:t>que capturaria</w:t>
+      </w:r>
+      <w:r>
         <w:rPr>
           <w:rFonts w:cs="Arial"/>
           <w:szCs w:val="28"/>
         </w:rPr>
-      </w:pPr>
+        <w:t xml:space="preserve"> automaticamente</w:t>
+      </w:r>
       <w:r>
         <w:rPr>
           <w:rFonts w:cs="Arial"/>
           <w:szCs w:val="28"/>
         </w:rPr>
-        <w:t xml:space="preserve">Objetivamos que nosso sistema aponte dados específicos (temperatura e umidade) para cada remédio catalogado no banco de dados de </w:t>
+        <w:t xml:space="preserve"> </w:t>
       </w:r>
       <w:r>
         <w:rPr>
           <w:rFonts w:cs="Arial"/>
           <w:szCs w:val="28"/>
         </w:rPr>
-        <w:t>nossa</w:t>
+        <w:t xml:space="preserve">os </w:t>
       </w:r>
       <w:r>
         <w:rPr>
           <w:rFonts w:cs="Arial"/>
           <w:szCs w:val="28"/>
         </w:rPr>
-        <w:t xml:space="preserve"> solução.</w:t>
+        <w:t>dados referente</w:t>
+      </w:r>
+      <w:r>
+        <w:rPr>
+          <w:rFonts w:cs="Arial"/>
+          <w:szCs w:val="28"/>
+        </w:rPr>
+        <w:t>s</w:t>
+      </w:r>
+      <w:r>
+        <w:rPr>
+          <w:rFonts w:cs="Arial"/>
+          <w:szCs w:val="28"/>
+        </w:rPr>
+        <w:t xml:space="preserve"> a temperatura e umidade </w:t>
+      </w:r>
+      <w:r>
+        <w:rPr>
+          <w:rFonts w:cs="Arial"/>
+          <w:szCs w:val="28"/>
+        </w:rPr>
+        <w:t xml:space="preserve">da geladeira de estocagem, analisaria se ambos estão de acordo com os </w:t>
+      </w:r>
+      <w:proofErr w:type="spellStart"/>
+      <w:r>
+        <w:rPr>
+          <w:rFonts w:cs="Arial"/>
+          <w:szCs w:val="28"/>
+        </w:rPr>
+        <w:t>pré</w:t>
+      </w:r>
+      <w:proofErr w:type="spellEnd"/>
+      <w:r>
+        <w:rPr>
+          <w:rFonts w:cs="Arial"/>
+          <w:szCs w:val="28"/>
+        </w:rPr>
+        <w:t xml:space="preserve"> determinados para o tipo de medicamento específico que se encontra </w:t>
+      </w:r>
+      <w:proofErr w:type="spellStart"/>
+      <w:r>
+        <w:rPr>
+          <w:rFonts w:cs="Arial"/>
+          <w:szCs w:val="28"/>
+        </w:rPr>
+        <w:t>acondicionado,e</w:t>
+      </w:r>
+      <w:proofErr w:type="spellEnd"/>
+      <w:r>
+        <w:rPr>
+          <w:rFonts w:cs="Arial"/>
+          <w:szCs w:val="28"/>
+        </w:rPr>
+        <w:t>, em caso de ambiguidades (como temperaturas fora das esperadas), alertaria os responsáveis. Deste modo, a segurança e confiabilidade seriam maiores e mais eficazes.</w:t>
+      </w:r>
+    </w:p>
+    <w:p>
+      <w:pPr>
+        <w:jc w:val="left"/>
+        <w:rPr>
+          <w:rFonts w:cs="Arial"/>
+        </w:rPr>
+      </w:pPr>
+    </w:p>
+    <w:p>
+      <w:pPr>
+        <w:jc w:val="left"/>
+        <w:rPr>
+          <w:rFonts w:cs="Arial"/>
+        </w:rPr>
+      </w:pPr>
+    </w:p>
+    <w:p>
+      <w:pPr>
+        <w:jc w:val="left"/>
+        <w:rPr>
+          <w:rFonts w:cs="Arial"/>
+        </w:rPr>
+      </w:pPr>
+    </w:p>
+    <w:p>
+      <w:pPr>
+        <w:jc w:val="left"/>
+        <w:rPr>
+          <w:rFonts w:cs="Arial"/>
+        </w:rPr>
+      </w:pPr>
+    </w:p>
+    <w:p>
+      <w:pPr>
+        <w:jc w:val="left"/>
+        <w:rPr>
+          <w:rFonts w:cs="Arial"/>
+        </w:rPr>
+      </w:pPr>
+    </w:p>
+    <w:p>
+      <w:pPr>
+        <w:jc w:val="left"/>
+        <w:rPr>
+          <w:rFonts w:cs="Arial"/>
+        </w:rPr>
+      </w:pPr>
+    </w:p>
+    <w:p>
+      <w:pPr>
+        <w:jc w:val="left"/>
+        <w:rPr>
+          <w:rFonts w:cs="Arial"/>
+        </w:rPr>
+      </w:pPr>
+    </w:p>
+    <w:p>
+      <w:pPr>
+        <w:jc w:val="left"/>
+        <w:rPr>
+          <w:rFonts w:cs="Arial"/>
+        </w:rPr>
+      </w:pPr>
+    </w:p>
+    <w:p>
+      <w:pPr>
+        <w:jc w:val="left"/>
+        <w:rPr>
+          <w:rFonts w:cs="Arial"/>
+        </w:rPr>
+      </w:pPr>
+    </w:p>
+    <w:p>
+      <w:pPr>
+        <w:jc w:val="left"/>
+        <w:rPr>
+          <w:rFonts w:cs="Arial"/>
+        </w:rPr>
+      </w:pPr>
+    </w:p>
+    <w:p>
+      <w:pPr>
+        <w:pStyle w:val="Ttulo2"/>
+        <w:rPr>
+          <w:b/>
+        </w:rPr>
+      </w:pPr>
+      <w:bookmarkStart w:id="8" w:name="_Toc512519592"/>
+      <w:r>
+        <w:rPr>
+          <w:b/>
+        </w:rPr>
+        <w:lastRenderedPageBreak/>
+        <w:t>diagrama da solução</w:t>
+      </w:r>
+      <w:bookmarkEnd w:id="8"/>
+    </w:p>
+    <w:p>
+      <w:r>
+        <w:t>O d</w:t>
+      </w:r>
+      <w:r>
+        <w:t>iagrama</w:t>
+      </w:r>
+      <w:r>
+        <w:t xml:space="preserve"> d</w:t>
+      </w:r>
+      <w:r>
+        <w:t>e</w:t>
+      </w:r>
+      <w:r>
+        <w:t xml:space="preserve"> solução </w:t>
+      </w:r>
+      <w:r>
+        <w:t>a seguir descreve a visão de alto nível do sistema</w:t>
+      </w:r>
+      <w:r>
+        <w:t>.</w:t>
       </w:r>
     </w:p>
     <w:p/>
     <w:p>
-      <w:pPr>
-        <w:pStyle w:val="Ttulo2"/>
-        <w:rPr>
-          <w:b/>
-        </w:rPr>
-      </w:pPr>
-      <w:bookmarkStart w:id="7" w:name="_Toc512519591"/>
-      <w:r>
-        <w:rPr>
-          <w:b/>
-        </w:rPr>
-        <w:t>objetivo da solução</w:t>
-      </w:r>
-      <w:bookmarkEnd w:id="7"/>
-    </w:p>
-    <w:p>
-      <w:pPr>
-        <w:pStyle w:val="paragraph"/>
-        <w:spacing w:before="0" w:beforeAutospacing="0" w:after="0" w:afterAutospacing="0" w:line="360" w:lineRule="auto"/>
-        <w:textAlignment w:val="baseline"/>
-        <w:rPr>
-          <w:rFonts w:ascii="Arial" w:hAnsi="Arial" w:cs="Arial"/>
-          <w:sz w:val="18"/>
-          <w:szCs w:val="18"/>
-        </w:rPr>
-      </w:pPr>
-      <w:r>
-        <w:rPr>
-          <w:rStyle w:val="normaltextrun"/>
-          <w:rFonts w:ascii="Arial" w:hAnsi="Arial" w:cs="Arial"/>
-        </w:rPr>
-        <w:t>O presente projeto destina à criação e implementação de um sistema gerencia e monitoramento em tempo real da temperatura e umidade de substâncias e medicamentos em geladeiras hospitalares.</w:t>
-      </w:r>
-      <w:r>
-        <w:rPr>
-          <w:rStyle w:val="eop"/>
-          <w:rFonts w:ascii="Arial" w:hAnsi="Arial" w:cs="Arial"/>
-        </w:rPr>
-        <w:t> </w:t>
-      </w:r>
-    </w:p>
-    <w:p>
-      <w:pPr>
-        <w:pStyle w:val="paragraph"/>
-        <w:spacing w:before="0" w:beforeAutospacing="0" w:after="0" w:afterAutospacing="0" w:line="360" w:lineRule="auto"/>
-        <w:textAlignment w:val="baseline"/>
-        <w:rPr>
-          <w:rFonts w:ascii="Arial" w:hAnsi="Arial" w:cs="Arial"/>
-          <w:sz w:val="18"/>
-          <w:szCs w:val="18"/>
-        </w:rPr>
-      </w:pPr>
-      <w:r>
-        <w:rPr>
-          <w:rStyle w:val="normaltextrun"/>
-          <w:rFonts w:ascii="Arial" w:hAnsi="Arial" w:cs="Arial"/>
-        </w:rPr>
-        <w:t>O sistema permite o monitoramento dos seguintes medicamentos:</w:t>
-      </w:r>
-      <w:r>
-        <w:rPr>
-          <w:rStyle w:val="eop"/>
-          <w:rFonts w:ascii="Arial" w:hAnsi="Arial" w:cs="Arial"/>
-        </w:rPr>
-        <w:t> </w:t>
-      </w:r>
-    </w:p>
-    <w:p>
-      <w:pPr>
-        <w:pStyle w:val="paragraph"/>
-        <w:numPr>
-          <w:ilvl w:val="0"/>
-          <w:numId w:val="46"/>
-        </w:numPr>
-        <w:spacing w:before="0" w:beforeAutospacing="0" w:after="0" w:afterAutospacing="0" w:line="360" w:lineRule="auto"/>
-        <w:ind w:left="360" w:firstLine="0"/>
-        <w:textAlignment w:val="baseline"/>
-        <w:rPr>
-          <w:rFonts w:ascii="Arial" w:hAnsi="Arial" w:cs="Arial"/>
-        </w:rPr>
-      </w:pPr>
-      <w:r>
-        <w:rPr>
-          <w:rStyle w:val="normaltextrun"/>
-          <w:rFonts w:ascii="Arial" w:hAnsi="Arial" w:cs="Arial"/>
-        </w:rPr>
-        <w:t>Medicamentos comuns (</w:t>
-      </w:r>
-      <w:r>
-        <w:rPr>
-          <w:rStyle w:val="normaltextrun"/>
-          <w:rFonts w:ascii="Arial" w:hAnsi="Arial" w:cs="Arial"/>
-          <w:color w:val="FF0000"/>
-        </w:rPr>
-        <w:t>citar exemplos</w:t>
-      </w:r>
-      <w:r>
-        <w:rPr>
-          <w:rStyle w:val="normaltextrun"/>
-          <w:rFonts w:ascii="Arial" w:hAnsi="Arial" w:cs="Arial"/>
-        </w:rPr>
-        <w:t>)</w:t>
-      </w:r>
-    </w:p>
-    <w:p>
-      <w:pPr>
-        <w:pStyle w:val="paragraph"/>
-        <w:numPr>
-          <w:ilvl w:val="0"/>
-          <w:numId w:val="46"/>
-        </w:numPr>
-        <w:spacing w:before="0" w:beforeAutospacing="0" w:after="0" w:afterAutospacing="0" w:line="360" w:lineRule="auto"/>
-        <w:ind w:left="360" w:firstLine="0"/>
-        <w:textAlignment w:val="baseline"/>
-        <w:rPr>
-          <w:rFonts w:ascii="Arial" w:hAnsi="Arial" w:cs="Arial"/>
-        </w:rPr>
-      </w:pPr>
-      <w:r>
-        <w:rPr>
-          <w:rStyle w:val="normaltextrun"/>
-          <w:rFonts w:ascii="Arial" w:hAnsi="Arial" w:cs="Arial"/>
-        </w:rPr>
-        <w:t>Vacinas e insulinas ()</w:t>
-      </w:r>
-      <w:r>
-        <w:rPr>
-          <w:rStyle w:val="eop"/>
-          <w:rFonts w:ascii="Arial" w:hAnsi="Arial" w:cs="Arial"/>
-        </w:rPr>
-        <w:t> </w:t>
-      </w:r>
-    </w:p>
-    <w:p>
-      <w:pPr>
-        <w:pStyle w:val="paragraph"/>
-        <w:numPr>
-          <w:ilvl w:val="0"/>
-          <w:numId w:val="47"/>
-        </w:numPr>
-        <w:spacing w:before="0" w:beforeAutospacing="0" w:after="0" w:afterAutospacing="0" w:line="360" w:lineRule="auto"/>
-        <w:ind w:left="360" w:firstLine="0"/>
-        <w:textAlignment w:val="baseline"/>
-        <w:rPr>
-          <w:rFonts w:ascii="Arial" w:hAnsi="Arial" w:cs="Arial"/>
-        </w:rPr>
-      </w:pPr>
-      <w:r>
-        <w:rPr>
-          <w:rStyle w:val="normaltextrun"/>
-          <w:rFonts w:ascii="Arial" w:hAnsi="Arial" w:cs="Arial"/>
-        </w:rPr>
-        <w:t>Imunobiológicos ()</w:t>
-      </w:r>
-      <w:r>
-        <w:rPr>
-          <w:rStyle w:val="eop"/>
-          <w:rFonts w:ascii="Arial" w:hAnsi="Arial" w:cs="Arial"/>
-        </w:rPr>
-        <w:t> </w:t>
-      </w:r>
-    </w:p>
-    <w:p>
-      <w:pPr>
-        <w:jc w:val="left"/>
-        <w:rPr>
-          <w:rFonts w:cs="Arial"/>
-        </w:rPr>
-      </w:pPr>
-    </w:p>
-    <w:p>
-      <w:pPr>
-        <w:pStyle w:val="Ttulo2"/>
-        <w:rPr>
-          <w:b/>
-        </w:rPr>
-      </w:pPr>
-      <w:bookmarkStart w:id="8" w:name="_Toc512519592"/>
-      <w:r>
-        <w:rPr>
-          <w:b/>
-        </w:rPr>
-        <w:t>diagrama da solução</w:t>
-      </w:r>
-      <w:bookmarkEnd w:id="8"/>
-    </w:p>
-    <w:p>
-      <w:r>
-        <w:t>O d</w:t>
-      </w:r>
-      <w:r>
-        <w:t>iagrama</w:t>
-      </w:r>
-      <w:r>
-        <w:t xml:space="preserve"> d</w:t>
-      </w:r>
-      <w:r>
-        <w:t>e</w:t>
-      </w:r>
-      <w:r>
-        <w:t xml:space="preserve"> solução </w:t>
-      </w:r>
-      <w:r>
-        <w:t>a seguir descreve a visão de alto nível do sistema</w:t>
-      </w:r>
-      <w:r>
-        <w:t>.</w:t>
-      </w:r>
-    </w:p>
-    <w:p/>
-    <w:p>
-      <w:pPr>
-        <w:sectPr>
-          <w:headerReference w:type="even" r:id="rId12"/>
-          <w:headerReference w:type="default" r:id="rId13"/>
-          <w:footerReference w:type="even" r:id="rId14"/>
-          <w:footerReference w:type="default" r:id="rId15"/>
-          <w:headerReference w:type="first" r:id="rId16"/>
-          <w:pgSz w:w="11907" w:h="16840" w:code="9"/>
-          <w:pgMar w:top="1701" w:right="1134" w:bottom="1531" w:left="1701" w:header="709" w:footer="709" w:gutter="0"/>
-          <w:cols w:space="708"/>
-          <w:titlePg/>
-          <w:docGrid w:linePitch="360"/>
-        </w:sectPr>
-      </w:pPr>
-      <w:bookmarkStart w:id="9" w:name="_GoBack"/>
       <w:r>
         <w:rPr>
           <w:noProof/>
@@ -3029,7 +3201,7 @@
                     <pic:cNvPicPr/>
                   </pic:nvPicPr>
                   <pic:blipFill>
-                    <a:blip r:embed="rId17"/>
+                    <a:blip r:embed="rId10"/>
                     <a:stretch>
                       <a:fillRect/>
                     </a:stretch>
@@ -3049,35 +3221,27 @@
           </wp:inline>
         </w:drawing>
       </w:r>
+      <w:bookmarkEnd w:id="6"/>
+    </w:p>
+    <w:p/>
+    <w:p/>
+    <w:p/>
+    <w:p/>
+    <w:p/>
+    <w:p/>
+    <w:p/>
+    <w:p/>
+    <w:p/>
+    <w:p/>
+    <w:p/>
+    <w:p/>
+    <w:p/>
+    <w:p/>
+    <w:p/>
+    <w:p/>
+    <w:p>
+      <w:bookmarkStart w:id="9" w:name="_GoBack"/>
       <w:bookmarkEnd w:id="9"/>
-    </w:p>
-    <w:bookmarkEnd w:id="6"/>
-    <w:p>
-      <w:pPr>
-        <w:pStyle w:val="FolhadeRostodosCaptulos"/>
-      </w:pPr>
-      <w:r>
-        <w:lastRenderedPageBreak/>
-        <w:fldChar w:fldCharType="begin"/>
-      </w:r>
-      <w:r>
-        <w:instrText xml:space="preserve"> REF _Ref125306914 \w </w:instrText>
-      </w:r>
-      <w:r>
-        <w:fldChar w:fldCharType="separate"/>
-      </w:r>
-      <w:r>
-        <w:t>2</w:t>
-      </w:r>
-      <w:r>
-        <w:fldChar w:fldCharType="end"/>
-      </w:r>
-      <w:r>
-        <w:tab/>
-      </w:r>
-      <w:r>
-        <w:t>PLANEJAMENTO DO PROJETO</w:t>
-      </w:r>
     </w:p>
     <w:p>
       <w:pPr>
@@ -3334,12 +3498,10 @@
     <w:p>
       <w:pPr>
         <w:sectPr>
-          <w:headerReference w:type="even" r:id="rId18"/>
-          <w:headerReference w:type="default" r:id="rId19"/>
-          <w:footerReference w:type="even" r:id="rId20"/>
-          <w:footerReference w:type="default" r:id="rId21"/>
-          <w:headerReference w:type="first" r:id="rId22"/>
-          <w:footerReference w:type="first" r:id="rId23"/>
+          <w:headerReference w:type="even" r:id="rId11"/>
+          <w:headerReference w:type="default" r:id="rId12"/>
+          <w:footerReference w:type="even" r:id="rId13"/>
+          <w:headerReference w:type="first" r:id="rId14"/>
           <w:pgSz w:w="11907" w:h="16840" w:code="9"/>
           <w:pgMar w:top="1701" w:right="1134" w:bottom="1531" w:left="1701" w:header="709" w:footer="709" w:gutter="0"/>
           <w:cols w:space="708"/>
@@ -3351,12 +3513,24 @@
     <w:p>
       <w:pPr>
         <w:pStyle w:val="FolhadeRostodosCaptulos"/>
-      </w:pPr>
-      <w:fldSimple w:instr=" REF _Ref125306944 \w ">
-        <w:r>
-          <w:t>3</w:t>
-        </w:r>
-      </w:fldSimple>
+        <w:jc w:val="center"/>
+      </w:pPr>
+      <w:r>
+        <w:lastRenderedPageBreak/>
+        <w:fldChar w:fldCharType="begin"/>
+      </w:r>
+      <w:r>
+        <w:instrText xml:space="preserve"> REF _Ref125306944 \w </w:instrText>
+      </w:r>
+      <w:r>
+        <w:fldChar w:fldCharType="separate"/>
+      </w:r>
+      <w:r>
+        <w:t>3</w:t>
+      </w:r>
+      <w:r>
+        <w:fldChar w:fldCharType="end"/>
+      </w:r>
       <w:r>
         <w:tab/>
       </w:r>
@@ -3619,12 +3793,12 @@
     <w:p>
       <w:pPr>
         <w:sectPr>
-          <w:headerReference w:type="even" r:id="rId24"/>
-          <w:headerReference w:type="default" r:id="rId25"/>
-          <w:footerReference w:type="even" r:id="rId26"/>
-          <w:footerReference w:type="default" r:id="rId27"/>
-          <w:headerReference w:type="first" r:id="rId28"/>
-          <w:footerReference w:type="first" r:id="rId29"/>
+          <w:headerReference w:type="even" r:id="rId15"/>
+          <w:headerReference w:type="default" r:id="rId16"/>
+          <w:footerReference w:type="even" r:id="rId17"/>
+          <w:footerReference w:type="default" r:id="rId18"/>
+          <w:headerReference w:type="first" r:id="rId19"/>
+          <w:footerReference w:type="first" r:id="rId20"/>
           <w:pgSz w:w="11907" w:h="16840" w:code="9"/>
           <w:pgMar w:top="1701" w:right="1134" w:bottom="1531" w:left="1701" w:header="720" w:footer="720" w:gutter="0"/>
           <w:cols w:space="708"/>
@@ -3837,10 +4011,10 @@
           <w:noProof/>
         </w:rPr>
         <w:sectPr>
-          <w:headerReference w:type="default" r:id="rId30"/>
-          <w:footerReference w:type="default" r:id="rId31"/>
-          <w:headerReference w:type="first" r:id="rId32"/>
-          <w:footerReference w:type="first" r:id="rId33"/>
+          <w:headerReference w:type="default" r:id="rId21"/>
+          <w:footerReference w:type="default" r:id="rId22"/>
+          <w:headerReference w:type="first" r:id="rId23"/>
+          <w:footerReference w:type="first" r:id="rId24"/>
           <w:pgSz w:w="11907" w:h="16840" w:code="9"/>
           <w:pgMar w:top="1701" w:right="1134" w:bottom="1531" w:left="1701" w:header="720" w:footer="720" w:gutter="0"/>
           <w:cols w:space="708"/>
@@ -3853,19 +4027,40 @@
       <w:pPr>
         <w:pStyle w:val="FolhadeRostodosCaptulos"/>
       </w:pPr>
-      <w:fldSimple w:instr=" REF _Ref125307146 \w ">
-        <w:r>
-          <w:t>5</w:t>
-        </w:r>
-      </w:fldSimple>
+      <w:r>
+        <w:lastRenderedPageBreak/>
+        <w:fldChar w:fldCharType="begin"/>
+      </w:r>
+      <w:r>
+        <w:instrText xml:space="preserve"> REF _Ref125307146 \w </w:instrText>
+      </w:r>
+      <w:r>
+        <w:fldChar w:fldCharType="separate"/>
+      </w:r>
+      <w:r>
+        <w:t>5</w:t>
+      </w:r>
+      <w:r>
+        <w:fldChar w:fldCharType="end"/>
+      </w:r>
       <w:r>
         <w:tab/>
       </w:r>
-      <w:fldSimple w:instr=" REF _Ref125307146 ">
-        <w:r>
-          <w:t>CONCLUSÕES</w:t>
-        </w:r>
-      </w:fldSimple>
+      <w:r>
+        <w:fldChar w:fldCharType="begin"/>
+      </w:r>
+      <w:r>
+        <w:instrText xml:space="preserve"> REF _Ref125307146 </w:instrText>
+      </w:r>
+      <w:r>
+        <w:fldChar w:fldCharType="separate"/>
+      </w:r>
+      <w:r>
+        <w:t>CONCLUSÕES</w:t>
+      </w:r>
+      <w:r>
+        <w:fldChar w:fldCharType="end"/>
+      </w:r>
     </w:p>
     <w:p>
       <w:pPr>
@@ -4079,11 +4274,11 @@
           <w:tab w:val="clear" w:pos="851"/>
         </w:tabs>
         <w:sectPr>
-          <w:headerReference w:type="even" r:id="rId34"/>
-          <w:headerReference w:type="default" r:id="rId35"/>
-          <w:footerReference w:type="default" r:id="rId36"/>
-          <w:headerReference w:type="first" r:id="rId37"/>
-          <w:footerReference w:type="first" r:id="rId38"/>
+          <w:headerReference w:type="even" r:id="rId25"/>
+          <w:headerReference w:type="default" r:id="rId26"/>
+          <w:footerReference w:type="default" r:id="rId27"/>
+          <w:headerReference w:type="first" r:id="rId28"/>
+          <w:footerReference w:type="first" r:id="rId29"/>
           <w:type w:val="continuous"/>
           <w:pgSz w:w="11907" w:h="16840" w:code="9"/>
           <w:pgMar w:top="1701" w:right="1134" w:bottom="1531" w:left="1701" w:header="720" w:footer="720" w:gutter="0"/>
@@ -4171,7 +4366,7 @@
         </w:rPr>
         <w:t xml:space="preserve">v. 32, n. 3, p. 635-40, Apr-May 2004. ISSN 0363-5465 (Print). Disponível em: &lt; </w:t>
       </w:r>
-      <w:hyperlink r:id="rId39" w:history="1">
+      <w:hyperlink r:id="rId30" w:history="1">
         <w:r>
           <w:rPr>
             <w:rStyle w:val="Hyperlink"/>
@@ -4454,7 +4649,7 @@
         </w:rPr>
         <w:t xml:space="preserve">Disponível em: &lt; </w:t>
       </w:r>
-      <w:hyperlink r:id="rId40" w:history="1">
+      <w:hyperlink r:id="rId31" w:history="1">
         <w:r>
           <w:rPr>
             <w:rStyle w:val="Hyperlink"/>
@@ -4517,10 +4712,10 @@
       </w:pPr>
     </w:p>
     <w:sectPr>
-      <w:headerReference w:type="default" r:id="rId41"/>
-      <w:footerReference w:type="default" r:id="rId42"/>
-      <w:headerReference w:type="first" r:id="rId43"/>
-      <w:footerReference w:type="first" r:id="rId44"/>
+      <w:headerReference w:type="default" r:id="rId32"/>
+      <w:footerReference w:type="default" r:id="rId33"/>
+      <w:headerReference w:type="first" r:id="rId34"/>
+      <w:footerReference w:type="first" r:id="rId35"/>
       <w:pgSz w:w="11907" w:h="16840" w:code="9"/>
       <w:pgMar w:top="1701" w:right="1134" w:bottom="1531" w:left="1701" w:header="709" w:footer="709" w:gutter="0"/>
       <w:cols w:space="708"/>
@@ -4589,46 +4784,6 @@
   <w:p>
     <w:pPr>
       <w:pStyle w:val="Rodap"/>
-      <w:framePr w:wrap="around" w:vAnchor="text" w:hAnchor="margin" w:xAlign="center" w:y="1"/>
-      <w:rPr>
-        <w:rStyle w:val="Nmerodepgina"/>
-      </w:rPr>
-    </w:pPr>
-    <w:r>
-      <w:rPr>
-        <w:rStyle w:val="Nmerodepgina"/>
-      </w:rPr>
-      <w:fldChar w:fldCharType="begin"/>
-    </w:r>
-    <w:r>
-      <w:rPr>
-        <w:rStyle w:val="Nmerodepgina"/>
-      </w:rPr>
-      <w:instrText xml:space="preserve">PAGE  </w:instrText>
-    </w:r>
-    <w:r>
-      <w:rPr>
-        <w:rStyle w:val="Nmerodepgina"/>
-      </w:rPr>
-      <w:fldChar w:fldCharType="separate"/>
-    </w:r>
-    <w:r>
-      <w:rPr>
-        <w:rStyle w:val="Nmerodepgina"/>
-        <w:noProof/>
-      </w:rPr>
-      <w:t>x</w:t>
-    </w:r>
-    <w:r>
-      <w:rPr>
-        <w:rStyle w:val="Nmerodepgina"/>
-      </w:rPr>
-      <w:fldChar w:fldCharType="end"/>
-    </w:r>
-  </w:p>
-  <w:p>
-    <w:pPr>
-      <w:pStyle w:val="Rodap"/>
       <w:ind w:right="360"/>
     </w:pPr>
   </w:p>
@@ -4645,68 +4800,6 @@
 </w:ftr>
 </file>
 
-<file path=word/footer11.xml><?xml version="1.0" encoding="utf-8"?>
-<w:ftr xmlns:wpc="http://schemas.microsoft.com/office/word/2010/wordprocessingCanvas" xmlns:cx="http://schemas.microsoft.com/office/drawing/2014/chartex" xmlns:cx1="http://schemas.microsoft.com/office/drawing/2015/9/8/chartex" xmlns:cx2="http://schemas.microsoft.com/office/drawing/2015/10/21/chartex" xmlns:cx3="http://schemas.microsoft.com/office/drawing/2016/5/9/chartex" xmlns:cx4="http://schemas.microsoft.com/office/drawing/2016/5/10/chartex" xmlns:cx5="http://schemas.microsoft.com/office/drawing/2016/5/11/chartex" xmlns:cx6="http://schemas.microsoft.com/office/drawing/2016/5/12/chartex" xmlns:cx7="http://schemas.microsoft.com/office/drawing/2016/5/13/chartex" xmlns:cx8="http://schemas.microsoft.com/office/drawing/2016/5/14/chartex" xmlns:mc="http://schemas.openxmlformats.org/markup-compatibility/2006" xmlns:aink="http://schemas.microsoft.com/office/drawing/2016/ink" xmlns:am3d="http://schemas.microsoft.com/office/drawing/2017/model3d" xmlns:o="urn:schemas-microsoft-com:office:office" xmlns:r="http://schemas.openxmlformats.org/officeDocument/2006/relationships" xmlns:m="http://schemas.openxmlformats.org/officeDocument/2006/math" xmlns:v="urn:schemas-microsoft-com:vml" xmlns:wp14="http://schemas.microsoft.com/office/word/2010/wordprocessingDrawing" xmlns:wp="http://schemas.openxmlformats.org/drawingml/2006/wordprocessingDrawing" xmlns:w10="urn:schemas-microsoft-com:office:word" xmlns:w="http://schemas.openxmlformats.org/wordprocessingml/2006/main" xmlns:w14="http://schemas.microsoft.com/office/word/2010/wordml" xmlns:w15="http://schemas.microsoft.com/office/word/2012/wordml" xmlns:w16cid="http://schemas.microsoft.com/office/word/2016/wordml/cid" xmlns:w16se="http://schemas.microsoft.com/office/word/2015/wordml/symex" xmlns:wpg="http://schemas.microsoft.com/office/word/2010/wordprocessingGroup" xmlns:wpi="http://schemas.microsoft.com/office/word/2010/wordprocessingInk" xmlns:wne="http://schemas.microsoft.com/office/word/2006/wordml" xmlns:wps="http://schemas.microsoft.com/office/word/2010/wordprocessingShape" mc:Ignorable="w14 w15 w16se w16cid wp14">
-  <w:p>
-    <w:pPr>
-      <w:pStyle w:val="Rodap"/>
-    </w:pPr>
-  </w:p>
-</w:ftr>
-</file>
-
-<file path=word/footer12.xml><?xml version="1.0" encoding="utf-8"?>
-<w:ftr xmlns:wpc="http://schemas.microsoft.com/office/word/2010/wordprocessingCanvas" xmlns:cx="http://schemas.microsoft.com/office/drawing/2014/chartex" xmlns:cx1="http://schemas.microsoft.com/office/drawing/2015/9/8/chartex" xmlns:cx2="http://schemas.microsoft.com/office/drawing/2015/10/21/chartex" xmlns:cx3="http://schemas.microsoft.com/office/drawing/2016/5/9/chartex" xmlns:cx4="http://schemas.microsoft.com/office/drawing/2016/5/10/chartex" xmlns:cx5="http://schemas.microsoft.com/office/drawing/2016/5/11/chartex" xmlns:cx6="http://schemas.microsoft.com/office/drawing/2016/5/12/chartex" xmlns:cx7="http://schemas.microsoft.com/office/drawing/2016/5/13/chartex" xmlns:cx8="http://schemas.microsoft.com/office/drawing/2016/5/14/chartex" xmlns:mc="http://schemas.openxmlformats.org/markup-compatibility/2006" xmlns:aink="http://schemas.microsoft.com/office/drawing/2016/ink" xmlns:am3d="http://schemas.microsoft.com/office/drawing/2017/model3d" xmlns:o="urn:schemas-microsoft-com:office:office" xmlns:r="http://schemas.openxmlformats.org/officeDocument/2006/relationships" xmlns:m="http://schemas.openxmlformats.org/officeDocument/2006/math" xmlns:v="urn:schemas-microsoft-com:vml" xmlns:wp14="http://schemas.microsoft.com/office/word/2010/wordprocessingDrawing" xmlns:wp="http://schemas.openxmlformats.org/drawingml/2006/wordprocessingDrawing" xmlns:w10="urn:schemas-microsoft-com:office:word" xmlns:w="http://schemas.openxmlformats.org/wordprocessingml/2006/main" xmlns:w14="http://schemas.microsoft.com/office/word/2010/wordml" xmlns:w15="http://schemas.microsoft.com/office/word/2012/wordml" xmlns:w16cid="http://schemas.microsoft.com/office/word/2016/wordml/cid" xmlns:w16se="http://schemas.microsoft.com/office/word/2015/wordml/symex" xmlns:wpg="http://schemas.microsoft.com/office/word/2010/wordprocessingGroup" xmlns:wpi="http://schemas.microsoft.com/office/word/2010/wordprocessingInk" xmlns:wne="http://schemas.microsoft.com/office/word/2006/wordml" xmlns:wps="http://schemas.microsoft.com/office/word/2010/wordprocessingShape" mc:Ignorable="w14 w15 w16se w16cid wp14">
-  <w:p>
-    <w:pPr>
-      <w:pStyle w:val="Rodap"/>
-    </w:pPr>
-  </w:p>
-</w:ftr>
-</file>
-
-<file path=word/footer13.xml><?xml version="1.0" encoding="utf-8"?>
-<w:ftr xmlns:wpc="http://schemas.microsoft.com/office/word/2010/wordprocessingCanvas" xmlns:cx="http://schemas.microsoft.com/office/drawing/2014/chartex" xmlns:cx1="http://schemas.microsoft.com/office/drawing/2015/9/8/chartex" xmlns:cx2="http://schemas.microsoft.com/office/drawing/2015/10/21/chartex" xmlns:cx3="http://schemas.microsoft.com/office/drawing/2016/5/9/chartex" xmlns:cx4="http://schemas.microsoft.com/office/drawing/2016/5/10/chartex" xmlns:cx5="http://schemas.microsoft.com/office/drawing/2016/5/11/chartex" xmlns:cx6="http://schemas.microsoft.com/office/drawing/2016/5/12/chartex" xmlns:cx7="http://schemas.microsoft.com/office/drawing/2016/5/13/chartex" xmlns:cx8="http://schemas.microsoft.com/office/drawing/2016/5/14/chartex" xmlns:mc="http://schemas.openxmlformats.org/markup-compatibility/2006" xmlns:aink="http://schemas.microsoft.com/office/drawing/2016/ink" xmlns:am3d="http://schemas.microsoft.com/office/drawing/2017/model3d" xmlns:o="urn:schemas-microsoft-com:office:office" xmlns:r="http://schemas.openxmlformats.org/officeDocument/2006/relationships" xmlns:m="http://schemas.openxmlformats.org/officeDocument/2006/math" xmlns:v="urn:schemas-microsoft-com:vml" xmlns:wp14="http://schemas.microsoft.com/office/word/2010/wordprocessingDrawing" xmlns:wp="http://schemas.openxmlformats.org/drawingml/2006/wordprocessingDrawing" xmlns:w10="urn:schemas-microsoft-com:office:word" xmlns:w="http://schemas.openxmlformats.org/wordprocessingml/2006/main" xmlns:w14="http://schemas.microsoft.com/office/word/2010/wordml" xmlns:w15="http://schemas.microsoft.com/office/word/2012/wordml" xmlns:w16cid="http://schemas.microsoft.com/office/word/2016/wordml/cid" xmlns:w16se="http://schemas.microsoft.com/office/word/2015/wordml/symex" xmlns:wpg="http://schemas.microsoft.com/office/word/2010/wordprocessingGroup" xmlns:wpi="http://schemas.microsoft.com/office/word/2010/wordprocessingInk" xmlns:wne="http://schemas.microsoft.com/office/word/2006/wordml" xmlns:wps="http://schemas.microsoft.com/office/word/2010/wordprocessingShape" mc:Ignorable="w14 w15 w16se w16cid wp14">
-  <w:p>
-    <w:pPr>
-      <w:pStyle w:val="Rodap"/>
-      <w:ind w:right="360"/>
-    </w:pPr>
-  </w:p>
-</w:ftr>
-</file>
-
-<file path=word/footer14.xml><?xml version="1.0" encoding="utf-8"?>
-<w:ftr xmlns:wpc="http://schemas.microsoft.com/office/word/2010/wordprocessingCanvas" xmlns:cx="http://schemas.microsoft.com/office/drawing/2014/chartex" xmlns:cx1="http://schemas.microsoft.com/office/drawing/2015/9/8/chartex" xmlns:cx2="http://schemas.microsoft.com/office/drawing/2015/10/21/chartex" xmlns:cx3="http://schemas.microsoft.com/office/drawing/2016/5/9/chartex" xmlns:cx4="http://schemas.microsoft.com/office/drawing/2016/5/10/chartex" xmlns:cx5="http://schemas.microsoft.com/office/drawing/2016/5/11/chartex" xmlns:cx6="http://schemas.microsoft.com/office/drawing/2016/5/12/chartex" xmlns:cx7="http://schemas.microsoft.com/office/drawing/2016/5/13/chartex" xmlns:cx8="http://schemas.microsoft.com/office/drawing/2016/5/14/chartex" xmlns:mc="http://schemas.openxmlformats.org/markup-compatibility/2006" xmlns:aink="http://schemas.microsoft.com/office/drawing/2016/ink" xmlns:am3d="http://schemas.microsoft.com/office/drawing/2017/model3d" xmlns:o="urn:schemas-microsoft-com:office:office" xmlns:r="http://schemas.openxmlformats.org/officeDocument/2006/relationships" xmlns:m="http://schemas.openxmlformats.org/officeDocument/2006/math" xmlns:v="urn:schemas-microsoft-com:vml" xmlns:wp14="http://schemas.microsoft.com/office/word/2010/wordprocessingDrawing" xmlns:wp="http://schemas.openxmlformats.org/drawingml/2006/wordprocessingDrawing" xmlns:w10="urn:schemas-microsoft-com:office:word" xmlns:w="http://schemas.openxmlformats.org/wordprocessingml/2006/main" xmlns:w14="http://schemas.microsoft.com/office/word/2010/wordml" xmlns:w15="http://schemas.microsoft.com/office/word/2012/wordml" xmlns:w16cid="http://schemas.microsoft.com/office/word/2016/wordml/cid" xmlns:w16se="http://schemas.microsoft.com/office/word/2015/wordml/symex" xmlns:wpg="http://schemas.microsoft.com/office/word/2010/wordprocessingGroup" xmlns:wpi="http://schemas.microsoft.com/office/word/2010/wordprocessingInk" xmlns:wne="http://schemas.microsoft.com/office/word/2006/wordml" xmlns:wps="http://schemas.microsoft.com/office/word/2010/wordprocessingShape" mc:Ignorable="w14 w15 w16se w16cid wp14">
-  <w:p>
-    <w:pPr>
-      <w:pStyle w:val="Rodap"/>
-    </w:pPr>
-  </w:p>
-</w:ftr>
-</file>
-
-<file path=word/footer15.xml><?xml version="1.0" encoding="utf-8"?>
-<w:ftr xmlns:wpc="http://schemas.microsoft.com/office/word/2010/wordprocessingCanvas" xmlns:cx="http://schemas.microsoft.com/office/drawing/2014/chartex" xmlns:cx1="http://schemas.microsoft.com/office/drawing/2015/9/8/chartex" xmlns:cx2="http://schemas.microsoft.com/office/drawing/2015/10/21/chartex" xmlns:cx3="http://schemas.microsoft.com/office/drawing/2016/5/9/chartex" xmlns:cx4="http://schemas.microsoft.com/office/drawing/2016/5/10/chartex" xmlns:cx5="http://schemas.microsoft.com/office/drawing/2016/5/11/chartex" xmlns:cx6="http://schemas.microsoft.com/office/drawing/2016/5/12/chartex" xmlns:cx7="http://schemas.microsoft.com/office/drawing/2016/5/13/chartex" xmlns:cx8="http://schemas.microsoft.com/office/drawing/2016/5/14/chartex" xmlns:mc="http://schemas.openxmlformats.org/markup-compatibility/2006" xmlns:aink="http://schemas.microsoft.com/office/drawing/2016/ink" xmlns:am3d="http://schemas.microsoft.com/office/drawing/2017/model3d" xmlns:o="urn:schemas-microsoft-com:office:office" xmlns:r="http://schemas.openxmlformats.org/officeDocument/2006/relationships" xmlns:m="http://schemas.openxmlformats.org/officeDocument/2006/math" xmlns:v="urn:schemas-microsoft-com:vml" xmlns:wp14="http://schemas.microsoft.com/office/word/2010/wordprocessingDrawing" xmlns:wp="http://schemas.openxmlformats.org/drawingml/2006/wordprocessingDrawing" xmlns:w10="urn:schemas-microsoft-com:office:word" xmlns:w="http://schemas.openxmlformats.org/wordprocessingml/2006/main" xmlns:w14="http://schemas.microsoft.com/office/word/2010/wordml" xmlns:w15="http://schemas.microsoft.com/office/word/2012/wordml" xmlns:w16cid="http://schemas.microsoft.com/office/word/2016/wordml/cid" xmlns:w16se="http://schemas.microsoft.com/office/word/2015/wordml/symex" xmlns:wpg="http://schemas.microsoft.com/office/word/2010/wordprocessingGroup" xmlns:wpi="http://schemas.microsoft.com/office/word/2010/wordprocessingInk" xmlns:wne="http://schemas.microsoft.com/office/word/2006/wordml" xmlns:wps="http://schemas.microsoft.com/office/word/2010/wordprocessingShape" mc:Ignorable="w14 w15 w16se w16cid wp14">
-  <w:p>
-    <w:pPr>
-      <w:pStyle w:val="Rodap"/>
-      <w:ind w:right="360"/>
-    </w:pPr>
-  </w:p>
-</w:ftr>
-</file>
-
-<file path=word/footer16.xml><?xml version="1.0" encoding="utf-8"?>
-<w:ftr xmlns:wpc="http://schemas.microsoft.com/office/word/2010/wordprocessingCanvas" xmlns:cx="http://schemas.microsoft.com/office/drawing/2014/chartex" xmlns:cx1="http://schemas.microsoft.com/office/drawing/2015/9/8/chartex" xmlns:cx2="http://schemas.microsoft.com/office/drawing/2015/10/21/chartex" xmlns:cx3="http://schemas.microsoft.com/office/drawing/2016/5/9/chartex" xmlns:cx4="http://schemas.microsoft.com/office/drawing/2016/5/10/chartex" xmlns:cx5="http://schemas.microsoft.com/office/drawing/2016/5/11/chartex" xmlns:cx6="http://schemas.microsoft.com/office/drawing/2016/5/12/chartex" xmlns:cx7="http://schemas.microsoft.com/office/drawing/2016/5/13/chartex" xmlns:cx8="http://schemas.microsoft.com/office/drawing/2016/5/14/chartex" xmlns:mc="http://schemas.openxmlformats.org/markup-compatibility/2006" xmlns:aink="http://schemas.microsoft.com/office/drawing/2016/ink" xmlns:am3d="http://schemas.microsoft.com/office/drawing/2017/model3d" xmlns:o="urn:schemas-microsoft-com:office:office" xmlns:r="http://schemas.openxmlformats.org/officeDocument/2006/relationships" xmlns:m="http://schemas.openxmlformats.org/officeDocument/2006/math" xmlns:v="urn:schemas-microsoft-com:vml" xmlns:wp14="http://schemas.microsoft.com/office/word/2010/wordprocessingDrawing" xmlns:wp="http://schemas.openxmlformats.org/drawingml/2006/wordprocessingDrawing" xmlns:w10="urn:schemas-microsoft-com:office:word" xmlns:w="http://schemas.openxmlformats.org/wordprocessingml/2006/main" xmlns:w14="http://schemas.microsoft.com/office/word/2010/wordml" xmlns:w15="http://schemas.microsoft.com/office/word/2012/wordml" xmlns:w16cid="http://schemas.microsoft.com/office/word/2016/wordml/cid" xmlns:w16se="http://schemas.microsoft.com/office/word/2015/wordml/symex" xmlns:wpg="http://schemas.microsoft.com/office/word/2010/wordprocessingGroup" xmlns:wpi="http://schemas.microsoft.com/office/word/2010/wordprocessingInk" xmlns:wne="http://schemas.microsoft.com/office/word/2006/wordml" xmlns:wps="http://schemas.microsoft.com/office/word/2010/wordprocessingShape" mc:Ignorable="w14 w15 w16se w16cid wp14">
-  <w:p>
-    <w:pPr>
-      <w:pStyle w:val="Rodap"/>
-    </w:pPr>
-  </w:p>
-</w:ftr>
-</file>
-
 <file path=word/footer2.xml><?xml version="1.0" encoding="utf-8"?>
 <w:ftr xmlns:wpc="http://schemas.microsoft.com/office/word/2010/wordprocessingCanvas" xmlns:cx="http://schemas.microsoft.com/office/drawing/2014/chartex" xmlns:cx1="http://schemas.microsoft.com/office/drawing/2015/9/8/chartex" xmlns:cx2="http://schemas.microsoft.com/office/drawing/2015/10/21/chartex" xmlns:cx3="http://schemas.microsoft.com/office/drawing/2016/5/9/chartex" xmlns:cx4="http://schemas.microsoft.com/office/drawing/2016/5/10/chartex" xmlns:cx5="http://schemas.microsoft.com/office/drawing/2016/5/11/chartex" xmlns:cx6="http://schemas.microsoft.com/office/drawing/2016/5/12/chartex" xmlns:cx7="http://schemas.microsoft.com/office/drawing/2016/5/13/chartex" xmlns:cx8="http://schemas.microsoft.com/office/drawing/2016/5/14/chartex" xmlns:mc="http://schemas.openxmlformats.org/markup-compatibility/2006" xmlns:aink="http://schemas.microsoft.com/office/drawing/2016/ink" xmlns:am3d="http://schemas.microsoft.com/office/drawing/2017/model3d" xmlns:o="urn:schemas-microsoft-com:office:office" xmlns:r="http://schemas.openxmlformats.org/officeDocument/2006/relationships" xmlns:m="http://schemas.openxmlformats.org/officeDocument/2006/math" xmlns:v="urn:schemas-microsoft-com:vml" xmlns:wp14="http://schemas.microsoft.com/office/word/2010/wordprocessingDrawing" xmlns:wp="http://schemas.openxmlformats.org/drawingml/2006/wordprocessingDrawing" xmlns:w10="urn:schemas-microsoft-com:office:word" xmlns:w="http://schemas.openxmlformats.org/wordprocessingml/2006/main" xmlns:w14="http://schemas.microsoft.com/office/word/2010/wordml" xmlns:w15="http://schemas.microsoft.com/office/word/2012/wordml" xmlns:w16cid="http://schemas.microsoft.com/office/word/2016/wordml/cid" xmlns:w16se="http://schemas.microsoft.com/office/word/2015/wordml/symex" xmlns:wpg="http://schemas.microsoft.com/office/word/2010/wordprocessingGroup" xmlns:wpi="http://schemas.microsoft.com/office/word/2010/wordprocessingInk" xmlns:wne="http://schemas.microsoft.com/office/word/2006/wordml" xmlns:wps="http://schemas.microsoft.com/office/word/2010/wordprocessingShape" mc:Ignorable="w14 w15 w16se w16cid wp14">
   <w:p>
@@ -4723,7 +4816,6 @@
   <w:p>
     <w:pPr>
       <w:pStyle w:val="Rodap"/>
-      <w:ind w:right="360"/>
     </w:pPr>
   </w:p>
 </w:ftr>
@@ -4744,7 +4836,6 @@
   <w:p>
     <w:pPr>
       <w:pStyle w:val="Rodap"/>
-      <w:ind w:right="360"/>
     </w:pPr>
   </w:p>
 </w:ftr>
@@ -4765,6 +4856,7 @@
   <w:p>
     <w:pPr>
       <w:pStyle w:val="Rodap"/>
+      <w:ind w:right="360"/>
     </w:pPr>
   </w:p>
 </w:ftr>
@@ -4775,7 +4867,6 @@
   <w:p>
     <w:pPr>
       <w:pStyle w:val="Rodap"/>
-      <w:ind w:right="360"/>
     </w:pPr>
   </w:p>
 </w:ftr>
@@ -4786,6 +4877,7 @@
   <w:p>
     <w:pPr>
       <w:pStyle w:val="Rodap"/>
+      <w:ind w:right="360"/>
     </w:pPr>
   </w:p>
 </w:ftr>
@@ -4820,80 +4912,438 @@
 <w:hdr xmlns:wpc="http://schemas.microsoft.com/office/word/2010/wordprocessingCanvas" xmlns:cx="http://schemas.microsoft.com/office/drawing/2014/chartex" xmlns:cx1="http://schemas.microsoft.com/office/drawing/2015/9/8/chartex" xmlns:cx2="http://schemas.microsoft.com/office/drawing/2015/10/21/chartex" xmlns:cx3="http://schemas.microsoft.com/office/drawing/2016/5/9/chartex" xmlns:cx4="http://schemas.microsoft.com/office/drawing/2016/5/10/chartex" xmlns:cx5="http://schemas.microsoft.com/office/drawing/2016/5/11/chartex" xmlns:cx6="http://schemas.microsoft.com/office/drawing/2016/5/12/chartex" xmlns:cx7="http://schemas.microsoft.com/office/drawing/2016/5/13/chartex" xmlns:cx8="http://schemas.microsoft.com/office/drawing/2016/5/14/chartex" xmlns:mc="http://schemas.openxmlformats.org/markup-compatibility/2006" xmlns:aink="http://schemas.microsoft.com/office/drawing/2016/ink" xmlns:am3d="http://schemas.microsoft.com/office/drawing/2017/model3d" xmlns:o="urn:schemas-microsoft-com:office:office" xmlns:r="http://schemas.openxmlformats.org/officeDocument/2006/relationships" xmlns:m="http://schemas.openxmlformats.org/officeDocument/2006/math" xmlns:v="urn:schemas-microsoft-com:vml" xmlns:wp14="http://schemas.microsoft.com/office/word/2010/wordprocessingDrawing" xmlns:wp="http://schemas.openxmlformats.org/drawingml/2006/wordprocessingDrawing" xmlns:w10="urn:schemas-microsoft-com:office:word" xmlns:w="http://schemas.openxmlformats.org/wordprocessingml/2006/main" xmlns:w14="http://schemas.microsoft.com/office/word/2010/wordml" xmlns:w15="http://schemas.microsoft.com/office/word/2012/wordml" xmlns:w16cid="http://schemas.microsoft.com/office/word/2016/wordml/cid" xmlns:w16se="http://schemas.microsoft.com/office/word/2015/wordml/symex" xmlns:wpg="http://schemas.microsoft.com/office/word/2010/wordprocessingGroup" xmlns:wpi="http://schemas.microsoft.com/office/word/2010/wordprocessingInk" xmlns:wne="http://schemas.microsoft.com/office/word/2006/wordml" xmlns:wps="http://schemas.microsoft.com/office/word/2010/wordprocessingShape" mc:Ignorable="w14 w15 w16se w16cid wp14">
   <w:p>
     <w:pPr>
-      <w:ind w:right="360"/>
+      <w:pStyle w:val="Cabealho"/>
+      <w:framePr w:wrap="around" w:vAnchor="text" w:hAnchor="margin" w:xAlign="right" w:y="1"/>
+      <w:rPr>
+        <w:rStyle w:val="Nmerodepgina"/>
+      </w:rPr>
     </w:pPr>
     <w:r>
       <w:rPr>
+        <w:rStyle w:val="Nmerodepgina"/>
+      </w:rPr>
+      <w:fldChar w:fldCharType="begin"/>
+    </w:r>
+    <w:r>
+      <w:rPr>
+        <w:rStyle w:val="Nmerodepgina"/>
+      </w:rPr>
+      <w:instrText xml:space="preserve">PAGE  </w:instrText>
+    </w:r>
+    <w:r>
+      <w:rPr>
+        <w:rStyle w:val="Nmerodepgina"/>
+      </w:rPr>
+      <w:fldChar w:fldCharType="separate"/>
+    </w:r>
+    <w:r>
+      <w:rPr>
+        <w:rStyle w:val="Nmerodepgina"/>
         <w:noProof/>
       </w:rPr>
+      <w:t>20</w:t>
+    </w:r>
+    <w:r>
+      <w:rPr>
+        <w:rStyle w:val="Nmerodepgina"/>
+      </w:rPr>
+      <w:fldChar w:fldCharType="end"/>
+    </w:r>
+  </w:p>
+  <w:p>
+    <w:pPr>
+      <w:ind w:right="397"/>
+      <w:jc w:val="right"/>
+      <w:rPr>
+        <w:b/>
+        <w:color w:val="999999"/>
+        <w:sz w:val="20"/>
+        <w:szCs w:val="20"/>
+      </w:rPr>
+    </w:pPr>
+    <w:r>
+      <w:rPr>
+        <w:noProof/>
+        <w:lang w:eastAsia="pt-BR"/>
+      </w:rPr>
+      <mc:AlternateContent>
+        <mc:Choice Requires="wps">
+          <w:drawing>
+            <wp:anchor distT="0" distB="0" distL="114300" distR="114300" simplePos="0" relativeHeight="251655680" behindDoc="0" locked="0" layoutInCell="1" allowOverlap="1" wp14:anchorId="4C11CD91" wp14:editId="444C089E">
+              <wp:simplePos x="0" y="0"/>
+              <wp:positionH relativeFrom="column">
+                <wp:posOffset>0</wp:posOffset>
+              </wp:positionH>
+              <wp:positionV relativeFrom="paragraph">
+                <wp:posOffset>172720</wp:posOffset>
+              </wp:positionV>
+              <wp:extent cx="5507990" cy="0"/>
+              <wp:effectExtent l="9525" t="10795" r="6985" b="8255"/>
+              <wp:wrapNone/>
+              <wp:docPr id="10" name="Line 5"/>
+              <wp:cNvGraphicFramePr>
+                <a:graphicFrameLocks xmlns:a="http://schemas.openxmlformats.org/drawingml/2006/main"/>
+              </wp:cNvGraphicFramePr>
+              <a:graphic xmlns:a="http://schemas.openxmlformats.org/drawingml/2006/main">
+                <a:graphicData uri="http://schemas.microsoft.com/office/word/2010/wordprocessingShape">
+                  <wps:wsp>
+                    <wps:cNvCnPr>
+                      <a:cxnSpLocks noChangeShapeType="1"/>
+                    </wps:cNvCnPr>
+                    <wps:spPr bwMode="auto">
+                      <a:xfrm>
+                        <a:off x="0" y="0"/>
+                        <a:ext cx="5507990" cy="0"/>
+                      </a:xfrm>
+                      <a:prstGeom prst="line">
+                        <a:avLst/>
+                      </a:prstGeom>
+                      <a:noFill/>
+                      <a:ln w="9525">
+                        <a:solidFill>
+                          <a:srgbClr val="000000"/>
+                        </a:solidFill>
+                        <a:round/>
+                        <a:headEnd/>
+                        <a:tailEnd/>
+                      </a:ln>
+                      <a:extLst>
+                        <a:ext uri="{909E8E84-426E-40DD-AFC4-6F175D3DCCD1}">
+                          <a14:hiddenFill xmlns:a14="http://schemas.microsoft.com/office/drawing/2010/main">
+                            <a:noFill/>
+                          </a14:hiddenFill>
+                        </a:ext>
+                      </a:extLst>
+                    </wps:spPr>
+                    <wps:bodyPr/>
+                  </wps:wsp>
+                </a:graphicData>
+              </a:graphic>
+              <wp14:sizeRelH relativeFrom="page">
+                <wp14:pctWidth>0</wp14:pctWidth>
+              </wp14:sizeRelH>
+              <wp14:sizeRelV relativeFrom="page">
+                <wp14:pctHeight>0</wp14:pctHeight>
+              </wp14:sizeRelV>
+            </wp:anchor>
+          </w:drawing>
+        </mc:Choice>
+        <mc:Fallback>
+          <w:pict>
+            <v:line w14:anchorId="3FF90DDC" id="Line 5" o:spid="_x0000_s1026" style="position:absolute;z-index:251655680;visibility:visible;mso-wrap-style:square;mso-width-percent:0;mso-height-percent:0;mso-wrap-distance-left:9pt;mso-wrap-distance-top:0;mso-wrap-distance-right:9pt;mso-wrap-distance-bottom:0;mso-position-horizontal:absolute;mso-position-horizontal-relative:text;mso-position-vertical:absolute;mso-position-vertical-relative:text;mso-width-percent:0;mso-height-percent:0;mso-width-relative:page;mso-height-relative:page" from="0,13.6pt" to="433.7pt,13.6pt" o:gfxdata="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"/>
+          </w:pict>
+        </mc:Fallback>
+      </mc:AlternateContent>
+    </w:r>
+    <w:r>
+      <w:rPr>
+        <w:b/>
+        <w:color w:val="999999"/>
+        <w:sz w:val="20"/>
+        <w:szCs w:val="20"/>
+      </w:rPr>
+      <w:t>MATERIAL E MÉTODO</w:t>
+    </w:r>
+  </w:p>
+  <w:p>
+    <w:pPr>
+      <w:ind w:right="284"/>
+    </w:pPr>
+  </w:p>
+</w:hdr>
+</file>
+
+<file path=word/header10.xml><?xml version="1.0" encoding="utf-8"?>
+<w:hdr xmlns:wpc="http://schemas.microsoft.com/office/word/2010/wordprocessingCanvas" xmlns:cx="http://schemas.microsoft.com/office/drawing/2014/chartex" xmlns:cx1="http://schemas.microsoft.com/office/drawing/2015/9/8/chartex" xmlns:cx2="http://schemas.microsoft.com/office/drawing/2015/10/21/chartex" xmlns:cx3="http://schemas.microsoft.com/office/drawing/2016/5/9/chartex" xmlns:cx4="http://schemas.microsoft.com/office/drawing/2016/5/10/chartex" xmlns:cx5="http://schemas.microsoft.com/office/drawing/2016/5/11/chartex" xmlns:cx6="http://schemas.microsoft.com/office/drawing/2016/5/12/chartex" xmlns:cx7="http://schemas.microsoft.com/office/drawing/2016/5/13/chartex" xmlns:cx8="http://schemas.microsoft.com/office/drawing/2016/5/14/chartex" xmlns:mc="http://schemas.openxmlformats.org/markup-compatibility/2006" xmlns:aink="http://schemas.microsoft.com/office/drawing/2016/ink" xmlns:am3d="http://schemas.microsoft.com/office/drawing/2017/model3d" xmlns:o="urn:schemas-microsoft-com:office:office" xmlns:r="http://schemas.openxmlformats.org/officeDocument/2006/relationships" xmlns:m="http://schemas.openxmlformats.org/officeDocument/2006/math" xmlns:v="urn:schemas-microsoft-com:vml" xmlns:wp14="http://schemas.microsoft.com/office/word/2010/wordprocessingDrawing" xmlns:wp="http://schemas.openxmlformats.org/drawingml/2006/wordprocessingDrawing" xmlns:w10="urn:schemas-microsoft-com:office:word" xmlns:w="http://schemas.openxmlformats.org/wordprocessingml/2006/main" xmlns:w14="http://schemas.microsoft.com/office/word/2010/wordml" xmlns:w15="http://schemas.microsoft.com/office/word/2012/wordml" xmlns:w16cid="http://schemas.microsoft.com/office/word/2016/wordml/cid" xmlns:w16se="http://schemas.microsoft.com/office/word/2015/wordml/symex" xmlns:wpg="http://schemas.microsoft.com/office/word/2010/wordprocessingGroup" xmlns:wpi="http://schemas.microsoft.com/office/word/2010/wordprocessingInk" xmlns:wne="http://schemas.microsoft.com/office/word/2006/wordml" xmlns:wps="http://schemas.microsoft.com/office/word/2010/wordprocessingShape" mc:Ignorable="w14 w15 w16se w16cid wp14">
+  <w:p>
+    <w:pPr>
+      <w:pStyle w:val="Cabealho"/>
+      <w:framePr w:wrap="around" w:vAnchor="text" w:hAnchor="margin" w:xAlign="right" w:y="1"/>
+      <w:rPr>
+        <w:rStyle w:val="Nmerodepgina"/>
+      </w:rPr>
+    </w:pPr>
+    <w:r>
+      <w:rPr>
+        <w:rStyle w:val="Nmerodepgina"/>
+      </w:rPr>
+      <w:fldChar w:fldCharType="begin"/>
+    </w:r>
+    <w:r>
+      <w:rPr>
+        <w:rStyle w:val="Nmerodepgina"/>
+      </w:rPr>
+      <w:instrText xml:space="preserve">PAGE  </w:instrText>
+    </w:r>
+    <w:r>
+      <w:rPr>
+        <w:rStyle w:val="Nmerodepgina"/>
+      </w:rPr>
+      <w:fldChar w:fldCharType="separate"/>
+    </w:r>
+    <w:r>
+      <w:rPr>
+        <w:rStyle w:val="Nmerodepgina"/>
+        <w:noProof/>
+      </w:rPr>
+      <w:t>13</w:t>
+    </w:r>
+    <w:r>
+      <w:rPr>
+        <w:rStyle w:val="Nmerodepgina"/>
+      </w:rPr>
+      <w:fldChar w:fldCharType="end"/>
+    </w:r>
+  </w:p>
+  <w:p>
+    <w:pPr>
+      <w:ind w:right="397" w:firstLine="360"/>
+      <w:jc w:val="right"/>
+      <w:rPr>
+        <w:b/>
+        <w:color w:val="808080"/>
+        <w:sz w:val="20"/>
+      </w:rPr>
+    </w:pPr>
+  </w:p>
+</w:hdr>
+</file>
+
+<file path=word/header11.xml><?xml version="1.0" encoding="utf-8"?>
+<w:hdr xmlns:wpc="http://schemas.microsoft.com/office/word/2010/wordprocessingCanvas" xmlns:cx="http://schemas.microsoft.com/office/drawing/2014/chartex" xmlns:cx1="http://schemas.microsoft.com/office/drawing/2015/9/8/chartex" xmlns:cx2="http://schemas.microsoft.com/office/drawing/2015/10/21/chartex" xmlns:cx3="http://schemas.microsoft.com/office/drawing/2016/5/9/chartex" xmlns:cx4="http://schemas.microsoft.com/office/drawing/2016/5/10/chartex" xmlns:cx5="http://schemas.microsoft.com/office/drawing/2016/5/11/chartex" xmlns:cx6="http://schemas.microsoft.com/office/drawing/2016/5/12/chartex" xmlns:cx7="http://schemas.microsoft.com/office/drawing/2016/5/13/chartex" xmlns:cx8="http://schemas.microsoft.com/office/drawing/2016/5/14/chartex" xmlns:mc="http://schemas.openxmlformats.org/markup-compatibility/2006" xmlns:aink="http://schemas.microsoft.com/office/drawing/2016/ink" xmlns:am3d="http://schemas.microsoft.com/office/drawing/2017/model3d" xmlns:o="urn:schemas-microsoft-com:office:office" xmlns:r="http://schemas.openxmlformats.org/officeDocument/2006/relationships" xmlns:m="http://schemas.openxmlformats.org/officeDocument/2006/math" xmlns:v="urn:schemas-microsoft-com:vml" xmlns:wp14="http://schemas.microsoft.com/office/word/2010/wordprocessingDrawing" xmlns:wp="http://schemas.openxmlformats.org/drawingml/2006/wordprocessingDrawing" xmlns:w10="urn:schemas-microsoft-com:office:word" xmlns:w="http://schemas.openxmlformats.org/wordprocessingml/2006/main" xmlns:w14="http://schemas.microsoft.com/office/word/2010/wordml" xmlns:w15="http://schemas.microsoft.com/office/word/2012/wordml" xmlns:w16cid="http://schemas.microsoft.com/office/word/2016/wordml/cid" xmlns:w16se="http://schemas.microsoft.com/office/word/2015/wordml/symex" xmlns:wpg="http://schemas.microsoft.com/office/word/2010/wordprocessingGroup" xmlns:wpi="http://schemas.microsoft.com/office/word/2010/wordprocessingInk" xmlns:wne="http://schemas.microsoft.com/office/word/2006/wordml" xmlns:wps="http://schemas.microsoft.com/office/word/2010/wordprocessingShape" mc:Ignorable="w14 w15 w16se w16cid wp14">
+  <w:p>
+    <w:pPr>
+      <w:pStyle w:val="Cabealho"/>
+    </w:pPr>
+  </w:p>
+</w:hdr>
+</file>
+
+<file path=word/header12.xml><?xml version="1.0" encoding="utf-8"?>
+<w:hdr xmlns:wpc="http://schemas.microsoft.com/office/word/2010/wordprocessingCanvas" xmlns:cx="http://schemas.microsoft.com/office/drawing/2014/chartex" xmlns:cx1="http://schemas.microsoft.com/office/drawing/2015/9/8/chartex" xmlns:cx2="http://schemas.microsoft.com/office/drawing/2015/10/21/chartex" xmlns:cx3="http://schemas.microsoft.com/office/drawing/2016/5/9/chartex" xmlns:cx4="http://schemas.microsoft.com/office/drawing/2016/5/10/chartex" xmlns:cx5="http://schemas.microsoft.com/office/drawing/2016/5/11/chartex" xmlns:cx6="http://schemas.microsoft.com/office/drawing/2016/5/12/chartex" xmlns:cx7="http://schemas.microsoft.com/office/drawing/2016/5/13/chartex" xmlns:cx8="http://schemas.microsoft.com/office/drawing/2016/5/14/chartex" xmlns:mc="http://schemas.openxmlformats.org/markup-compatibility/2006" xmlns:aink="http://schemas.microsoft.com/office/drawing/2016/ink" xmlns:am3d="http://schemas.microsoft.com/office/drawing/2017/model3d" xmlns:o="urn:schemas-microsoft-com:office:office" xmlns:r="http://schemas.openxmlformats.org/officeDocument/2006/relationships" xmlns:m="http://schemas.openxmlformats.org/officeDocument/2006/math" xmlns:v="urn:schemas-microsoft-com:vml" xmlns:wp14="http://schemas.microsoft.com/office/word/2010/wordprocessingDrawing" xmlns:wp="http://schemas.openxmlformats.org/drawingml/2006/wordprocessingDrawing" xmlns:w10="urn:schemas-microsoft-com:office:word" xmlns:w="http://schemas.openxmlformats.org/wordprocessingml/2006/main" xmlns:w14="http://schemas.microsoft.com/office/word/2010/wordml" xmlns:w15="http://schemas.microsoft.com/office/word/2012/wordml" xmlns:w16cid="http://schemas.microsoft.com/office/word/2016/wordml/cid" xmlns:w16se="http://schemas.microsoft.com/office/word/2015/wordml/symex" xmlns:wpg="http://schemas.microsoft.com/office/word/2010/wordprocessingGroup" xmlns:wpi="http://schemas.microsoft.com/office/word/2010/wordprocessingInk" xmlns:wne="http://schemas.microsoft.com/office/word/2006/wordml" xmlns:wps="http://schemas.microsoft.com/office/word/2010/wordprocessingShape" mc:Ignorable="w14 w15 w16se w16cid wp14">
+  <w:p>
+    <w:pPr>
+      <w:pStyle w:val="Cabealho"/>
+      <w:framePr w:wrap="around" w:vAnchor="text" w:hAnchor="margin" w:xAlign="right" w:y="1"/>
+      <w:rPr>
+        <w:rStyle w:val="Nmerodepgina"/>
+      </w:rPr>
+    </w:pPr>
+    <w:r>
+      <w:rPr>
+        <w:rStyle w:val="Nmerodepgina"/>
+      </w:rPr>
+      <w:fldChar w:fldCharType="begin"/>
+    </w:r>
+    <w:r>
+      <w:rPr>
+        <w:rStyle w:val="Nmerodepgina"/>
+      </w:rPr>
+      <w:instrText xml:space="preserve">PAGE  </w:instrText>
+    </w:r>
+    <w:r>
+      <w:rPr>
+        <w:rStyle w:val="Nmerodepgina"/>
+      </w:rPr>
+      <w:fldChar w:fldCharType="separate"/>
+    </w:r>
+    <w:r>
+      <w:rPr>
+        <w:rStyle w:val="Nmerodepgina"/>
+        <w:noProof/>
+      </w:rPr>
+      <w:t>23</w:t>
+    </w:r>
+    <w:r>
+      <w:rPr>
+        <w:rStyle w:val="Nmerodepgina"/>
+      </w:rPr>
+      <w:fldChar w:fldCharType="end"/>
+    </w:r>
+  </w:p>
+  <w:p>
+    <w:pPr>
+      <w:ind w:right="397" w:firstLine="360"/>
+      <w:jc w:val="right"/>
+      <w:rPr>
+        <w:b/>
+        <w:color w:val="999999"/>
+        <w:sz w:val="20"/>
+        <w:szCs w:val="20"/>
+      </w:rPr>
+    </w:pPr>
+    <w:r>
+      <w:rPr>
+        <w:noProof/>
+        <w:lang w:eastAsia="pt-BR"/>
+      </w:rPr>
+      <mc:AlternateContent>
+        <mc:Choice Requires="wps">
+          <w:drawing>
+            <wp:anchor distT="0" distB="0" distL="114300" distR="114300" simplePos="0" relativeHeight="251657728" behindDoc="0" locked="0" layoutInCell="1" allowOverlap="1" wp14:anchorId="675B047F" wp14:editId="7C16065B">
+              <wp:simplePos x="0" y="0"/>
+              <wp:positionH relativeFrom="column">
+                <wp:posOffset>0</wp:posOffset>
+              </wp:positionH>
+              <wp:positionV relativeFrom="paragraph">
+                <wp:posOffset>172720</wp:posOffset>
+              </wp:positionV>
+              <wp:extent cx="5507990" cy="0"/>
+              <wp:effectExtent l="9525" t="10795" r="6985" b="8255"/>
+              <wp:wrapNone/>
+              <wp:docPr id="7" name="Line 19"/>
+              <wp:cNvGraphicFramePr>
+                <a:graphicFrameLocks xmlns:a="http://schemas.openxmlformats.org/drawingml/2006/main"/>
+              </wp:cNvGraphicFramePr>
+              <a:graphic xmlns:a="http://schemas.openxmlformats.org/drawingml/2006/main">
+                <a:graphicData uri="http://schemas.microsoft.com/office/word/2010/wordprocessingShape">
+                  <wps:wsp>
+                    <wps:cNvCnPr>
+                      <a:cxnSpLocks noChangeShapeType="1"/>
+                    </wps:cNvCnPr>
+                    <wps:spPr bwMode="auto">
+                      <a:xfrm>
+                        <a:off x="0" y="0"/>
+                        <a:ext cx="5507990" cy="0"/>
+                      </a:xfrm>
+                      <a:prstGeom prst="line">
+                        <a:avLst/>
+                      </a:prstGeom>
+                      <a:noFill/>
+                      <a:ln w="9525">
+                        <a:solidFill>
+                          <a:srgbClr val="000000"/>
+                        </a:solidFill>
+                        <a:round/>
+                        <a:headEnd/>
+                        <a:tailEnd/>
+                      </a:ln>
+                      <a:extLst>
+                        <a:ext uri="{909E8E84-426E-40DD-AFC4-6F175D3DCCD1}">
+                          <a14:hiddenFill xmlns:a14="http://schemas.microsoft.com/office/drawing/2010/main">
+                            <a:noFill/>
+                          </a14:hiddenFill>
+                        </a:ext>
+                      </a:extLst>
+                    </wps:spPr>
+                    <wps:bodyPr/>
+                  </wps:wsp>
+                </a:graphicData>
+              </a:graphic>
+              <wp14:sizeRelH relativeFrom="page">
+                <wp14:pctWidth>0</wp14:pctWidth>
+              </wp14:sizeRelH>
+              <wp14:sizeRelV relativeFrom="page">
+                <wp14:pctHeight>0</wp14:pctHeight>
+              </wp14:sizeRelV>
+            </wp:anchor>
+          </w:drawing>
+        </mc:Choice>
+        <mc:Fallback>
+          <w:pict>
+            <v:line w14:anchorId="2807EA01" id="Line 19" o:spid="_x0000_s1026" style="position:absolute;z-index:251657728;visibility:visible;mso-wrap-style:square;mso-width-percent:0;mso-height-percent:0;mso-wrap-distance-left:9pt;mso-wrap-distance-top:0;mso-wrap-distance-right:9pt;mso-wrap-distance-bottom:0;mso-position-horizontal:absolute;mso-position-horizontal-relative:text;mso-position-vertical:absolute;mso-position-vertical-relative:text;mso-width-percent:0;mso-height-percent:0;mso-width-relative:page;mso-height-relative:page" from="0,13.6pt" to="433.7pt,13.6pt" o:gfxdata="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"/>
+          </w:pict>
+        </mc:Fallback>
+      </mc:AlternateContent>
+    </w:r>
+    <w:r>
+      <w:rPr>
+        <w:b/>
+        <w:color w:val="999999"/>
+        <w:sz w:val="20"/>
+        <w:szCs w:val="20"/>
+      </w:rPr>
+      <w:t>ANEXO 2</w:t>
+    </w:r>
+  </w:p>
+</w:hdr>
+</file>
+
+<file path=word/header13.xml><?xml version="1.0" encoding="utf-8"?>
+<w:hdr xmlns:wpc="http://schemas.microsoft.com/office/word/2010/wordprocessingCanvas" xmlns:cx="http://schemas.microsoft.com/office/drawing/2014/chartex" xmlns:cx1="http://schemas.microsoft.com/office/drawing/2015/9/8/chartex" xmlns:cx2="http://schemas.microsoft.com/office/drawing/2015/10/21/chartex" xmlns:cx3="http://schemas.microsoft.com/office/drawing/2016/5/9/chartex" xmlns:cx4="http://schemas.microsoft.com/office/drawing/2016/5/10/chartex" xmlns:cx5="http://schemas.microsoft.com/office/drawing/2016/5/11/chartex" xmlns:cx6="http://schemas.microsoft.com/office/drawing/2016/5/12/chartex" xmlns:cx7="http://schemas.microsoft.com/office/drawing/2016/5/13/chartex" xmlns:cx8="http://schemas.microsoft.com/office/drawing/2016/5/14/chartex" xmlns:mc="http://schemas.openxmlformats.org/markup-compatibility/2006" xmlns:aink="http://schemas.microsoft.com/office/drawing/2016/ink" xmlns:am3d="http://schemas.microsoft.com/office/drawing/2017/model3d" xmlns:o="urn:schemas-microsoft-com:office:office" xmlns:r="http://schemas.openxmlformats.org/officeDocument/2006/relationships" xmlns:m="http://schemas.openxmlformats.org/officeDocument/2006/math" xmlns:v="urn:schemas-microsoft-com:vml" xmlns:wp14="http://schemas.microsoft.com/office/word/2010/wordprocessingDrawing" xmlns:wp="http://schemas.openxmlformats.org/drawingml/2006/wordprocessingDrawing" xmlns:w10="urn:schemas-microsoft-com:office:word" xmlns:w="http://schemas.openxmlformats.org/wordprocessingml/2006/main" xmlns:w14="http://schemas.microsoft.com/office/word/2010/wordml" xmlns:w15="http://schemas.microsoft.com/office/word/2012/wordml" xmlns:w16cid="http://schemas.microsoft.com/office/word/2016/wordml/cid" xmlns:w16se="http://schemas.microsoft.com/office/word/2015/wordml/symex" xmlns:wpg="http://schemas.microsoft.com/office/word/2010/wordprocessingGroup" xmlns:wpi="http://schemas.microsoft.com/office/word/2010/wordprocessingInk" xmlns:wne="http://schemas.microsoft.com/office/word/2006/wordml" xmlns:wps="http://schemas.microsoft.com/office/word/2010/wordprocessingShape" mc:Ignorable="w14 w15 w16se w16cid wp14">
+  <w:p>
+    <w:pPr>
+      <w:pStyle w:val="Cabealho"/>
+    </w:pPr>
+  </w:p>
+</w:hdr>
+</file>
+
+<file path=word/header2.xml><?xml version="1.0" encoding="utf-8"?>
+<w:hdr xmlns:wpc="http://schemas.microsoft.com/office/word/2010/wordprocessingCanvas" xmlns:cx="http://schemas.microsoft.com/office/drawing/2014/chartex" xmlns:cx1="http://schemas.microsoft.com/office/drawing/2015/9/8/chartex" xmlns:cx2="http://schemas.microsoft.com/office/drawing/2015/10/21/chartex" xmlns:cx3="http://schemas.microsoft.com/office/drawing/2016/5/9/chartex" xmlns:cx4="http://schemas.microsoft.com/office/drawing/2016/5/10/chartex" xmlns:cx5="http://schemas.microsoft.com/office/drawing/2016/5/11/chartex" xmlns:cx6="http://schemas.microsoft.com/office/drawing/2016/5/12/chartex" xmlns:cx7="http://schemas.microsoft.com/office/drawing/2016/5/13/chartex" xmlns:cx8="http://schemas.microsoft.com/office/drawing/2016/5/14/chartex" xmlns:mc="http://schemas.openxmlformats.org/markup-compatibility/2006" xmlns:aink="http://schemas.microsoft.com/office/drawing/2016/ink" xmlns:am3d="http://schemas.microsoft.com/office/drawing/2017/model3d" xmlns:o="urn:schemas-microsoft-com:office:office" xmlns:r="http://schemas.openxmlformats.org/officeDocument/2006/relationships" xmlns:m="http://schemas.openxmlformats.org/officeDocument/2006/math" xmlns:v="urn:schemas-microsoft-com:vml" xmlns:wp14="http://schemas.microsoft.com/office/word/2010/wordprocessingDrawing" xmlns:wp="http://schemas.openxmlformats.org/drawingml/2006/wordprocessingDrawing" xmlns:w10="urn:schemas-microsoft-com:office:word" xmlns:w="http://schemas.openxmlformats.org/wordprocessingml/2006/main" xmlns:w14="http://schemas.microsoft.com/office/word/2010/wordml" xmlns:w15="http://schemas.microsoft.com/office/word/2012/wordml" xmlns:w16cid="http://schemas.microsoft.com/office/word/2016/wordml/cid" xmlns:w16se="http://schemas.microsoft.com/office/word/2015/wordml/symex" xmlns:wpg="http://schemas.microsoft.com/office/word/2010/wordprocessingGroup" xmlns:wpi="http://schemas.microsoft.com/office/word/2010/wordprocessingInk" xmlns:wne="http://schemas.microsoft.com/office/word/2006/wordml" xmlns:wps="http://schemas.microsoft.com/office/word/2010/wordprocessingShape" mc:Ignorable="w14 w15 w16se w16cid wp14">
+  <w:p>
+    <w:pPr>
+      <w:pStyle w:val="Cabealho"/>
+      <w:framePr w:wrap="around" w:vAnchor="text" w:hAnchor="margin" w:xAlign="right" w:y="1"/>
+      <w:rPr>
+        <w:rStyle w:val="Nmerodepgina"/>
+      </w:rPr>
+    </w:pPr>
+    <w:r>
+      <w:rPr>
+        <w:rStyle w:val="Nmerodepgina"/>
+      </w:rPr>
+      <w:fldChar w:fldCharType="begin"/>
+    </w:r>
+    <w:r>
+      <w:rPr>
+        <w:rStyle w:val="Nmerodepgina"/>
+      </w:rPr>
+      <w:instrText xml:space="preserve">PAGE  </w:instrText>
+    </w:r>
+    <w:r>
+      <w:rPr>
+        <w:rStyle w:val="Nmerodepgina"/>
+      </w:rPr>
+      <w:fldChar w:fldCharType="separate"/>
+    </w:r>
+    <w:r>
+      <w:rPr>
+        <w:rStyle w:val="Nmerodepgina"/>
+        <w:noProof/>
+      </w:rPr>
+      <w:t>7</w:t>
+    </w:r>
+    <w:r>
+      <w:rPr>
+        <w:rStyle w:val="Nmerodepgina"/>
+      </w:rPr>
+      <w:fldChar w:fldCharType="end"/>
+    </w:r>
+  </w:p>
+  <w:p>
+    <w:pPr>
+      <w:ind w:right="397"/>
+      <w:jc w:val="right"/>
+      <w:rPr>
+        <w:b/>
+        <w:color w:val="999999"/>
+        <w:sz w:val="20"/>
+        <w:szCs w:val="20"/>
+      </w:rPr>
+    </w:pPr>
+  </w:p>
+</w:hdr>
+</file>
+
+<file path=word/header3.xml><?xml version="1.0" encoding="utf-8"?>
+<w:hdr xmlns:wpc="http://schemas.microsoft.com/office/word/2010/wordprocessingCanvas" xmlns:cx="http://schemas.microsoft.com/office/drawing/2014/chartex" xmlns:cx1="http://schemas.microsoft.com/office/drawing/2015/9/8/chartex" xmlns:cx2="http://schemas.microsoft.com/office/drawing/2015/10/21/chartex" xmlns:cx3="http://schemas.microsoft.com/office/drawing/2016/5/9/chartex" xmlns:cx4="http://schemas.microsoft.com/office/drawing/2016/5/10/chartex" xmlns:cx5="http://schemas.microsoft.com/office/drawing/2016/5/11/chartex" xmlns:cx6="http://schemas.microsoft.com/office/drawing/2016/5/12/chartex" xmlns:cx7="http://schemas.microsoft.com/office/drawing/2016/5/13/chartex" xmlns:cx8="http://schemas.microsoft.com/office/drawing/2016/5/14/chartex" xmlns:mc="http://schemas.openxmlformats.org/markup-compatibility/2006" xmlns:aink="http://schemas.microsoft.com/office/drawing/2016/ink" xmlns:am3d="http://schemas.microsoft.com/office/drawing/2017/model3d" xmlns:o="urn:schemas-microsoft-com:office:office" xmlns:r="http://schemas.openxmlformats.org/officeDocument/2006/relationships" xmlns:m="http://schemas.openxmlformats.org/officeDocument/2006/math" xmlns:v="urn:schemas-microsoft-com:vml" xmlns:wp14="http://schemas.microsoft.com/office/word/2010/wordprocessingDrawing" xmlns:wp="http://schemas.openxmlformats.org/drawingml/2006/wordprocessingDrawing" xmlns:w10="urn:schemas-microsoft-com:office:word" xmlns:w="http://schemas.openxmlformats.org/wordprocessingml/2006/main" xmlns:w14="http://schemas.microsoft.com/office/word/2010/wordml" xmlns:w15="http://schemas.microsoft.com/office/word/2012/wordml" xmlns:w16cid="http://schemas.microsoft.com/office/word/2016/wordml/cid" xmlns:w16se="http://schemas.microsoft.com/office/word/2015/wordml/symex" xmlns:wpg="http://schemas.microsoft.com/office/word/2010/wordprocessingGroup" xmlns:wpi="http://schemas.microsoft.com/office/word/2010/wordprocessingInk" xmlns:wne="http://schemas.microsoft.com/office/word/2006/wordml" xmlns:wps="http://schemas.microsoft.com/office/word/2010/wordprocessingShape" mc:Ignorable="w14 w15 w16se w16cid wp14">
+  <w:p>
+    <w:pPr>
+      <w:pStyle w:val="Cabealho"/>
+    </w:pPr>
+    <w:r>
+      <w:rPr>
+        <w:noProof/>
+      </w:rPr>
       <w:drawing>
-        <wp:anchor distT="0" distB="0" distL="114300" distR="114300" simplePos="0" relativeHeight="251660800" behindDoc="0" locked="0" layoutInCell="1" allowOverlap="1" wp14:anchorId="2D0CC838" wp14:editId="7E40A89F">
+        <wp:anchor distT="0" distB="0" distL="114300" distR="114300" simplePos="0" relativeHeight="251661824" behindDoc="0" locked="0" layoutInCell="1" allowOverlap="1" wp14:anchorId="38B7FA74" wp14:editId="4C8A1AA9">
           <wp:simplePos x="0" y="0"/>
           <wp:positionH relativeFrom="column">
-            <wp:posOffset>-775335</wp:posOffset>
+            <wp:posOffset>4315968</wp:posOffset>
           </wp:positionH>
           <wp:positionV relativeFrom="paragraph">
-            <wp:posOffset>-381466</wp:posOffset>
-          </wp:positionV>
-          <wp:extent cx="1853943" cy="828675"/>
-          <wp:effectExtent l="0" t="0" r="0" b="0"/>
-          <wp:wrapThrough wrapText="bothSides">
-            <wp:wrapPolygon edited="0">
-              <wp:start x="11322" y="7945"/>
-              <wp:lineTo x="2664" y="8938"/>
-              <wp:lineTo x="222" y="10924"/>
-              <wp:lineTo x="222" y="18372"/>
-              <wp:lineTo x="2220" y="18372"/>
-              <wp:lineTo x="19757" y="16883"/>
-              <wp:lineTo x="20423" y="13407"/>
-              <wp:lineTo x="12432" y="7945"/>
-              <wp:lineTo x="11322" y="7945"/>
-            </wp:wrapPolygon>
-          </wp:wrapThrough>
-          <wp:docPr id="6" name="Imagem 6"/>
-          <wp:cNvGraphicFramePr>
-            <a:graphicFrameLocks xmlns:a="http://schemas.openxmlformats.org/drawingml/2006/main" noChangeAspect="1"/>
-          </wp:cNvGraphicFramePr>
-          <a:graphic xmlns:a="http://schemas.openxmlformats.org/drawingml/2006/main">
-            <a:graphicData uri="http://schemas.openxmlformats.org/drawingml/2006/picture">
-              <pic:pic xmlns:pic="http://schemas.openxmlformats.org/drawingml/2006/picture">
-                <pic:nvPicPr>
-                  <pic:cNvPr id="6" name="logoscriptblack.png"/>
-                  <pic:cNvPicPr/>
-                </pic:nvPicPr>
-                <pic:blipFill>
-                  <a:blip r:embed="rId1"/>
-                  <a:stretch>
-                    <a:fillRect/>
-                  </a:stretch>
-                </pic:blipFill>
-                <pic:spPr>
-                  <a:xfrm>
-                    <a:off x="0" y="0"/>
-                    <a:ext cx="1853943" cy="828675"/>
-                  </a:xfrm>
-                  <a:prstGeom prst="rect">
-                    <a:avLst/>
-                  </a:prstGeom>
-                </pic:spPr>
-              </pic:pic>
-            </a:graphicData>
-          </a:graphic>
-        </wp:anchor>
-      </w:drawing>
-    </w:r>
-    <w:r>
-      <w:rPr>
-        <w:noProof/>
-      </w:rPr>
-      <w:drawing>
-        <wp:anchor distT="0" distB="0" distL="114300" distR="114300" simplePos="0" relativeHeight="251657216" behindDoc="0" locked="0" layoutInCell="1" allowOverlap="1" wp14:anchorId="2FA78417" wp14:editId="48832AFD">
-          <wp:simplePos x="0" y="0"/>
-          <wp:positionH relativeFrom="column">
-            <wp:posOffset>4159250</wp:posOffset>
-          </wp:positionH>
-          <wp:positionV relativeFrom="paragraph">
-            <wp:posOffset>-254635</wp:posOffset>
+            <wp:posOffset>-195834</wp:posOffset>
           </wp:positionV>
           <wp:extent cx="1868805" cy="695960"/>
           <wp:effectExtent l="0" t="0" r="0" b="8890"/>
@@ -4918,7 +5368,7 @@
                   <pic:cNvPicPr/>
                 </pic:nvPicPr>
                 <pic:blipFill>
-                  <a:blip r:embed="rId2">
+                  <a:blip r:embed="rId1">
                     <a:extLst>
                       <a:ext uri="{28A0092B-C50C-407E-A947-70E740481C1C}">
                         <a14:useLocalDpi xmlns:a14="http://schemas.microsoft.com/office/drawing/2010/main" val="0"/>
@@ -4954,17 +5404,144 @@
 </w:hdr>
 </file>
 
-<file path=word/header10.xml><?xml version="1.0" encoding="utf-8"?>
+<file path=word/header4.xml><?xml version="1.0" encoding="utf-8"?>
 <w:hdr xmlns:wpc="http://schemas.microsoft.com/office/word/2010/wordprocessingCanvas" xmlns:cx="http://schemas.microsoft.com/office/drawing/2014/chartex" xmlns:cx1="http://schemas.microsoft.com/office/drawing/2015/9/8/chartex" xmlns:cx2="http://schemas.microsoft.com/office/drawing/2015/10/21/chartex" xmlns:cx3="http://schemas.microsoft.com/office/drawing/2016/5/9/chartex" xmlns:cx4="http://schemas.microsoft.com/office/drawing/2016/5/10/chartex" xmlns:cx5="http://schemas.microsoft.com/office/drawing/2016/5/11/chartex" xmlns:cx6="http://schemas.microsoft.com/office/drawing/2016/5/12/chartex" xmlns:cx7="http://schemas.microsoft.com/office/drawing/2016/5/13/chartex" xmlns:cx8="http://schemas.microsoft.com/office/drawing/2016/5/14/chartex" xmlns:mc="http://schemas.openxmlformats.org/markup-compatibility/2006" xmlns:aink="http://schemas.microsoft.com/office/drawing/2016/ink" xmlns:am3d="http://schemas.microsoft.com/office/drawing/2017/model3d" xmlns:o="urn:schemas-microsoft-com:office:office" xmlns:r="http://schemas.openxmlformats.org/officeDocument/2006/relationships" xmlns:m="http://schemas.openxmlformats.org/officeDocument/2006/math" xmlns:v="urn:schemas-microsoft-com:vml" xmlns:wp14="http://schemas.microsoft.com/office/word/2010/wordprocessingDrawing" xmlns:wp="http://schemas.openxmlformats.org/drawingml/2006/wordprocessingDrawing" xmlns:w10="urn:schemas-microsoft-com:office:word" xmlns:w="http://schemas.openxmlformats.org/wordprocessingml/2006/main" xmlns:w14="http://schemas.microsoft.com/office/word/2010/wordml" xmlns:w15="http://schemas.microsoft.com/office/word/2012/wordml" xmlns:w16cid="http://schemas.microsoft.com/office/word/2016/wordml/cid" xmlns:w16se="http://schemas.microsoft.com/office/word/2015/wordml/symex" xmlns:wpg="http://schemas.microsoft.com/office/word/2010/wordprocessingGroup" xmlns:wpi="http://schemas.microsoft.com/office/word/2010/wordprocessingInk" xmlns:wne="http://schemas.microsoft.com/office/word/2006/wordml" xmlns:wps="http://schemas.microsoft.com/office/word/2010/wordprocessingShape" mc:Ignorable="w14 w15 w16se w16cid wp14">
   <w:p>
     <w:pPr>
       <w:pStyle w:val="Cabealho"/>
-    </w:pPr>
+      <w:framePr w:wrap="around" w:vAnchor="text" w:hAnchor="margin" w:xAlign="right" w:y="1"/>
+      <w:rPr>
+        <w:rStyle w:val="Nmerodepgina"/>
+      </w:rPr>
+    </w:pPr>
+    <w:r>
+      <w:rPr>
+        <w:rStyle w:val="Nmerodepgina"/>
+      </w:rPr>
+      <w:fldChar w:fldCharType="begin"/>
+    </w:r>
+    <w:r>
+      <w:rPr>
+        <w:rStyle w:val="Nmerodepgina"/>
+      </w:rPr>
+      <w:instrText xml:space="preserve">PAGE  </w:instrText>
+    </w:r>
+    <w:r>
+      <w:rPr>
+        <w:rStyle w:val="Nmerodepgina"/>
+      </w:rPr>
+      <w:fldChar w:fldCharType="separate"/>
+    </w:r>
+    <w:r>
+      <w:rPr>
+        <w:rStyle w:val="Nmerodepgina"/>
+      </w:rPr>
+      <w:t>34</w:t>
+    </w:r>
+    <w:r>
+      <w:rPr>
+        <w:rStyle w:val="Nmerodepgina"/>
+      </w:rPr>
+      <w:fldChar w:fldCharType="end"/>
+    </w:r>
+  </w:p>
+  <w:p>
+    <w:pPr>
+      <w:ind w:right="397"/>
+      <w:jc w:val="right"/>
+      <w:rPr>
+        <w:b/>
+        <w:color w:val="808080"/>
+        <w:sz w:val="20"/>
+      </w:rPr>
+    </w:pPr>
+    <w:r>
+      <w:rPr>
+        <w:noProof/>
+        <w:lang w:eastAsia="pt-BR"/>
+      </w:rPr>
+      <mc:AlternateContent>
+        <mc:Choice Requires="wps">
+          <w:drawing>
+            <wp:anchor distT="0" distB="0" distL="114300" distR="114300" simplePos="0" relativeHeight="251658752" behindDoc="0" locked="0" layoutInCell="0" allowOverlap="1" wp14:anchorId="270BAAA1" wp14:editId="1A22C7C2">
+              <wp:simplePos x="0" y="0"/>
+              <wp:positionH relativeFrom="column">
+                <wp:posOffset>0</wp:posOffset>
+              </wp:positionH>
+              <wp:positionV relativeFrom="paragraph">
+                <wp:posOffset>172720</wp:posOffset>
+              </wp:positionV>
+              <wp:extent cx="5507990" cy="0"/>
+              <wp:effectExtent l="9525" t="10795" r="6985" b="8255"/>
+              <wp:wrapNone/>
+              <wp:docPr id="9" name="Line 7"/>
+              <wp:cNvGraphicFramePr>
+                <a:graphicFrameLocks xmlns:a="http://schemas.openxmlformats.org/drawingml/2006/main"/>
+              </wp:cNvGraphicFramePr>
+              <a:graphic xmlns:a="http://schemas.openxmlformats.org/drawingml/2006/main">
+                <a:graphicData uri="http://schemas.microsoft.com/office/word/2010/wordprocessingShape">
+                  <wps:wsp>
+                    <wps:cNvCnPr>
+                      <a:cxnSpLocks noChangeShapeType="1"/>
+                    </wps:cNvCnPr>
+                    <wps:spPr bwMode="auto">
+                      <a:xfrm>
+                        <a:off x="0" y="0"/>
+                        <a:ext cx="5507990" cy="0"/>
+                      </a:xfrm>
+                      <a:prstGeom prst="line">
+                        <a:avLst/>
+                      </a:prstGeom>
+                      <a:noFill/>
+                      <a:ln w="9525">
+                        <a:solidFill>
+                          <a:srgbClr val="000000"/>
+                        </a:solidFill>
+                        <a:round/>
+                        <a:headEnd/>
+                        <a:tailEnd/>
+                      </a:ln>
+                      <a:extLst>
+                        <a:ext uri="{909E8E84-426E-40DD-AFC4-6F175D3DCCD1}">
+                          <a14:hiddenFill xmlns:a14="http://schemas.microsoft.com/office/drawing/2010/main">
+                            <a:noFill/>
+                          </a14:hiddenFill>
+                        </a:ext>
+                      </a:extLst>
+                    </wps:spPr>
+                    <wps:bodyPr/>
+                  </wps:wsp>
+                </a:graphicData>
+              </a:graphic>
+              <wp14:sizeRelH relativeFrom="page">
+                <wp14:pctWidth>0</wp14:pctWidth>
+              </wp14:sizeRelH>
+              <wp14:sizeRelV relativeFrom="page">
+                <wp14:pctHeight>0</wp14:pctHeight>
+              </wp14:sizeRelV>
+            </wp:anchor>
+          </w:drawing>
+        </mc:Choice>
+        <mc:Fallback>
+          <w:pict>
+            <v:line w14:anchorId="03F8F594" id="Line 7" o:spid="_x0000_s1026" style="position:absolute;z-index:251658752;visibility:visible;mso-wrap-style:square;mso-width-percent:0;mso-height-percent:0;mso-wrap-distance-left:9pt;mso-wrap-distance-top:0;mso-wrap-distance-right:9pt;mso-wrap-distance-bottom:0;mso-position-horizontal:absolute;mso-position-horizontal-relative:text;mso-position-vertical:absolute;mso-position-vertical-relative:text;mso-width-percent:0;mso-height-percent:0;mso-width-relative:page;mso-height-relative:page" from="0,13.6pt" to="433.7pt,13.6pt" o:gfxdata="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" o:allowincell="f"/>
+          </w:pict>
+        </mc:Fallback>
+      </mc:AlternateContent>
+    </w:r>
+    <w:r>
+      <w:rPr>
+        <w:b/>
+        <w:color w:val="808080"/>
+        <w:sz w:val="20"/>
+      </w:rPr>
+      <w:t>DISCUSSÃO</w:t>
+    </w:r>
   </w:p>
 </w:hdr>
 </file>
 
-<file path=word/header11.xml><?xml version="1.0" encoding="utf-8"?>
+<file path=word/header5.xml><?xml version="1.0" encoding="utf-8"?>
 <w:hdr xmlns:wpc="http://schemas.microsoft.com/office/word/2010/wordprocessingCanvas" xmlns:cx="http://schemas.microsoft.com/office/drawing/2014/chartex" xmlns:cx1="http://schemas.microsoft.com/office/drawing/2015/9/8/chartex" xmlns:cx2="http://schemas.microsoft.com/office/drawing/2015/10/21/chartex" xmlns:cx3="http://schemas.microsoft.com/office/drawing/2016/5/9/chartex" xmlns:cx4="http://schemas.microsoft.com/office/drawing/2016/5/10/chartex" xmlns:cx5="http://schemas.microsoft.com/office/drawing/2016/5/11/chartex" xmlns:cx6="http://schemas.microsoft.com/office/drawing/2016/5/12/chartex" xmlns:cx7="http://schemas.microsoft.com/office/drawing/2016/5/13/chartex" xmlns:cx8="http://schemas.microsoft.com/office/drawing/2016/5/14/chartex" xmlns:mc="http://schemas.openxmlformats.org/markup-compatibility/2006" xmlns:aink="http://schemas.microsoft.com/office/drawing/2016/ink" xmlns:am3d="http://schemas.microsoft.com/office/drawing/2017/model3d" xmlns:o="urn:schemas-microsoft-com:office:office" xmlns:r="http://schemas.openxmlformats.org/officeDocument/2006/relationships" xmlns:m="http://schemas.openxmlformats.org/officeDocument/2006/math" xmlns:v="urn:schemas-microsoft-com:vml" xmlns:wp14="http://schemas.microsoft.com/office/word/2010/wordprocessingDrawing" xmlns:wp="http://schemas.openxmlformats.org/drawingml/2006/wordprocessingDrawing" xmlns:w10="urn:schemas-microsoft-com:office:word" xmlns:w="http://schemas.openxmlformats.org/wordprocessingml/2006/main" xmlns:w14="http://schemas.microsoft.com/office/word/2010/wordml" xmlns:w15="http://schemas.microsoft.com/office/word/2012/wordml" xmlns:w16cid="http://schemas.microsoft.com/office/word/2016/wordml/cid" xmlns:w16se="http://schemas.microsoft.com/office/word/2015/wordml/symex" xmlns:wpg="http://schemas.microsoft.com/office/word/2010/wordprocessingGroup" xmlns:wpi="http://schemas.microsoft.com/office/word/2010/wordprocessingInk" xmlns:wne="http://schemas.microsoft.com/office/word/2006/wordml" xmlns:wps="http://schemas.microsoft.com/office/word/2010/wordprocessingShape" mc:Ignorable="w14 w15 w16se w16cid wp14">
   <w:p>
     <w:pPr>
@@ -4997,7 +5574,7 @@
         <w:rStyle w:val="Nmerodepgina"/>
         <w:noProof/>
       </w:rPr>
-      <w:t>11</w:t>
+      <w:t>9</w:t>
     </w:r>
     <w:r>
       <w:rPr>
@@ -5020,7 +5597,7 @@
 </w:hdr>
 </file>
 
-<file path=word/header12.xml><?xml version="1.0" encoding="utf-8"?>
+<file path=word/header6.xml><?xml version="1.0" encoding="utf-8"?>
 <w:hdr xmlns:wpc="http://schemas.microsoft.com/office/word/2010/wordprocessingCanvas" xmlns:cx="http://schemas.microsoft.com/office/drawing/2014/chartex" xmlns:cx1="http://schemas.microsoft.com/office/drawing/2015/9/8/chartex" xmlns:cx2="http://schemas.microsoft.com/office/drawing/2015/10/21/chartex" xmlns:cx3="http://schemas.microsoft.com/office/drawing/2016/5/9/chartex" xmlns:cx4="http://schemas.microsoft.com/office/drawing/2016/5/10/chartex" xmlns:cx5="http://schemas.microsoft.com/office/drawing/2016/5/11/chartex" xmlns:cx6="http://schemas.microsoft.com/office/drawing/2016/5/12/chartex" xmlns:cx7="http://schemas.microsoft.com/office/drawing/2016/5/13/chartex" xmlns:cx8="http://schemas.microsoft.com/office/drawing/2016/5/14/chartex" xmlns:mc="http://schemas.openxmlformats.org/markup-compatibility/2006" xmlns:aink="http://schemas.microsoft.com/office/drawing/2016/ink" xmlns:am3d="http://schemas.microsoft.com/office/drawing/2017/model3d" xmlns:o="urn:schemas-microsoft-com:office:office" xmlns:r="http://schemas.openxmlformats.org/officeDocument/2006/relationships" xmlns:m="http://schemas.openxmlformats.org/officeDocument/2006/math" xmlns:v="urn:schemas-microsoft-com:vml" xmlns:wp14="http://schemas.microsoft.com/office/word/2010/wordprocessingDrawing" xmlns:wp="http://schemas.openxmlformats.org/drawingml/2006/wordprocessingDrawing" xmlns:w10="urn:schemas-microsoft-com:office:word" xmlns:w="http://schemas.openxmlformats.org/wordprocessingml/2006/main" xmlns:w14="http://schemas.microsoft.com/office/word/2010/wordml" xmlns:w15="http://schemas.microsoft.com/office/word/2012/wordml" xmlns:w16cid="http://schemas.microsoft.com/office/word/2016/wordml/cid" xmlns:w16se="http://schemas.microsoft.com/office/word/2015/wordml/symex" xmlns:wpg="http://schemas.microsoft.com/office/word/2010/wordprocessingGroup" xmlns:wpi="http://schemas.microsoft.com/office/word/2010/wordprocessingInk" xmlns:wne="http://schemas.microsoft.com/office/word/2006/wordml" xmlns:wps="http://schemas.microsoft.com/office/word/2010/wordprocessingShape" mc:Ignorable="w14 w15 w16se w16cid wp14">
   <w:p>
     <w:pPr>
@@ -5030,7 +5607,73 @@
 </w:hdr>
 </file>
 
-<file path=word/header13.xml><?xml version="1.0" encoding="utf-8"?>
+<file path=word/header7.xml><?xml version="1.0" encoding="utf-8"?>
+<w:hdr xmlns:wpc="http://schemas.microsoft.com/office/word/2010/wordprocessingCanvas" xmlns:cx="http://schemas.microsoft.com/office/drawing/2014/chartex" xmlns:cx1="http://schemas.microsoft.com/office/drawing/2015/9/8/chartex" xmlns:cx2="http://schemas.microsoft.com/office/drawing/2015/10/21/chartex" xmlns:cx3="http://schemas.microsoft.com/office/drawing/2016/5/9/chartex" xmlns:cx4="http://schemas.microsoft.com/office/drawing/2016/5/10/chartex" xmlns:cx5="http://schemas.microsoft.com/office/drawing/2016/5/11/chartex" xmlns:cx6="http://schemas.microsoft.com/office/drawing/2016/5/12/chartex" xmlns:cx7="http://schemas.microsoft.com/office/drawing/2016/5/13/chartex" xmlns:cx8="http://schemas.microsoft.com/office/drawing/2016/5/14/chartex" xmlns:mc="http://schemas.openxmlformats.org/markup-compatibility/2006" xmlns:aink="http://schemas.microsoft.com/office/drawing/2016/ink" xmlns:am3d="http://schemas.microsoft.com/office/drawing/2017/model3d" xmlns:o="urn:schemas-microsoft-com:office:office" xmlns:r="http://schemas.openxmlformats.org/officeDocument/2006/relationships" xmlns:m="http://schemas.openxmlformats.org/officeDocument/2006/math" xmlns:v="urn:schemas-microsoft-com:vml" xmlns:wp14="http://schemas.microsoft.com/office/word/2010/wordprocessingDrawing" xmlns:wp="http://schemas.openxmlformats.org/drawingml/2006/wordprocessingDrawing" xmlns:w10="urn:schemas-microsoft-com:office:word" xmlns:w="http://schemas.openxmlformats.org/wordprocessingml/2006/main" xmlns:w14="http://schemas.microsoft.com/office/word/2010/wordml" xmlns:w15="http://schemas.microsoft.com/office/word/2012/wordml" xmlns:w16cid="http://schemas.microsoft.com/office/word/2016/wordml/cid" xmlns:w16se="http://schemas.microsoft.com/office/word/2015/wordml/symex" xmlns:wpg="http://schemas.microsoft.com/office/word/2010/wordprocessingGroup" xmlns:wpi="http://schemas.microsoft.com/office/word/2010/wordprocessingInk" xmlns:wne="http://schemas.microsoft.com/office/word/2006/wordml" xmlns:wps="http://schemas.microsoft.com/office/word/2010/wordprocessingShape" mc:Ignorable="w14 w15 w16se w16cid wp14">
+  <w:p>
+    <w:pPr>
+      <w:pStyle w:val="Cabealho"/>
+      <w:framePr w:wrap="around" w:vAnchor="text" w:hAnchor="margin" w:xAlign="right" w:y="1"/>
+      <w:rPr>
+        <w:rStyle w:val="Nmerodepgina"/>
+      </w:rPr>
+    </w:pPr>
+    <w:r>
+      <w:rPr>
+        <w:rStyle w:val="Nmerodepgina"/>
+      </w:rPr>
+      <w:fldChar w:fldCharType="begin"/>
+    </w:r>
+    <w:r>
+      <w:rPr>
+        <w:rStyle w:val="Nmerodepgina"/>
+      </w:rPr>
+      <w:instrText xml:space="preserve">PAGE  </w:instrText>
+    </w:r>
+    <w:r>
+      <w:rPr>
+        <w:rStyle w:val="Nmerodepgina"/>
+      </w:rPr>
+      <w:fldChar w:fldCharType="separate"/>
+    </w:r>
+    <w:r>
+      <w:rPr>
+        <w:rStyle w:val="Nmerodepgina"/>
+        <w:noProof/>
+      </w:rPr>
+      <w:t>11</w:t>
+    </w:r>
+    <w:r>
+      <w:rPr>
+        <w:rStyle w:val="Nmerodepgina"/>
+      </w:rPr>
+      <w:fldChar w:fldCharType="end"/>
+    </w:r>
+  </w:p>
+  <w:p>
+    <w:pPr>
+      <w:ind w:right="397"/>
+      <w:jc w:val="right"/>
+      <w:rPr>
+        <w:b/>
+        <w:color w:val="808080"/>
+        <w:sz w:val="20"/>
+      </w:rPr>
+    </w:pPr>
+  </w:p>
+</w:hdr>
+</file>
+
+<file path=word/header8.xml><?xml version="1.0" encoding="utf-8"?>
+<w:hdr xmlns:wpc="http://schemas.microsoft.com/office/word/2010/wordprocessingCanvas" xmlns:cx="http://schemas.microsoft.com/office/drawing/2014/chartex" xmlns:cx1="http://schemas.microsoft.com/office/drawing/2015/9/8/chartex" xmlns:cx2="http://schemas.microsoft.com/office/drawing/2015/10/21/chartex" xmlns:cx3="http://schemas.microsoft.com/office/drawing/2016/5/9/chartex" xmlns:cx4="http://schemas.microsoft.com/office/drawing/2016/5/10/chartex" xmlns:cx5="http://schemas.microsoft.com/office/drawing/2016/5/11/chartex" xmlns:cx6="http://schemas.microsoft.com/office/drawing/2016/5/12/chartex" xmlns:cx7="http://schemas.microsoft.com/office/drawing/2016/5/13/chartex" xmlns:cx8="http://schemas.microsoft.com/office/drawing/2016/5/14/chartex" xmlns:mc="http://schemas.openxmlformats.org/markup-compatibility/2006" xmlns:aink="http://schemas.microsoft.com/office/drawing/2016/ink" xmlns:am3d="http://schemas.microsoft.com/office/drawing/2017/model3d" xmlns:o="urn:schemas-microsoft-com:office:office" xmlns:r="http://schemas.openxmlformats.org/officeDocument/2006/relationships" xmlns:m="http://schemas.openxmlformats.org/officeDocument/2006/math" xmlns:v="urn:schemas-microsoft-com:vml" xmlns:wp14="http://schemas.microsoft.com/office/word/2010/wordprocessingDrawing" xmlns:wp="http://schemas.openxmlformats.org/drawingml/2006/wordprocessingDrawing" xmlns:w10="urn:schemas-microsoft-com:office:word" xmlns:w="http://schemas.openxmlformats.org/wordprocessingml/2006/main" xmlns:w14="http://schemas.microsoft.com/office/word/2010/wordml" xmlns:w15="http://schemas.microsoft.com/office/word/2012/wordml" xmlns:w16cid="http://schemas.microsoft.com/office/word/2016/wordml/cid" xmlns:w16se="http://schemas.microsoft.com/office/word/2015/wordml/symex" xmlns:wpg="http://schemas.microsoft.com/office/word/2010/wordprocessingGroup" xmlns:wpi="http://schemas.microsoft.com/office/word/2010/wordprocessingInk" xmlns:wne="http://schemas.microsoft.com/office/word/2006/wordml" xmlns:wps="http://schemas.microsoft.com/office/word/2010/wordprocessingShape" mc:Ignorable="w14 w15 w16se w16cid wp14">
+  <w:p>
+    <w:pPr>
+      <w:pStyle w:val="Cabealho"/>
+    </w:pPr>
+  </w:p>
+</w:hdr>
+</file>
+
+<file path=word/header9.xml><?xml version="1.0" encoding="utf-8"?>
 <w:hdr xmlns:wpc="http://schemas.microsoft.com/office/word/2010/wordprocessingCanvas" xmlns:cx="http://schemas.microsoft.com/office/drawing/2014/chartex" xmlns:cx1="http://schemas.microsoft.com/office/drawing/2015/9/8/chartex" xmlns:cx2="http://schemas.microsoft.com/office/drawing/2015/10/21/chartex" xmlns:cx3="http://schemas.microsoft.com/office/drawing/2016/5/9/chartex" xmlns:cx4="http://schemas.microsoft.com/office/drawing/2016/5/10/chartex" xmlns:cx5="http://schemas.microsoft.com/office/drawing/2016/5/11/chartex" xmlns:cx6="http://schemas.microsoft.com/office/drawing/2016/5/12/chartex" xmlns:cx7="http://schemas.microsoft.com/office/drawing/2016/5/13/chartex" xmlns:cx8="http://schemas.microsoft.com/office/drawing/2016/5/14/chartex" xmlns:mc="http://schemas.openxmlformats.org/markup-compatibility/2006" xmlns:aink="http://schemas.microsoft.com/office/drawing/2016/ink" xmlns:am3d="http://schemas.microsoft.com/office/drawing/2017/model3d" xmlns:o="urn:schemas-microsoft-com:office:office" xmlns:r="http://schemas.openxmlformats.org/officeDocument/2006/relationships" xmlns:m="http://schemas.openxmlformats.org/officeDocument/2006/math" xmlns:v="urn:schemas-microsoft-com:vml" xmlns:wp14="http://schemas.microsoft.com/office/word/2010/wordprocessingDrawing" xmlns:wp="http://schemas.openxmlformats.org/drawingml/2006/wordprocessingDrawing" xmlns:w10="urn:schemas-microsoft-com:office:word" xmlns:w="http://schemas.openxmlformats.org/wordprocessingml/2006/main" xmlns:w14="http://schemas.microsoft.com/office/word/2010/wordml" xmlns:w15="http://schemas.microsoft.com/office/word/2012/wordml" xmlns:w16cid="http://schemas.microsoft.com/office/word/2016/wordml/cid" xmlns:w16se="http://schemas.microsoft.com/office/word/2015/wordml/symex" xmlns:wpg="http://schemas.microsoft.com/office/word/2010/wordprocessingGroup" xmlns:wpi="http://schemas.microsoft.com/office/word/2010/wordprocessingInk" xmlns:wne="http://schemas.microsoft.com/office/word/2006/wordml" xmlns:wps="http://schemas.microsoft.com/office/word/2010/wordprocessingShape" mc:Ignorable="w14 w15 w16se w16cid wp14">
   <w:p>
     <w:pPr>
@@ -5180,836 +5823,6 @@
 </w:hdr>
 </file>
 
-<file path=word/header14.xml><?xml version="1.0" encoding="utf-8"?>
-<w:hdr xmlns:wpc="http://schemas.microsoft.com/office/word/2010/wordprocessingCanvas" xmlns:cx="http://schemas.microsoft.com/office/drawing/2014/chartex" xmlns:cx1="http://schemas.microsoft.com/office/drawing/2015/9/8/chartex" xmlns:cx2="http://schemas.microsoft.com/office/drawing/2015/10/21/chartex" xmlns:cx3="http://schemas.microsoft.com/office/drawing/2016/5/9/chartex" xmlns:cx4="http://schemas.microsoft.com/office/drawing/2016/5/10/chartex" xmlns:cx5="http://schemas.microsoft.com/office/drawing/2016/5/11/chartex" xmlns:cx6="http://schemas.microsoft.com/office/drawing/2016/5/12/chartex" xmlns:cx7="http://schemas.microsoft.com/office/drawing/2016/5/13/chartex" xmlns:cx8="http://schemas.microsoft.com/office/drawing/2016/5/14/chartex" xmlns:mc="http://schemas.openxmlformats.org/markup-compatibility/2006" xmlns:aink="http://schemas.microsoft.com/office/drawing/2016/ink" xmlns:am3d="http://schemas.microsoft.com/office/drawing/2017/model3d" xmlns:o="urn:schemas-microsoft-com:office:office" xmlns:r="http://schemas.openxmlformats.org/officeDocument/2006/relationships" xmlns:m="http://schemas.openxmlformats.org/officeDocument/2006/math" xmlns:v="urn:schemas-microsoft-com:vml" xmlns:wp14="http://schemas.microsoft.com/office/word/2010/wordprocessingDrawing" xmlns:wp="http://schemas.openxmlformats.org/drawingml/2006/wordprocessingDrawing" xmlns:w10="urn:schemas-microsoft-com:office:word" xmlns:w="http://schemas.openxmlformats.org/wordprocessingml/2006/main" xmlns:w14="http://schemas.microsoft.com/office/word/2010/wordml" xmlns:w15="http://schemas.microsoft.com/office/word/2012/wordml" xmlns:w16cid="http://schemas.microsoft.com/office/word/2016/wordml/cid" xmlns:w16se="http://schemas.microsoft.com/office/word/2015/wordml/symex" xmlns:wpg="http://schemas.microsoft.com/office/word/2010/wordprocessingGroup" xmlns:wpi="http://schemas.microsoft.com/office/word/2010/wordprocessingInk" xmlns:wne="http://schemas.microsoft.com/office/word/2006/wordml" xmlns:wps="http://schemas.microsoft.com/office/word/2010/wordprocessingShape" mc:Ignorable="w14 w15 w16se w16cid wp14">
-  <w:p>
-    <w:pPr>
-      <w:pStyle w:val="Cabealho"/>
-      <w:framePr w:wrap="around" w:vAnchor="text" w:hAnchor="margin" w:xAlign="right" w:y="1"/>
-      <w:rPr>
-        <w:rStyle w:val="Nmerodepgina"/>
-      </w:rPr>
-    </w:pPr>
-    <w:r>
-      <w:rPr>
-        <w:rStyle w:val="Nmerodepgina"/>
-      </w:rPr>
-      <w:fldChar w:fldCharType="begin"/>
-    </w:r>
-    <w:r>
-      <w:rPr>
-        <w:rStyle w:val="Nmerodepgina"/>
-      </w:rPr>
-      <w:instrText xml:space="preserve">PAGE  </w:instrText>
-    </w:r>
-    <w:r>
-      <w:rPr>
-        <w:rStyle w:val="Nmerodepgina"/>
-      </w:rPr>
-      <w:fldChar w:fldCharType="separate"/>
-    </w:r>
-    <w:r>
-      <w:rPr>
-        <w:rStyle w:val="Nmerodepgina"/>
-        <w:noProof/>
-      </w:rPr>
-      <w:t>13</w:t>
-    </w:r>
-    <w:r>
-      <w:rPr>
-        <w:rStyle w:val="Nmerodepgina"/>
-      </w:rPr>
-      <w:fldChar w:fldCharType="end"/>
-    </w:r>
-  </w:p>
-  <w:p>
-    <w:pPr>
-      <w:ind w:right="397" w:firstLine="360"/>
-      <w:jc w:val="right"/>
-      <w:rPr>
-        <w:b/>
-        <w:color w:val="808080"/>
-        <w:sz w:val="20"/>
-      </w:rPr>
-    </w:pPr>
-  </w:p>
-</w:hdr>
-</file>
-
-<file path=word/header15.xml><?xml version="1.0" encoding="utf-8"?>
-<w:hdr xmlns:wpc="http://schemas.microsoft.com/office/word/2010/wordprocessingCanvas" xmlns:cx="http://schemas.microsoft.com/office/drawing/2014/chartex" xmlns:cx1="http://schemas.microsoft.com/office/drawing/2015/9/8/chartex" xmlns:cx2="http://schemas.microsoft.com/office/drawing/2015/10/21/chartex" xmlns:cx3="http://schemas.microsoft.com/office/drawing/2016/5/9/chartex" xmlns:cx4="http://schemas.microsoft.com/office/drawing/2016/5/10/chartex" xmlns:cx5="http://schemas.microsoft.com/office/drawing/2016/5/11/chartex" xmlns:cx6="http://schemas.microsoft.com/office/drawing/2016/5/12/chartex" xmlns:cx7="http://schemas.microsoft.com/office/drawing/2016/5/13/chartex" xmlns:cx8="http://schemas.microsoft.com/office/drawing/2016/5/14/chartex" xmlns:mc="http://schemas.openxmlformats.org/markup-compatibility/2006" xmlns:aink="http://schemas.microsoft.com/office/drawing/2016/ink" xmlns:am3d="http://schemas.microsoft.com/office/drawing/2017/model3d" xmlns:o="urn:schemas-microsoft-com:office:office" xmlns:r="http://schemas.openxmlformats.org/officeDocument/2006/relationships" xmlns:m="http://schemas.openxmlformats.org/officeDocument/2006/math" xmlns:v="urn:schemas-microsoft-com:vml" xmlns:wp14="http://schemas.microsoft.com/office/word/2010/wordprocessingDrawing" xmlns:wp="http://schemas.openxmlformats.org/drawingml/2006/wordprocessingDrawing" xmlns:w10="urn:schemas-microsoft-com:office:word" xmlns:w="http://schemas.openxmlformats.org/wordprocessingml/2006/main" xmlns:w14="http://schemas.microsoft.com/office/word/2010/wordml" xmlns:w15="http://schemas.microsoft.com/office/word/2012/wordml" xmlns:w16cid="http://schemas.microsoft.com/office/word/2016/wordml/cid" xmlns:w16se="http://schemas.microsoft.com/office/word/2015/wordml/symex" xmlns:wpg="http://schemas.microsoft.com/office/word/2010/wordprocessingGroup" xmlns:wpi="http://schemas.microsoft.com/office/word/2010/wordprocessingInk" xmlns:wne="http://schemas.microsoft.com/office/word/2006/wordml" xmlns:wps="http://schemas.microsoft.com/office/word/2010/wordprocessingShape" mc:Ignorable="w14 w15 w16se w16cid wp14">
-  <w:p>
-    <w:pPr>
-      <w:pStyle w:val="Cabealho"/>
-    </w:pPr>
-  </w:p>
-</w:hdr>
-</file>
-
-<file path=word/header16.xml><?xml version="1.0" encoding="utf-8"?>
-<w:hdr xmlns:wpc="http://schemas.microsoft.com/office/word/2010/wordprocessingCanvas" xmlns:cx="http://schemas.microsoft.com/office/drawing/2014/chartex" xmlns:cx1="http://schemas.microsoft.com/office/drawing/2015/9/8/chartex" xmlns:cx2="http://schemas.microsoft.com/office/drawing/2015/10/21/chartex" xmlns:cx3="http://schemas.microsoft.com/office/drawing/2016/5/9/chartex" xmlns:cx4="http://schemas.microsoft.com/office/drawing/2016/5/10/chartex" xmlns:cx5="http://schemas.microsoft.com/office/drawing/2016/5/11/chartex" xmlns:cx6="http://schemas.microsoft.com/office/drawing/2016/5/12/chartex" xmlns:cx7="http://schemas.microsoft.com/office/drawing/2016/5/13/chartex" xmlns:cx8="http://schemas.microsoft.com/office/drawing/2016/5/14/chartex" xmlns:mc="http://schemas.openxmlformats.org/markup-compatibility/2006" xmlns:aink="http://schemas.microsoft.com/office/drawing/2016/ink" xmlns:am3d="http://schemas.microsoft.com/office/drawing/2017/model3d" xmlns:o="urn:schemas-microsoft-com:office:office" xmlns:r="http://schemas.openxmlformats.org/officeDocument/2006/relationships" xmlns:m="http://schemas.openxmlformats.org/officeDocument/2006/math" xmlns:v="urn:schemas-microsoft-com:vml" xmlns:wp14="http://schemas.microsoft.com/office/word/2010/wordprocessingDrawing" xmlns:wp="http://schemas.openxmlformats.org/drawingml/2006/wordprocessingDrawing" xmlns:w10="urn:schemas-microsoft-com:office:word" xmlns:w="http://schemas.openxmlformats.org/wordprocessingml/2006/main" xmlns:w14="http://schemas.microsoft.com/office/word/2010/wordml" xmlns:w15="http://schemas.microsoft.com/office/word/2012/wordml" xmlns:w16cid="http://schemas.microsoft.com/office/word/2016/wordml/cid" xmlns:w16se="http://schemas.microsoft.com/office/word/2015/wordml/symex" xmlns:wpg="http://schemas.microsoft.com/office/word/2010/wordprocessingGroup" xmlns:wpi="http://schemas.microsoft.com/office/word/2010/wordprocessingInk" xmlns:wne="http://schemas.microsoft.com/office/word/2006/wordml" xmlns:wps="http://schemas.microsoft.com/office/word/2010/wordprocessingShape" mc:Ignorable="w14 w15 w16se w16cid wp14">
-  <w:p>
-    <w:pPr>
-      <w:pStyle w:val="Cabealho"/>
-      <w:framePr w:wrap="around" w:vAnchor="text" w:hAnchor="margin" w:xAlign="right" w:y="1"/>
-      <w:rPr>
-        <w:rStyle w:val="Nmerodepgina"/>
-      </w:rPr>
-    </w:pPr>
-    <w:r>
-      <w:rPr>
-        <w:rStyle w:val="Nmerodepgina"/>
-      </w:rPr>
-      <w:fldChar w:fldCharType="begin"/>
-    </w:r>
-    <w:r>
-      <w:rPr>
-        <w:rStyle w:val="Nmerodepgina"/>
-      </w:rPr>
-      <w:instrText xml:space="preserve">PAGE  </w:instrText>
-    </w:r>
-    <w:r>
-      <w:rPr>
-        <w:rStyle w:val="Nmerodepgina"/>
-      </w:rPr>
-      <w:fldChar w:fldCharType="separate"/>
-    </w:r>
-    <w:r>
-      <w:rPr>
-        <w:rStyle w:val="Nmerodepgina"/>
-        <w:noProof/>
-      </w:rPr>
-      <w:t>23</w:t>
-    </w:r>
-    <w:r>
-      <w:rPr>
-        <w:rStyle w:val="Nmerodepgina"/>
-      </w:rPr>
-      <w:fldChar w:fldCharType="end"/>
-    </w:r>
-  </w:p>
-  <w:p>
-    <w:pPr>
-      <w:ind w:right="397" w:firstLine="360"/>
-      <w:jc w:val="right"/>
-      <w:rPr>
-        <w:b/>
-        <w:color w:val="999999"/>
-        <w:sz w:val="20"/>
-        <w:szCs w:val="20"/>
-      </w:rPr>
-    </w:pPr>
-    <w:r>
-      <w:rPr>
-        <w:noProof/>
-        <w:lang w:eastAsia="pt-BR"/>
-      </w:rPr>
-      <mc:AlternateContent>
-        <mc:Choice Requires="wps">
-          <w:drawing>
-            <wp:anchor distT="0" distB="0" distL="114300" distR="114300" simplePos="0" relativeHeight="251657728" behindDoc="0" locked="0" layoutInCell="1" allowOverlap="1" wp14:anchorId="675B047F" wp14:editId="7C16065B">
-              <wp:simplePos x="0" y="0"/>
-              <wp:positionH relativeFrom="column">
-                <wp:posOffset>0</wp:posOffset>
-              </wp:positionH>
-              <wp:positionV relativeFrom="paragraph">
-                <wp:posOffset>172720</wp:posOffset>
-              </wp:positionV>
-              <wp:extent cx="5507990" cy="0"/>
-              <wp:effectExtent l="9525" t="10795" r="6985" b="8255"/>
-              <wp:wrapNone/>
-              <wp:docPr id="7" name="Line 19"/>
-              <wp:cNvGraphicFramePr>
-                <a:graphicFrameLocks xmlns:a="http://schemas.openxmlformats.org/drawingml/2006/main"/>
-              </wp:cNvGraphicFramePr>
-              <a:graphic xmlns:a="http://schemas.openxmlformats.org/drawingml/2006/main">
-                <a:graphicData uri="http://schemas.microsoft.com/office/word/2010/wordprocessingShape">
-                  <wps:wsp>
-                    <wps:cNvCnPr>
-                      <a:cxnSpLocks noChangeShapeType="1"/>
-                    </wps:cNvCnPr>
-                    <wps:spPr bwMode="auto">
-                      <a:xfrm>
-                        <a:off x="0" y="0"/>
-                        <a:ext cx="5507990" cy="0"/>
-                      </a:xfrm>
-                      <a:prstGeom prst="line">
-                        <a:avLst/>
-                      </a:prstGeom>
-                      <a:noFill/>
-                      <a:ln w="9525">
-                        <a:solidFill>
-                          <a:srgbClr val="000000"/>
-                        </a:solidFill>
-                        <a:round/>
-                        <a:headEnd/>
-                        <a:tailEnd/>
-                      </a:ln>
-                      <a:extLst>
-                        <a:ext uri="{909E8E84-426E-40DD-AFC4-6F175D3DCCD1}">
-                          <a14:hiddenFill xmlns:a14="http://schemas.microsoft.com/office/drawing/2010/main">
-                            <a:noFill/>
-                          </a14:hiddenFill>
-                        </a:ext>
-                      </a:extLst>
-                    </wps:spPr>
-                    <wps:bodyPr/>
-                  </wps:wsp>
-                </a:graphicData>
-              </a:graphic>
-              <wp14:sizeRelH relativeFrom="page">
-                <wp14:pctWidth>0</wp14:pctWidth>
-              </wp14:sizeRelH>
-              <wp14:sizeRelV relativeFrom="page">
-                <wp14:pctHeight>0</wp14:pctHeight>
-              </wp14:sizeRelV>
-            </wp:anchor>
-          </w:drawing>
-        </mc:Choice>
-        <mc:Fallback>
-          <w:pict>
-            <v:line w14:anchorId="2807EA01" id="Line 19" o:spid="_x0000_s1026" style="position:absolute;z-index:251657728;visibility:visible;mso-wrap-style:square;mso-width-percent:0;mso-height-percent:0;mso-wrap-distance-left:9pt;mso-wrap-distance-top:0;mso-wrap-distance-right:9pt;mso-wrap-distance-bottom:0;mso-position-horizontal:absolute;mso-position-horizontal-relative:text;mso-position-vertical:absolute;mso-position-vertical-relative:text;mso-width-percent:0;mso-height-percent:0;mso-width-relative:page;mso-height-relative:page" from="0,13.6pt" to="433.7pt,13.6pt" o:gfxdata="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"/>
-          </w:pict>
-        </mc:Fallback>
-      </mc:AlternateContent>
-    </w:r>
-    <w:r>
-      <w:rPr>
-        <w:b/>
-        <w:color w:val="999999"/>
-        <w:sz w:val="20"/>
-        <w:szCs w:val="20"/>
-      </w:rPr>
-      <w:t>ANEXO 2</w:t>
-    </w:r>
-  </w:p>
-</w:hdr>
-</file>
-
-<file path=word/header17.xml><?xml version="1.0" encoding="utf-8"?>
-<w:hdr xmlns:wpc="http://schemas.microsoft.com/office/word/2010/wordprocessingCanvas" xmlns:cx="http://schemas.microsoft.com/office/drawing/2014/chartex" xmlns:cx1="http://schemas.microsoft.com/office/drawing/2015/9/8/chartex" xmlns:cx2="http://schemas.microsoft.com/office/drawing/2015/10/21/chartex" xmlns:cx3="http://schemas.microsoft.com/office/drawing/2016/5/9/chartex" xmlns:cx4="http://schemas.microsoft.com/office/drawing/2016/5/10/chartex" xmlns:cx5="http://schemas.microsoft.com/office/drawing/2016/5/11/chartex" xmlns:cx6="http://schemas.microsoft.com/office/drawing/2016/5/12/chartex" xmlns:cx7="http://schemas.microsoft.com/office/drawing/2016/5/13/chartex" xmlns:cx8="http://schemas.microsoft.com/office/drawing/2016/5/14/chartex" xmlns:mc="http://schemas.openxmlformats.org/markup-compatibility/2006" xmlns:aink="http://schemas.microsoft.com/office/drawing/2016/ink" xmlns:am3d="http://schemas.microsoft.com/office/drawing/2017/model3d" xmlns:o="urn:schemas-microsoft-com:office:office" xmlns:r="http://schemas.openxmlformats.org/officeDocument/2006/relationships" xmlns:m="http://schemas.openxmlformats.org/officeDocument/2006/math" xmlns:v="urn:schemas-microsoft-com:vml" xmlns:wp14="http://schemas.microsoft.com/office/word/2010/wordprocessingDrawing" xmlns:wp="http://schemas.openxmlformats.org/drawingml/2006/wordprocessingDrawing" xmlns:w10="urn:schemas-microsoft-com:office:word" xmlns:w="http://schemas.openxmlformats.org/wordprocessingml/2006/main" xmlns:w14="http://schemas.microsoft.com/office/word/2010/wordml" xmlns:w15="http://schemas.microsoft.com/office/word/2012/wordml" xmlns:w16cid="http://schemas.microsoft.com/office/word/2016/wordml/cid" xmlns:w16se="http://schemas.microsoft.com/office/word/2015/wordml/symex" xmlns:wpg="http://schemas.microsoft.com/office/word/2010/wordprocessingGroup" xmlns:wpi="http://schemas.microsoft.com/office/word/2010/wordprocessingInk" xmlns:wne="http://schemas.microsoft.com/office/word/2006/wordml" xmlns:wps="http://schemas.microsoft.com/office/word/2010/wordprocessingShape" mc:Ignorable="w14 w15 w16se w16cid wp14">
-  <w:p>
-    <w:pPr>
-      <w:pStyle w:val="Cabealho"/>
-    </w:pPr>
-  </w:p>
-</w:hdr>
-</file>
-
-<file path=word/header2.xml><?xml version="1.0" encoding="utf-8"?>
-<w:hdr xmlns:wpc="http://schemas.microsoft.com/office/word/2010/wordprocessingCanvas" xmlns:cx="http://schemas.microsoft.com/office/drawing/2014/chartex" xmlns:cx1="http://schemas.microsoft.com/office/drawing/2015/9/8/chartex" xmlns:cx2="http://schemas.microsoft.com/office/drawing/2015/10/21/chartex" xmlns:cx3="http://schemas.microsoft.com/office/drawing/2016/5/9/chartex" xmlns:cx4="http://schemas.microsoft.com/office/drawing/2016/5/10/chartex" xmlns:cx5="http://schemas.microsoft.com/office/drawing/2016/5/11/chartex" xmlns:cx6="http://schemas.microsoft.com/office/drawing/2016/5/12/chartex" xmlns:cx7="http://schemas.microsoft.com/office/drawing/2016/5/13/chartex" xmlns:cx8="http://schemas.microsoft.com/office/drawing/2016/5/14/chartex" xmlns:mc="http://schemas.openxmlformats.org/markup-compatibility/2006" xmlns:aink="http://schemas.microsoft.com/office/drawing/2016/ink" xmlns:am3d="http://schemas.microsoft.com/office/drawing/2017/model3d" xmlns:o="urn:schemas-microsoft-com:office:office" xmlns:r="http://schemas.openxmlformats.org/officeDocument/2006/relationships" xmlns:m="http://schemas.openxmlformats.org/officeDocument/2006/math" xmlns:v="urn:schemas-microsoft-com:vml" xmlns:wp14="http://schemas.microsoft.com/office/word/2010/wordprocessingDrawing" xmlns:wp="http://schemas.openxmlformats.org/drawingml/2006/wordprocessingDrawing" xmlns:w10="urn:schemas-microsoft-com:office:word" xmlns:w="http://schemas.openxmlformats.org/wordprocessingml/2006/main" xmlns:w14="http://schemas.microsoft.com/office/word/2010/wordml" xmlns:w15="http://schemas.microsoft.com/office/word/2012/wordml" xmlns:w16cid="http://schemas.microsoft.com/office/word/2016/wordml/cid" xmlns:w16se="http://schemas.microsoft.com/office/word/2015/wordml/symex" xmlns:wpg="http://schemas.microsoft.com/office/word/2010/wordprocessingGroup" xmlns:wpi="http://schemas.microsoft.com/office/word/2010/wordprocessingInk" xmlns:wne="http://schemas.microsoft.com/office/word/2006/wordml" xmlns:wps="http://schemas.microsoft.com/office/word/2010/wordprocessingShape" mc:Ignorable="w14 w15 w16se w16cid wp14">
-  <w:p>
-    <w:pPr>
-      <w:pStyle w:val="Cabealho"/>
-      <w:framePr w:wrap="around" w:vAnchor="text" w:hAnchor="margin" w:xAlign="right" w:y="1"/>
-      <w:rPr>
-        <w:rStyle w:val="Nmerodepgina"/>
-      </w:rPr>
-    </w:pPr>
-    <w:r>
-      <w:rPr>
-        <w:rStyle w:val="Nmerodepgina"/>
-      </w:rPr>
-      <w:fldChar w:fldCharType="begin"/>
-    </w:r>
-    <w:r>
-      <w:rPr>
-        <w:rStyle w:val="Nmerodepgina"/>
-      </w:rPr>
-      <w:instrText xml:space="preserve">PAGE  </w:instrText>
-    </w:r>
-    <w:r>
-      <w:rPr>
-        <w:rStyle w:val="Nmerodepgina"/>
-      </w:rPr>
-      <w:fldChar w:fldCharType="separate"/>
-    </w:r>
-    <w:r>
-      <w:rPr>
-        <w:rStyle w:val="Nmerodepgina"/>
-        <w:noProof/>
-      </w:rPr>
-      <w:t>2</w:t>
-    </w:r>
-    <w:r>
-      <w:rPr>
-        <w:rStyle w:val="Nmerodepgina"/>
-      </w:rPr>
-      <w:fldChar w:fldCharType="end"/>
-    </w:r>
-  </w:p>
-  <w:p>
-    <w:pPr>
-      <w:ind w:right="397"/>
-      <w:jc w:val="right"/>
-      <w:rPr>
-        <w:b/>
-        <w:color w:val="999999"/>
-        <w:sz w:val="20"/>
-        <w:szCs w:val="20"/>
-      </w:rPr>
-    </w:pPr>
-    <w:r>
-      <w:rPr>
-        <w:noProof/>
-        <w:lang w:eastAsia="pt-BR"/>
-      </w:rPr>
-      <mc:AlternateContent>
-        <mc:Choice Requires="wps">
-          <w:drawing>
-            <wp:anchor distT="0" distB="0" distL="114300" distR="114300" simplePos="0" relativeHeight="251654656" behindDoc="0" locked="0" layoutInCell="1" allowOverlap="1" wp14:anchorId="20D4412E" wp14:editId="63C8BAC6">
-              <wp:simplePos x="0" y="0"/>
-              <wp:positionH relativeFrom="column">
-                <wp:posOffset>0</wp:posOffset>
-              </wp:positionH>
-              <wp:positionV relativeFrom="paragraph">
-                <wp:posOffset>172720</wp:posOffset>
-              </wp:positionV>
-              <wp:extent cx="5507990" cy="0"/>
-              <wp:effectExtent l="9525" t="10795" r="6985" b="8255"/>
-              <wp:wrapNone/>
-              <wp:docPr id="11" name="Line 1"/>
-              <wp:cNvGraphicFramePr>
-                <a:graphicFrameLocks xmlns:a="http://schemas.openxmlformats.org/drawingml/2006/main"/>
-              </wp:cNvGraphicFramePr>
-              <a:graphic xmlns:a="http://schemas.openxmlformats.org/drawingml/2006/main">
-                <a:graphicData uri="http://schemas.microsoft.com/office/word/2010/wordprocessingShape">
-                  <wps:wsp>
-                    <wps:cNvCnPr>
-                      <a:cxnSpLocks noChangeShapeType="1"/>
-                    </wps:cNvCnPr>
-                    <wps:spPr bwMode="auto">
-                      <a:xfrm>
-                        <a:off x="0" y="0"/>
-                        <a:ext cx="5507990" cy="0"/>
-                      </a:xfrm>
-                      <a:prstGeom prst="line">
-                        <a:avLst/>
-                      </a:prstGeom>
-                      <a:noFill/>
-                      <a:ln w="9525">
-                        <a:solidFill>
-                          <a:srgbClr val="000000"/>
-                        </a:solidFill>
-                        <a:round/>
-                        <a:headEnd/>
-                        <a:tailEnd/>
-                      </a:ln>
-                      <a:extLst>
-                        <a:ext uri="{909E8E84-426E-40DD-AFC4-6F175D3DCCD1}">
-                          <a14:hiddenFill xmlns:a14="http://schemas.microsoft.com/office/drawing/2010/main">
-                            <a:noFill/>
-                          </a14:hiddenFill>
-                        </a:ext>
-                      </a:extLst>
-                    </wps:spPr>
-                    <wps:bodyPr/>
-                  </wps:wsp>
-                </a:graphicData>
-              </a:graphic>
-              <wp14:sizeRelH relativeFrom="page">
-                <wp14:pctWidth>0</wp14:pctWidth>
-              </wp14:sizeRelH>
-              <wp14:sizeRelV relativeFrom="page">
-                <wp14:pctHeight>0</wp14:pctHeight>
-              </wp14:sizeRelV>
-            </wp:anchor>
-          </w:drawing>
-        </mc:Choice>
-        <mc:Fallback>
-          <w:pict>
-            <v:line w14:anchorId="6A620D1F" id="Line 1" o:spid="_x0000_s1026" style="position:absolute;z-index:251654656;visibility:visible;mso-wrap-style:square;mso-width-percent:0;mso-height-percent:0;mso-wrap-distance-left:9pt;mso-wrap-distance-top:0;mso-wrap-distance-right:9pt;mso-wrap-distance-bottom:0;mso-position-horizontal:absolute;mso-position-horizontal-relative:text;mso-position-vertical:absolute;mso-position-vertical-relative:text;mso-width-percent:0;mso-height-percent:0;mso-width-relative:page;mso-height-relative:page" from="0,13.6pt" to="433.7pt,13.6pt" o:gfxdata="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"/>
-          </w:pict>
-        </mc:Fallback>
-      </mc:AlternateContent>
-    </w:r>
-    <w:r>
-      <w:rPr>
-        <w:b/>
-        <w:color w:val="999999"/>
-        <w:sz w:val="20"/>
-        <w:szCs w:val="20"/>
-      </w:rPr>
-      <w:t>INTRODUÇÃO</w:t>
-    </w:r>
-  </w:p>
-  <w:p/>
-</w:hdr>
-</file>
-
-<file path=word/header3.xml><?xml version="1.0" encoding="utf-8"?>
-<w:hdr xmlns:wpc="http://schemas.microsoft.com/office/word/2010/wordprocessingCanvas" xmlns:cx="http://schemas.microsoft.com/office/drawing/2014/chartex" xmlns:cx1="http://schemas.microsoft.com/office/drawing/2015/9/8/chartex" xmlns:cx2="http://schemas.microsoft.com/office/drawing/2015/10/21/chartex" xmlns:cx3="http://schemas.microsoft.com/office/drawing/2016/5/9/chartex" xmlns:cx4="http://schemas.microsoft.com/office/drawing/2016/5/10/chartex" xmlns:cx5="http://schemas.microsoft.com/office/drawing/2016/5/11/chartex" xmlns:cx6="http://schemas.microsoft.com/office/drawing/2016/5/12/chartex" xmlns:cx7="http://schemas.microsoft.com/office/drawing/2016/5/13/chartex" xmlns:cx8="http://schemas.microsoft.com/office/drawing/2016/5/14/chartex" xmlns:mc="http://schemas.openxmlformats.org/markup-compatibility/2006" xmlns:aink="http://schemas.microsoft.com/office/drawing/2016/ink" xmlns:am3d="http://schemas.microsoft.com/office/drawing/2017/model3d" xmlns:o="urn:schemas-microsoft-com:office:office" xmlns:r="http://schemas.openxmlformats.org/officeDocument/2006/relationships" xmlns:m="http://schemas.openxmlformats.org/officeDocument/2006/math" xmlns:v="urn:schemas-microsoft-com:vml" xmlns:wp14="http://schemas.microsoft.com/office/word/2010/wordprocessingDrawing" xmlns:wp="http://schemas.openxmlformats.org/drawingml/2006/wordprocessingDrawing" xmlns:w10="urn:schemas-microsoft-com:office:word" xmlns:w="http://schemas.openxmlformats.org/wordprocessingml/2006/main" xmlns:w14="http://schemas.microsoft.com/office/word/2010/wordml" xmlns:w15="http://schemas.microsoft.com/office/word/2012/wordml" xmlns:w16cid="http://schemas.microsoft.com/office/word/2016/wordml/cid" xmlns:w16se="http://schemas.microsoft.com/office/word/2015/wordml/symex" xmlns:wpg="http://schemas.microsoft.com/office/word/2010/wordprocessingGroup" xmlns:wpi="http://schemas.microsoft.com/office/word/2010/wordprocessingInk" xmlns:wne="http://schemas.microsoft.com/office/word/2006/wordml" xmlns:wps="http://schemas.microsoft.com/office/word/2010/wordprocessingShape" mc:Ignorable="w14 w15 w16se w16cid wp14">
-  <w:p>
-    <w:pPr>
-      <w:pStyle w:val="Cabealho"/>
-      <w:framePr w:wrap="around" w:vAnchor="text" w:hAnchor="margin" w:xAlign="right" w:y="1"/>
-      <w:rPr>
-        <w:rStyle w:val="Nmerodepgina"/>
-      </w:rPr>
-    </w:pPr>
-    <w:r>
-      <w:rPr>
-        <w:rStyle w:val="Nmerodepgina"/>
-      </w:rPr>
-      <w:fldChar w:fldCharType="begin"/>
-    </w:r>
-    <w:r>
-      <w:rPr>
-        <w:rStyle w:val="Nmerodepgina"/>
-      </w:rPr>
-      <w:instrText xml:space="preserve">PAGE  </w:instrText>
-    </w:r>
-    <w:r>
-      <w:rPr>
-        <w:rStyle w:val="Nmerodepgina"/>
-      </w:rPr>
-      <w:fldChar w:fldCharType="separate"/>
-    </w:r>
-    <w:r>
-      <w:rPr>
-        <w:rStyle w:val="Nmerodepgina"/>
-        <w:noProof/>
-      </w:rPr>
-      <w:t>5</w:t>
-    </w:r>
-    <w:r>
-      <w:rPr>
-        <w:rStyle w:val="Nmerodepgina"/>
-      </w:rPr>
-      <w:fldChar w:fldCharType="end"/>
-    </w:r>
-  </w:p>
-  <w:p>
-    <w:pPr>
-      <w:ind w:right="397"/>
-      <w:jc w:val="right"/>
-      <w:rPr>
-        <w:b/>
-        <w:color w:val="999999"/>
-        <w:sz w:val="20"/>
-        <w:szCs w:val="20"/>
-      </w:rPr>
-    </w:pPr>
-  </w:p>
-</w:hdr>
-</file>
-
-<file path=word/header4.xml><?xml version="1.0" encoding="utf-8"?>
-<w:hdr xmlns:wpc="http://schemas.microsoft.com/office/word/2010/wordprocessingCanvas" xmlns:cx="http://schemas.microsoft.com/office/drawing/2014/chartex" xmlns:cx1="http://schemas.microsoft.com/office/drawing/2015/9/8/chartex" xmlns:cx2="http://schemas.microsoft.com/office/drawing/2015/10/21/chartex" xmlns:cx3="http://schemas.microsoft.com/office/drawing/2016/5/9/chartex" xmlns:cx4="http://schemas.microsoft.com/office/drawing/2016/5/10/chartex" xmlns:cx5="http://schemas.microsoft.com/office/drawing/2016/5/11/chartex" xmlns:cx6="http://schemas.microsoft.com/office/drawing/2016/5/12/chartex" xmlns:cx7="http://schemas.microsoft.com/office/drawing/2016/5/13/chartex" xmlns:cx8="http://schemas.microsoft.com/office/drawing/2016/5/14/chartex" xmlns:mc="http://schemas.openxmlformats.org/markup-compatibility/2006" xmlns:aink="http://schemas.microsoft.com/office/drawing/2016/ink" xmlns:am3d="http://schemas.microsoft.com/office/drawing/2017/model3d" xmlns:o="urn:schemas-microsoft-com:office:office" xmlns:r="http://schemas.openxmlformats.org/officeDocument/2006/relationships" xmlns:m="http://schemas.openxmlformats.org/officeDocument/2006/math" xmlns:v="urn:schemas-microsoft-com:vml" xmlns:wp14="http://schemas.microsoft.com/office/word/2010/wordprocessingDrawing" xmlns:wp="http://schemas.openxmlformats.org/drawingml/2006/wordprocessingDrawing" xmlns:w10="urn:schemas-microsoft-com:office:word" xmlns:w="http://schemas.openxmlformats.org/wordprocessingml/2006/main" xmlns:w14="http://schemas.microsoft.com/office/word/2010/wordml" xmlns:w15="http://schemas.microsoft.com/office/word/2012/wordml" xmlns:w16cid="http://schemas.microsoft.com/office/word/2016/wordml/cid" xmlns:w16se="http://schemas.microsoft.com/office/word/2015/wordml/symex" xmlns:wpg="http://schemas.microsoft.com/office/word/2010/wordprocessingGroup" xmlns:wpi="http://schemas.microsoft.com/office/word/2010/wordprocessingInk" xmlns:wne="http://schemas.microsoft.com/office/word/2006/wordml" xmlns:wps="http://schemas.microsoft.com/office/word/2010/wordprocessingShape" mc:Ignorable="w14 w15 w16se w16cid wp14">
-  <w:p>
-    <w:pPr>
-      <w:pStyle w:val="Cabealho"/>
-      <w:jc w:val="right"/>
-    </w:pPr>
-  </w:p>
-</w:hdr>
-</file>
-
-<file path=word/header5.xml><?xml version="1.0" encoding="utf-8"?>
-<w:hdr xmlns:wpc="http://schemas.microsoft.com/office/word/2010/wordprocessingCanvas" xmlns:cx="http://schemas.microsoft.com/office/drawing/2014/chartex" xmlns:cx1="http://schemas.microsoft.com/office/drawing/2015/9/8/chartex" xmlns:cx2="http://schemas.microsoft.com/office/drawing/2015/10/21/chartex" xmlns:cx3="http://schemas.microsoft.com/office/drawing/2016/5/9/chartex" xmlns:cx4="http://schemas.microsoft.com/office/drawing/2016/5/10/chartex" xmlns:cx5="http://schemas.microsoft.com/office/drawing/2016/5/11/chartex" xmlns:cx6="http://schemas.microsoft.com/office/drawing/2016/5/12/chartex" xmlns:cx7="http://schemas.microsoft.com/office/drawing/2016/5/13/chartex" xmlns:cx8="http://schemas.microsoft.com/office/drawing/2016/5/14/chartex" xmlns:mc="http://schemas.openxmlformats.org/markup-compatibility/2006" xmlns:aink="http://schemas.microsoft.com/office/drawing/2016/ink" xmlns:am3d="http://schemas.microsoft.com/office/drawing/2017/model3d" xmlns:o="urn:schemas-microsoft-com:office:office" xmlns:r="http://schemas.openxmlformats.org/officeDocument/2006/relationships" xmlns:m="http://schemas.openxmlformats.org/officeDocument/2006/math" xmlns:v="urn:schemas-microsoft-com:vml" xmlns:wp14="http://schemas.microsoft.com/office/word/2010/wordprocessingDrawing" xmlns:wp="http://schemas.openxmlformats.org/drawingml/2006/wordprocessingDrawing" xmlns:w10="urn:schemas-microsoft-com:office:word" xmlns:w="http://schemas.openxmlformats.org/wordprocessingml/2006/main" xmlns:w14="http://schemas.microsoft.com/office/word/2010/wordml" xmlns:w15="http://schemas.microsoft.com/office/word/2012/wordml" xmlns:w16cid="http://schemas.microsoft.com/office/word/2016/wordml/cid" xmlns:w16se="http://schemas.microsoft.com/office/word/2015/wordml/symex" xmlns:wpg="http://schemas.microsoft.com/office/word/2010/wordprocessingGroup" xmlns:wpi="http://schemas.microsoft.com/office/word/2010/wordprocessingInk" xmlns:wne="http://schemas.microsoft.com/office/word/2006/wordml" xmlns:wps="http://schemas.microsoft.com/office/word/2010/wordprocessingShape" mc:Ignorable="w14 w15 w16se w16cid wp14">
-  <w:p>
-    <w:pPr>
-      <w:pStyle w:val="Cabealho"/>
-      <w:framePr w:wrap="around" w:vAnchor="text" w:hAnchor="margin" w:xAlign="right" w:y="1"/>
-      <w:rPr>
-        <w:rStyle w:val="Nmerodepgina"/>
-      </w:rPr>
-    </w:pPr>
-    <w:r>
-      <w:rPr>
-        <w:rStyle w:val="Nmerodepgina"/>
-      </w:rPr>
-      <w:fldChar w:fldCharType="begin"/>
-    </w:r>
-    <w:r>
-      <w:rPr>
-        <w:rStyle w:val="Nmerodepgina"/>
-      </w:rPr>
-      <w:instrText xml:space="preserve">PAGE  </w:instrText>
-    </w:r>
-    <w:r>
-      <w:rPr>
-        <w:rStyle w:val="Nmerodepgina"/>
-      </w:rPr>
-      <w:fldChar w:fldCharType="separate"/>
-    </w:r>
-    <w:r>
-      <w:rPr>
-        <w:rStyle w:val="Nmerodepgina"/>
-        <w:noProof/>
-      </w:rPr>
-      <w:t>20</w:t>
-    </w:r>
-    <w:r>
-      <w:rPr>
-        <w:rStyle w:val="Nmerodepgina"/>
-      </w:rPr>
-      <w:fldChar w:fldCharType="end"/>
-    </w:r>
-  </w:p>
-  <w:p>
-    <w:pPr>
-      <w:ind w:right="397"/>
-      <w:jc w:val="right"/>
-      <w:rPr>
-        <w:b/>
-        <w:color w:val="999999"/>
-        <w:sz w:val="20"/>
-        <w:szCs w:val="20"/>
-      </w:rPr>
-    </w:pPr>
-    <w:r>
-      <w:rPr>
-        <w:noProof/>
-        <w:lang w:eastAsia="pt-BR"/>
-      </w:rPr>
-      <mc:AlternateContent>
-        <mc:Choice Requires="wps">
-          <w:drawing>
-            <wp:anchor distT="0" distB="0" distL="114300" distR="114300" simplePos="0" relativeHeight="251655680" behindDoc="0" locked="0" layoutInCell="1" allowOverlap="1" wp14:anchorId="4C11CD91" wp14:editId="444C089E">
-              <wp:simplePos x="0" y="0"/>
-              <wp:positionH relativeFrom="column">
-                <wp:posOffset>0</wp:posOffset>
-              </wp:positionH>
-              <wp:positionV relativeFrom="paragraph">
-                <wp:posOffset>172720</wp:posOffset>
-              </wp:positionV>
-              <wp:extent cx="5507990" cy="0"/>
-              <wp:effectExtent l="9525" t="10795" r="6985" b="8255"/>
-              <wp:wrapNone/>
-              <wp:docPr id="10" name="Line 5"/>
-              <wp:cNvGraphicFramePr>
-                <a:graphicFrameLocks xmlns:a="http://schemas.openxmlformats.org/drawingml/2006/main"/>
-              </wp:cNvGraphicFramePr>
-              <a:graphic xmlns:a="http://schemas.openxmlformats.org/drawingml/2006/main">
-                <a:graphicData uri="http://schemas.microsoft.com/office/word/2010/wordprocessingShape">
-                  <wps:wsp>
-                    <wps:cNvCnPr>
-                      <a:cxnSpLocks noChangeShapeType="1"/>
-                    </wps:cNvCnPr>
-                    <wps:spPr bwMode="auto">
-                      <a:xfrm>
-                        <a:off x="0" y="0"/>
-                        <a:ext cx="5507990" cy="0"/>
-                      </a:xfrm>
-                      <a:prstGeom prst="line">
-                        <a:avLst/>
-                      </a:prstGeom>
-                      <a:noFill/>
-                      <a:ln w="9525">
-                        <a:solidFill>
-                          <a:srgbClr val="000000"/>
-                        </a:solidFill>
-                        <a:round/>
-                        <a:headEnd/>
-                        <a:tailEnd/>
-                      </a:ln>
-                      <a:extLst>
-                        <a:ext uri="{909E8E84-426E-40DD-AFC4-6F175D3DCCD1}">
-                          <a14:hiddenFill xmlns:a14="http://schemas.microsoft.com/office/drawing/2010/main">
-                            <a:noFill/>
-                          </a14:hiddenFill>
-                        </a:ext>
-                      </a:extLst>
-                    </wps:spPr>
-                    <wps:bodyPr/>
-                  </wps:wsp>
-                </a:graphicData>
-              </a:graphic>
-              <wp14:sizeRelH relativeFrom="page">
-                <wp14:pctWidth>0</wp14:pctWidth>
-              </wp14:sizeRelH>
-              <wp14:sizeRelV relativeFrom="page">
-                <wp14:pctHeight>0</wp14:pctHeight>
-              </wp14:sizeRelV>
-            </wp:anchor>
-          </w:drawing>
-        </mc:Choice>
-        <mc:Fallback>
-          <w:pict>
-            <v:line w14:anchorId="3FF90DDC" id="Line 5" o:spid="_x0000_s1026" style="position:absolute;z-index:251655680;visibility:visible;mso-wrap-style:square;mso-width-percent:0;mso-height-percent:0;mso-wrap-distance-left:9pt;mso-wrap-distance-top:0;mso-wrap-distance-right:9pt;mso-wrap-distance-bottom:0;mso-position-horizontal:absolute;mso-position-horizontal-relative:text;mso-position-vertical:absolute;mso-position-vertical-relative:text;mso-width-percent:0;mso-height-percent:0;mso-width-relative:page;mso-height-relative:page" from="0,13.6pt" to="433.7pt,13.6pt" o:gfxdata="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"/>
-          </w:pict>
-        </mc:Fallback>
-      </mc:AlternateContent>
-    </w:r>
-    <w:r>
-      <w:rPr>
-        <w:b/>
-        <w:color w:val="999999"/>
-        <w:sz w:val="20"/>
-        <w:szCs w:val="20"/>
-      </w:rPr>
-      <w:t>MATERIAL E MÉTODO</w:t>
-    </w:r>
-  </w:p>
-  <w:p>
-    <w:pPr>
-      <w:ind w:right="284"/>
-    </w:pPr>
-  </w:p>
-</w:hdr>
-</file>
-
-<file path=word/header6.xml><?xml version="1.0" encoding="utf-8"?>
-<w:hdr xmlns:wpc="http://schemas.microsoft.com/office/word/2010/wordprocessingCanvas" xmlns:cx="http://schemas.microsoft.com/office/drawing/2014/chartex" xmlns:cx1="http://schemas.microsoft.com/office/drawing/2015/9/8/chartex" xmlns:cx2="http://schemas.microsoft.com/office/drawing/2015/10/21/chartex" xmlns:cx3="http://schemas.microsoft.com/office/drawing/2016/5/9/chartex" xmlns:cx4="http://schemas.microsoft.com/office/drawing/2016/5/10/chartex" xmlns:cx5="http://schemas.microsoft.com/office/drawing/2016/5/11/chartex" xmlns:cx6="http://schemas.microsoft.com/office/drawing/2016/5/12/chartex" xmlns:cx7="http://schemas.microsoft.com/office/drawing/2016/5/13/chartex" xmlns:cx8="http://schemas.microsoft.com/office/drawing/2016/5/14/chartex" xmlns:mc="http://schemas.openxmlformats.org/markup-compatibility/2006" xmlns:aink="http://schemas.microsoft.com/office/drawing/2016/ink" xmlns:am3d="http://schemas.microsoft.com/office/drawing/2017/model3d" xmlns:o="urn:schemas-microsoft-com:office:office" xmlns:r="http://schemas.openxmlformats.org/officeDocument/2006/relationships" xmlns:m="http://schemas.openxmlformats.org/officeDocument/2006/math" xmlns:v="urn:schemas-microsoft-com:vml" xmlns:wp14="http://schemas.microsoft.com/office/word/2010/wordprocessingDrawing" xmlns:wp="http://schemas.openxmlformats.org/drawingml/2006/wordprocessingDrawing" xmlns:w10="urn:schemas-microsoft-com:office:word" xmlns:w="http://schemas.openxmlformats.org/wordprocessingml/2006/main" xmlns:w14="http://schemas.microsoft.com/office/word/2010/wordml" xmlns:w15="http://schemas.microsoft.com/office/word/2012/wordml" xmlns:w16cid="http://schemas.microsoft.com/office/word/2016/wordml/cid" xmlns:w16se="http://schemas.microsoft.com/office/word/2015/wordml/symex" xmlns:wpg="http://schemas.microsoft.com/office/word/2010/wordprocessingGroup" xmlns:wpi="http://schemas.microsoft.com/office/word/2010/wordprocessingInk" xmlns:wne="http://schemas.microsoft.com/office/word/2006/wordml" xmlns:wps="http://schemas.microsoft.com/office/word/2010/wordprocessingShape" mc:Ignorable="w14 w15 w16se w16cid wp14">
-  <w:p>
-    <w:pPr>
-      <w:pStyle w:val="Cabealho"/>
-      <w:framePr w:wrap="around" w:vAnchor="text" w:hAnchor="margin" w:xAlign="right" w:y="1"/>
-      <w:rPr>
-        <w:rStyle w:val="Nmerodepgina"/>
-      </w:rPr>
-    </w:pPr>
-    <w:r>
-      <w:rPr>
-        <w:rStyle w:val="Nmerodepgina"/>
-      </w:rPr>
-      <w:fldChar w:fldCharType="begin"/>
-    </w:r>
-    <w:r>
-      <w:rPr>
-        <w:rStyle w:val="Nmerodepgina"/>
-      </w:rPr>
-      <w:instrText xml:space="preserve">PAGE  </w:instrText>
-    </w:r>
-    <w:r>
-      <w:rPr>
-        <w:rStyle w:val="Nmerodepgina"/>
-      </w:rPr>
-      <w:fldChar w:fldCharType="separate"/>
-    </w:r>
-    <w:r>
-      <w:rPr>
-        <w:rStyle w:val="Nmerodepgina"/>
-        <w:noProof/>
-      </w:rPr>
-      <w:t>7</w:t>
-    </w:r>
-    <w:r>
-      <w:rPr>
-        <w:rStyle w:val="Nmerodepgina"/>
-      </w:rPr>
-      <w:fldChar w:fldCharType="end"/>
-    </w:r>
-  </w:p>
-  <w:p>
-    <w:pPr>
-      <w:ind w:right="397"/>
-      <w:jc w:val="right"/>
-      <w:rPr>
-        <w:b/>
-        <w:color w:val="999999"/>
-        <w:sz w:val="20"/>
-        <w:szCs w:val="20"/>
-      </w:rPr>
-    </w:pPr>
-  </w:p>
-</w:hdr>
-</file>
-
-<file path=word/header7.xml><?xml version="1.0" encoding="utf-8"?>
-<w:hdr xmlns:wpc="http://schemas.microsoft.com/office/word/2010/wordprocessingCanvas" xmlns:cx="http://schemas.microsoft.com/office/drawing/2014/chartex" xmlns:cx1="http://schemas.microsoft.com/office/drawing/2015/9/8/chartex" xmlns:cx2="http://schemas.microsoft.com/office/drawing/2015/10/21/chartex" xmlns:cx3="http://schemas.microsoft.com/office/drawing/2016/5/9/chartex" xmlns:cx4="http://schemas.microsoft.com/office/drawing/2016/5/10/chartex" xmlns:cx5="http://schemas.microsoft.com/office/drawing/2016/5/11/chartex" xmlns:cx6="http://schemas.microsoft.com/office/drawing/2016/5/12/chartex" xmlns:cx7="http://schemas.microsoft.com/office/drawing/2016/5/13/chartex" xmlns:cx8="http://schemas.microsoft.com/office/drawing/2016/5/14/chartex" xmlns:mc="http://schemas.openxmlformats.org/markup-compatibility/2006" xmlns:aink="http://schemas.microsoft.com/office/drawing/2016/ink" xmlns:am3d="http://schemas.microsoft.com/office/drawing/2017/model3d" xmlns:o="urn:schemas-microsoft-com:office:office" xmlns:r="http://schemas.openxmlformats.org/officeDocument/2006/relationships" xmlns:m="http://schemas.openxmlformats.org/officeDocument/2006/math" xmlns:v="urn:schemas-microsoft-com:vml" xmlns:wp14="http://schemas.microsoft.com/office/word/2010/wordprocessingDrawing" xmlns:wp="http://schemas.openxmlformats.org/drawingml/2006/wordprocessingDrawing" xmlns:w10="urn:schemas-microsoft-com:office:word" xmlns:w="http://schemas.openxmlformats.org/wordprocessingml/2006/main" xmlns:w14="http://schemas.microsoft.com/office/word/2010/wordml" xmlns:w15="http://schemas.microsoft.com/office/word/2012/wordml" xmlns:w16cid="http://schemas.microsoft.com/office/word/2016/wordml/cid" xmlns:w16se="http://schemas.microsoft.com/office/word/2015/wordml/symex" xmlns:wpg="http://schemas.microsoft.com/office/word/2010/wordprocessingGroup" xmlns:wpi="http://schemas.microsoft.com/office/word/2010/wordprocessingInk" xmlns:wne="http://schemas.microsoft.com/office/word/2006/wordml" xmlns:wps="http://schemas.microsoft.com/office/word/2010/wordprocessingShape" mc:Ignorable="w14 w15 w16se w16cid wp14">
-  <w:p>
-    <w:pPr>
-      <w:pStyle w:val="Cabealho"/>
-    </w:pPr>
-  </w:p>
-</w:hdr>
-</file>
-
-<file path=word/header8.xml><?xml version="1.0" encoding="utf-8"?>
-<w:hdr xmlns:wpc="http://schemas.microsoft.com/office/word/2010/wordprocessingCanvas" xmlns:cx="http://schemas.microsoft.com/office/drawing/2014/chartex" xmlns:cx1="http://schemas.microsoft.com/office/drawing/2015/9/8/chartex" xmlns:cx2="http://schemas.microsoft.com/office/drawing/2015/10/21/chartex" xmlns:cx3="http://schemas.microsoft.com/office/drawing/2016/5/9/chartex" xmlns:cx4="http://schemas.microsoft.com/office/drawing/2016/5/10/chartex" xmlns:cx5="http://schemas.microsoft.com/office/drawing/2016/5/11/chartex" xmlns:cx6="http://schemas.microsoft.com/office/drawing/2016/5/12/chartex" xmlns:cx7="http://schemas.microsoft.com/office/drawing/2016/5/13/chartex" xmlns:cx8="http://schemas.microsoft.com/office/drawing/2016/5/14/chartex" xmlns:mc="http://schemas.openxmlformats.org/markup-compatibility/2006" xmlns:aink="http://schemas.microsoft.com/office/drawing/2016/ink" xmlns:am3d="http://schemas.microsoft.com/office/drawing/2017/model3d" xmlns:o="urn:schemas-microsoft-com:office:office" xmlns:r="http://schemas.openxmlformats.org/officeDocument/2006/relationships" xmlns:m="http://schemas.openxmlformats.org/officeDocument/2006/math" xmlns:v="urn:schemas-microsoft-com:vml" xmlns:wp14="http://schemas.microsoft.com/office/word/2010/wordprocessingDrawing" xmlns:wp="http://schemas.openxmlformats.org/drawingml/2006/wordprocessingDrawing" xmlns:w10="urn:schemas-microsoft-com:office:word" xmlns:w="http://schemas.openxmlformats.org/wordprocessingml/2006/main" xmlns:w14="http://schemas.microsoft.com/office/word/2010/wordml" xmlns:w15="http://schemas.microsoft.com/office/word/2012/wordml" xmlns:w16cid="http://schemas.microsoft.com/office/word/2016/wordml/cid" xmlns:w16se="http://schemas.microsoft.com/office/word/2015/wordml/symex" xmlns:wpg="http://schemas.microsoft.com/office/word/2010/wordprocessingGroup" xmlns:wpi="http://schemas.microsoft.com/office/word/2010/wordprocessingInk" xmlns:wne="http://schemas.microsoft.com/office/word/2006/wordml" xmlns:wps="http://schemas.microsoft.com/office/word/2010/wordprocessingShape" mc:Ignorable="w14 w15 w16se w16cid wp14">
-  <w:p>
-    <w:pPr>
-      <w:pStyle w:val="Cabealho"/>
-      <w:framePr w:wrap="around" w:vAnchor="text" w:hAnchor="margin" w:xAlign="right" w:y="1"/>
-      <w:rPr>
-        <w:rStyle w:val="Nmerodepgina"/>
-      </w:rPr>
-    </w:pPr>
-    <w:r>
-      <w:rPr>
-        <w:rStyle w:val="Nmerodepgina"/>
-      </w:rPr>
-      <w:fldChar w:fldCharType="begin"/>
-    </w:r>
-    <w:r>
-      <w:rPr>
-        <w:rStyle w:val="Nmerodepgina"/>
-      </w:rPr>
-      <w:instrText xml:space="preserve">PAGE  </w:instrText>
-    </w:r>
-    <w:r>
-      <w:rPr>
-        <w:rStyle w:val="Nmerodepgina"/>
-      </w:rPr>
-      <w:fldChar w:fldCharType="separate"/>
-    </w:r>
-    <w:r>
-      <w:rPr>
-        <w:rStyle w:val="Nmerodepgina"/>
-      </w:rPr>
-      <w:t>34</w:t>
-    </w:r>
-    <w:r>
-      <w:rPr>
-        <w:rStyle w:val="Nmerodepgina"/>
-      </w:rPr>
-      <w:fldChar w:fldCharType="end"/>
-    </w:r>
-  </w:p>
-  <w:p>
-    <w:pPr>
-      <w:ind w:right="397"/>
-      <w:jc w:val="right"/>
-      <w:rPr>
-        <w:b/>
-        <w:color w:val="808080"/>
-        <w:sz w:val="20"/>
-      </w:rPr>
-    </w:pPr>
-    <w:r>
-      <w:rPr>
-        <w:noProof/>
-        <w:lang w:eastAsia="pt-BR"/>
-      </w:rPr>
-      <mc:AlternateContent>
-        <mc:Choice Requires="wps">
-          <w:drawing>
-            <wp:anchor distT="0" distB="0" distL="114300" distR="114300" simplePos="0" relativeHeight="251658752" behindDoc="0" locked="0" layoutInCell="0" allowOverlap="1" wp14:anchorId="270BAAA1" wp14:editId="1A22C7C2">
-              <wp:simplePos x="0" y="0"/>
-              <wp:positionH relativeFrom="column">
-                <wp:posOffset>0</wp:posOffset>
-              </wp:positionH>
-              <wp:positionV relativeFrom="paragraph">
-                <wp:posOffset>172720</wp:posOffset>
-              </wp:positionV>
-              <wp:extent cx="5507990" cy="0"/>
-              <wp:effectExtent l="9525" t="10795" r="6985" b="8255"/>
-              <wp:wrapNone/>
-              <wp:docPr id="9" name="Line 7"/>
-              <wp:cNvGraphicFramePr>
-                <a:graphicFrameLocks xmlns:a="http://schemas.openxmlformats.org/drawingml/2006/main"/>
-              </wp:cNvGraphicFramePr>
-              <a:graphic xmlns:a="http://schemas.openxmlformats.org/drawingml/2006/main">
-                <a:graphicData uri="http://schemas.microsoft.com/office/word/2010/wordprocessingShape">
-                  <wps:wsp>
-                    <wps:cNvCnPr>
-                      <a:cxnSpLocks noChangeShapeType="1"/>
-                    </wps:cNvCnPr>
-                    <wps:spPr bwMode="auto">
-                      <a:xfrm>
-                        <a:off x="0" y="0"/>
-                        <a:ext cx="5507990" cy="0"/>
-                      </a:xfrm>
-                      <a:prstGeom prst="line">
-                        <a:avLst/>
-                      </a:prstGeom>
-                      <a:noFill/>
-                      <a:ln w="9525">
-                        <a:solidFill>
-                          <a:srgbClr val="000000"/>
-                        </a:solidFill>
-                        <a:round/>
-                        <a:headEnd/>
-                        <a:tailEnd/>
-                      </a:ln>
-                      <a:extLst>
-                        <a:ext uri="{909E8E84-426E-40DD-AFC4-6F175D3DCCD1}">
-                          <a14:hiddenFill xmlns:a14="http://schemas.microsoft.com/office/drawing/2010/main">
-                            <a:noFill/>
-                          </a14:hiddenFill>
-                        </a:ext>
-                      </a:extLst>
-                    </wps:spPr>
-                    <wps:bodyPr/>
-                  </wps:wsp>
-                </a:graphicData>
-              </a:graphic>
-              <wp14:sizeRelH relativeFrom="page">
-                <wp14:pctWidth>0</wp14:pctWidth>
-              </wp14:sizeRelH>
-              <wp14:sizeRelV relativeFrom="page">
-                <wp14:pctHeight>0</wp14:pctHeight>
-              </wp14:sizeRelV>
-            </wp:anchor>
-          </w:drawing>
-        </mc:Choice>
-        <mc:Fallback>
-          <w:pict>
-            <v:line w14:anchorId="03F8F594" id="Line 7" o:spid="_x0000_s1026" style="position:absolute;z-index:251658752;visibility:visible;mso-wrap-style:square;mso-width-percent:0;mso-height-percent:0;mso-wrap-distance-left:9pt;mso-wrap-distance-top:0;mso-wrap-distance-right:9pt;mso-wrap-distance-bottom:0;mso-position-horizontal:absolute;mso-position-horizontal-relative:text;mso-position-vertical:absolute;mso-position-vertical-relative:text;mso-width-percent:0;mso-height-percent:0;mso-width-relative:page;mso-height-relative:page" from="0,13.6pt" to="433.7pt,13.6pt" o:gfxdata="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" o:allowincell="f"/>
-          </w:pict>
-        </mc:Fallback>
-      </mc:AlternateContent>
-    </w:r>
-    <w:r>
-      <w:rPr>
-        <w:b/>
-        <w:color w:val="808080"/>
-        <w:sz w:val="20"/>
-      </w:rPr>
-      <w:t>DISCUSSÃO</w:t>
-    </w:r>
-  </w:p>
-</w:hdr>
-</file>
-
-<file path=word/header9.xml><?xml version="1.0" encoding="utf-8"?>
-<w:hdr xmlns:wpc="http://schemas.microsoft.com/office/word/2010/wordprocessingCanvas" xmlns:cx="http://schemas.microsoft.com/office/drawing/2014/chartex" xmlns:cx1="http://schemas.microsoft.com/office/drawing/2015/9/8/chartex" xmlns:cx2="http://schemas.microsoft.com/office/drawing/2015/10/21/chartex" xmlns:cx3="http://schemas.microsoft.com/office/drawing/2016/5/9/chartex" xmlns:cx4="http://schemas.microsoft.com/office/drawing/2016/5/10/chartex" xmlns:cx5="http://schemas.microsoft.com/office/drawing/2016/5/11/chartex" xmlns:cx6="http://schemas.microsoft.com/office/drawing/2016/5/12/chartex" xmlns:cx7="http://schemas.microsoft.com/office/drawing/2016/5/13/chartex" xmlns:cx8="http://schemas.microsoft.com/office/drawing/2016/5/14/chartex" xmlns:mc="http://schemas.openxmlformats.org/markup-compatibility/2006" xmlns:aink="http://schemas.microsoft.com/office/drawing/2016/ink" xmlns:am3d="http://schemas.microsoft.com/office/drawing/2017/model3d" xmlns:o="urn:schemas-microsoft-com:office:office" xmlns:r="http://schemas.openxmlformats.org/officeDocument/2006/relationships" xmlns:m="http://schemas.openxmlformats.org/officeDocument/2006/math" xmlns:v="urn:schemas-microsoft-com:vml" xmlns:wp14="http://schemas.microsoft.com/office/word/2010/wordprocessingDrawing" xmlns:wp="http://schemas.openxmlformats.org/drawingml/2006/wordprocessingDrawing" xmlns:w10="urn:schemas-microsoft-com:office:word" xmlns:w="http://schemas.openxmlformats.org/wordprocessingml/2006/main" xmlns:w14="http://schemas.microsoft.com/office/word/2010/wordml" xmlns:w15="http://schemas.microsoft.com/office/word/2012/wordml" xmlns:w16cid="http://schemas.microsoft.com/office/word/2016/wordml/cid" xmlns:w16se="http://schemas.microsoft.com/office/word/2015/wordml/symex" xmlns:wpg="http://schemas.microsoft.com/office/word/2010/wordprocessingGroup" xmlns:wpi="http://schemas.microsoft.com/office/word/2010/wordprocessingInk" xmlns:wne="http://schemas.microsoft.com/office/word/2006/wordml" xmlns:wps="http://schemas.microsoft.com/office/word/2010/wordprocessingShape" mc:Ignorable="w14 w15 w16se w16cid wp14">
-  <w:p>
-    <w:pPr>
-      <w:pStyle w:val="Cabealho"/>
-      <w:framePr w:wrap="around" w:vAnchor="text" w:hAnchor="margin" w:xAlign="right" w:y="1"/>
-      <w:rPr>
-        <w:rStyle w:val="Nmerodepgina"/>
-      </w:rPr>
-    </w:pPr>
-    <w:r>
-      <w:rPr>
-        <w:rStyle w:val="Nmerodepgina"/>
-      </w:rPr>
-      <w:fldChar w:fldCharType="begin"/>
-    </w:r>
-    <w:r>
-      <w:rPr>
-        <w:rStyle w:val="Nmerodepgina"/>
-      </w:rPr>
-      <w:instrText xml:space="preserve">PAGE  </w:instrText>
-    </w:r>
-    <w:r>
-      <w:rPr>
-        <w:rStyle w:val="Nmerodepgina"/>
-      </w:rPr>
-      <w:fldChar w:fldCharType="separate"/>
-    </w:r>
-    <w:r>
-      <w:rPr>
-        <w:rStyle w:val="Nmerodepgina"/>
-        <w:noProof/>
-      </w:rPr>
-      <w:t>9</w:t>
-    </w:r>
-    <w:r>
-      <w:rPr>
-        <w:rStyle w:val="Nmerodepgina"/>
-      </w:rPr>
-      <w:fldChar w:fldCharType="end"/>
-    </w:r>
-  </w:p>
-  <w:p>
-    <w:pPr>
-      <w:ind w:right="397"/>
-      <w:jc w:val="right"/>
-      <w:rPr>
-        <w:b/>
-        <w:color w:val="808080"/>
-        <w:sz w:val="20"/>
-      </w:rPr>
-    </w:pPr>
-  </w:p>
-</w:hdr>
-</file>
-
 <file path=word/numbering.xml><?xml version="1.0" encoding="utf-8"?>
 <w:numbering xmlns:wpc="http://schemas.microsoft.com/office/word/2010/wordprocessingCanvas" xmlns:cx="http://schemas.microsoft.com/office/drawing/2014/chartex" xmlns:cx1="http://schemas.microsoft.com/office/drawing/2015/9/8/chartex" xmlns:cx2="http://schemas.microsoft.com/office/drawing/2015/10/21/chartex" xmlns:cx3="http://schemas.microsoft.com/office/drawing/2016/5/9/chartex" xmlns:cx4="http://schemas.microsoft.com/office/drawing/2016/5/10/chartex" xmlns:cx5="http://schemas.microsoft.com/office/drawing/2016/5/11/chartex" xmlns:cx6="http://schemas.microsoft.com/office/drawing/2016/5/12/chartex" xmlns:cx7="http://schemas.microsoft.com/office/drawing/2016/5/13/chartex" xmlns:cx8="http://schemas.microsoft.com/office/drawing/2016/5/14/chartex" xmlns:mc="http://schemas.openxmlformats.org/markup-compatibility/2006" xmlns:aink="http://schemas.microsoft.com/office/drawing/2016/ink" xmlns:am3d="http://schemas.microsoft.com/office/drawing/2017/model3d" xmlns:o="urn:schemas-microsoft-com:office:office" xmlns:r="http://schemas.openxmlformats.org/officeDocument/2006/relationships" xmlns:m="http://schemas.openxmlformats.org/officeDocument/2006/math" xmlns:v="urn:schemas-microsoft-com:vml" xmlns:wp14="http://schemas.microsoft.com/office/word/2010/wordprocessingDrawing" xmlns:wp="http://schemas.openxmlformats.org/drawingml/2006/wordprocessingDrawing" xmlns:w10="urn:schemas-microsoft-com:office:word" xmlns:w="http://schemas.openxmlformats.org/wordprocessingml/2006/main" xmlns:w14="http://schemas.microsoft.com/office/word/2010/wordml" xmlns:w15="http://schemas.microsoft.com/office/word/2012/wordml" xmlns:w16cid="http://schemas.microsoft.com/office/word/2016/wordml/cid" xmlns:w16se="http://schemas.microsoft.com/office/word/2015/wordml/symex" xmlns:wpg="http://schemas.microsoft.com/office/word/2010/wordprocessingGroup" xmlns:wpi="http://schemas.microsoft.com/office/word/2010/wordprocessingInk" xmlns:wne="http://schemas.microsoft.com/office/word/2006/wordml" xmlns:wps="http://schemas.microsoft.com/office/word/2010/wordprocessingShape" mc:Ignorable="w14 w15 w16se w16cid wp14">
   <w:abstractNum w:abstractNumId="0" w15:restartNumberingAfterBreak="0">
@@ -6441,7 +6254,7 @@
   <w:abstractNum w:abstractNumId="12" w15:restartNumberingAfterBreak="0">
     <w:nsid w:val="0A494A6A"/>
     <w:multiLevelType w:val="multilevel"/>
-    <w:tmpl w:val="B8D66354"/>
+    <w:tmpl w:val="EFCE475E"/>
     <w:lvl w:ilvl="0">
       <w:start w:val="1"/>
       <w:numFmt w:val="decimal"/>
@@ -6465,8 +6278,8 @@
         <w:ind w:left="576" w:hanging="576"/>
       </w:pPr>
       <w:rPr>
-        <w:rFonts w:ascii="Times New Roman" w:hAnsi="Times New Roman" w:cs="Times New Roman"/>
-        <w:b w:val="0"/>
+        <w:rFonts w:ascii="Arial" w:hAnsi="Arial" w:cs="Arial" w:hint="default"/>
+        <w:b/>
         <w:bCs w:val="0"/>
         <w:i w:val="0"/>
         <w:iCs w:val="0"/>
@@ -9225,7 +9038,7 @@
     </w:rPrDefault>
     <w:pPrDefault/>
   </w:docDefaults>
-  <w:latentStyles w:defLockedState="0" w:defUIPriority="99" w:defSemiHidden="0" w:defUnhideWhenUsed="0" w:defQFormat="0" w:count="375">
+  <w:latentStyles w:defLockedState="0" w:defUIPriority="99" w:defSemiHidden="0" w:defUnhideWhenUsed="0" w:defQFormat="0" w:count="376">
     <w:lsdException w:name="Normal" w:locked="1" w:uiPriority="0" w:qFormat="1"/>
     <w:lsdException w:name="heading 1" w:locked="1" w:uiPriority="9" w:qFormat="1"/>
     <w:lsdException w:name="heading 2" w:locked="1" w:uiPriority="9" w:qFormat="1"/>
@@ -9331,7 +9144,7 @@
     <w:lsdException w:name="HTML Sample" w:locked="1" w:semiHidden="1" w:unhideWhenUsed="1"/>
     <w:lsdException w:name="HTML Typewriter" w:locked="1" w:semiHidden="1" w:unhideWhenUsed="1"/>
     <w:lsdException w:name="HTML Variable" w:locked="1" w:semiHidden="1" w:unhideWhenUsed="1"/>
-    <w:lsdException w:name="Normal Table" w:locked="1" w:semiHidden="1" w:unhideWhenUsed="1"/>
+    <w:lsdException w:name="Normal Table" w:locked="1"/>
     <w:lsdException w:name="annotation subject" w:locked="1" w:semiHidden="1" w:unhideWhenUsed="1"/>
     <w:lsdException w:name="No List" w:locked="1" w:semiHidden="1" w:unhideWhenUsed="1"/>
     <w:lsdException w:name="Outline List 1" w:locked="1" w:semiHidden="1" w:unhideWhenUsed="1"/>
@@ -9378,10 +9191,10 @@
     <w:lsdException w:name="Table Subtle 2" w:locked="1" w:semiHidden="1" w:unhideWhenUsed="1"/>
     <w:lsdException w:name="Table Web 1" w:locked="1" w:semiHidden="1" w:unhideWhenUsed="1"/>
     <w:lsdException w:name="Table Web 2" w:locked="1" w:semiHidden="1" w:unhideWhenUsed="1"/>
-    <w:lsdException w:name="Table Web 3" w:locked="1" w:semiHidden="1" w:unhideWhenUsed="1"/>
+    <w:lsdException w:name="Table Web 3" w:locked="1"/>
     <w:lsdException w:name="Balloon Text" w:locked="1" w:semiHidden="1" w:unhideWhenUsed="1"/>
     <w:lsdException w:name="Table Grid" w:locked="1" w:uiPriority="59"/>
-    <w:lsdException w:name="Table Theme" w:locked="1" w:semiHidden="1" w:unhideWhenUsed="1"/>
+    <w:lsdException w:name="Table Theme" w:locked="1"/>
     <w:lsdException w:name="Placeholder Text" w:semiHidden="1"/>
     <w:lsdException w:name="No Spacing" w:uiPriority="1" w:qFormat="1"/>
     <w:lsdException w:name="Light Shading" w:uiPriority="60"/>
@@ -9601,6 +9414,7 @@
     <w:lsdException w:name="Smart Hyperlink" w:semiHidden="1" w:unhideWhenUsed="1"/>
     <w:lsdException w:name="Hashtag" w:semiHidden="1" w:unhideWhenUsed="1"/>
     <w:lsdException w:name="Unresolved Mention" w:semiHidden="1" w:unhideWhenUsed="1"/>
+    <w:lsdException w:name="Smart Link" w:semiHidden="1" w:unhideWhenUsed="1"/>
   </w:latentStyles>
   <w:style w:type="paragraph" w:default="1" w:styleId="Normal">
     <w:name w:val="Normal"/>
@@ -15936,7 +15750,7 @@
 </file>
 
 <file path=customXml/itemProps1.xml><?xml version="1.0" encoding="utf-8"?>
-<ds:datastoreItem xmlns:ds="http://schemas.openxmlformats.org/officeDocument/2006/customXml" ds:itemID="{D2D27320-7D8A-425C-8B23-D49A8404AD69}">
+<ds:datastoreItem xmlns:ds="http://schemas.openxmlformats.org/officeDocument/2006/customXml" ds:itemID="{0C296D1C-2764-4A64-AE0A-BD5A653C0EF8}">
   <ds:schemaRefs>
     <ds:schemaRef ds:uri="http://schemas.openxmlformats.org/officeDocument/2006/bibliography"/>
   </ds:schemaRefs>

</xml_diff>